<commit_message>
- some basic clean up
</commit_message>
<xml_diff>
--- a/Sapphire Reference.docx
+++ b/Sapphire Reference.docx
@@ -137,7 +137,7 @@
       <w:r>
         <w:fldChar w:fldCharType="separate"/>
       </w:r>
-      <w:hyperlink w:anchor="_Toc378090913" w:history="1">
+      <w:hyperlink w:anchor="_Toc378167128" w:history="1">
         <w:r>
           <w:rPr>
             <w:rStyle w:val="Hyperlink"/>
@@ -160,7 +160,7 @@
           <w:rPr>
             <w:webHidden/>
           </w:rPr>
-          <w:instrText xml:space="preserve"> PAGEREF _Toc378090913 \h </w:instrText>
+          <w:instrText xml:space="preserve"> PAGEREF _Toc378167128 \h </w:instrText>
         </w:r>
         <w:r>
           <w:rPr>
@@ -196,7 +196,7 @@
           <w:szCs w:val="22"/>
         </w:rPr>
       </w:pPr>
-      <w:hyperlink w:anchor="_Toc378090914" w:history="1">
+      <w:hyperlink w:anchor="_Toc378167129" w:history="1">
         <w:r>
           <w:rPr>
             <w:rStyle w:val="Hyperlink"/>
@@ -219,7 +219,7 @@
           <w:rPr>
             <w:webHidden/>
           </w:rPr>
-          <w:instrText xml:space="preserve"> PAGEREF _Toc378090914 \h </w:instrText>
+          <w:instrText xml:space="preserve"> PAGEREF _Toc378167129 \h </w:instrText>
         </w:r>
         <w:r>
           <w:rPr>
@@ -256,7 +256,7 @@
           <w:szCs w:val="22"/>
         </w:rPr>
       </w:pPr>
-      <w:hyperlink w:anchor="_Toc378090915" w:history="1">
+      <w:hyperlink w:anchor="_Toc378167130" w:history="1">
         <w:r>
           <w:rPr>
             <w:rStyle w:val="Hyperlink"/>
@@ -283,7 +283,7 @@
             <w:noProof/>
             <w:webHidden/>
           </w:rPr>
-          <w:instrText xml:space="preserve"> PAGEREF _Toc378090915 \h </w:instrText>
+          <w:instrText xml:space="preserve"> PAGEREF _Toc378167130 \h </w:instrText>
         </w:r>
         <w:r>
           <w:rPr>
@@ -324,7 +324,7 @@
           <w:szCs w:val="22"/>
         </w:rPr>
       </w:pPr>
-      <w:hyperlink w:anchor="_Toc378090916" w:history="1">
+      <w:hyperlink w:anchor="_Toc378167131" w:history="1">
         <w:r>
           <w:rPr>
             <w:rStyle w:val="Hyperlink"/>
@@ -351,7 +351,7 @@
             <w:noProof/>
             <w:webHidden/>
           </w:rPr>
-          <w:instrText xml:space="preserve"> PAGEREF _Toc378090916 \h </w:instrText>
+          <w:instrText xml:space="preserve"> PAGEREF _Toc378167131 \h </w:instrText>
         </w:r>
         <w:r>
           <w:rPr>
@@ -391,7 +391,7 @@
           <w:szCs w:val="22"/>
         </w:rPr>
       </w:pPr>
-      <w:hyperlink w:anchor="_Toc378090917" w:history="1">
+      <w:hyperlink w:anchor="_Toc378167132" w:history="1">
         <w:r>
           <w:rPr>
             <w:rStyle w:val="Hyperlink"/>
@@ -414,7 +414,7 @@
           <w:rPr>
             <w:webHidden/>
           </w:rPr>
-          <w:instrText xml:space="preserve"> PAGEREF _Toc378090917 \h </w:instrText>
+          <w:instrText xml:space="preserve"> PAGEREF _Toc378167132 \h </w:instrText>
         </w:r>
         <w:r>
           <w:rPr>
@@ -450,7 +450,7 @@
           <w:szCs w:val="22"/>
         </w:rPr>
       </w:pPr>
-      <w:hyperlink w:anchor="_Toc378090918" w:history="1">
+      <w:hyperlink w:anchor="_Toc378167133" w:history="1">
         <w:r>
           <w:rPr>
             <w:rStyle w:val="Hyperlink"/>
@@ -473,7 +473,7 @@
           <w:rPr>
             <w:webHidden/>
           </w:rPr>
-          <w:instrText xml:space="preserve"> PAGEREF _Toc378090918 \h </w:instrText>
+          <w:instrText xml:space="preserve"> PAGEREF _Toc378167133 \h </w:instrText>
         </w:r>
         <w:r>
           <w:rPr>
@@ -510,7 +510,7 @@
           <w:szCs w:val="22"/>
         </w:rPr>
       </w:pPr>
-      <w:hyperlink w:anchor="_Toc378090919" w:history="1">
+      <w:hyperlink w:anchor="_Toc378167134" w:history="1">
         <w:r>
           <w:rPr>
             <w:rStyle w:val="Hyperlink"/>
@@ -537,7 +537,7 @@
             <w:noProof/>
             <w:webHidden/>
           </w:rPr>
-          <w:instrText xml:space="preserve"> PAGEREF _Toc378090919 \h </w:instrText>
+          <w:instrText xml:space="preserve"> PAGEREF _Toc378167134 \h </w:instrText>
         </w:r>
         <w:r>
           <w:rPr>
@@ -578,7 +578,7 @@
           <w:szCs w:val="22"/>
         </w:rPr>
       </w:pPr>
-      <w:hyperlink w:anchor="_Toc378090920" w:history="1">
+      <w:hyperlink w:anchor="_Toc378167135" w:history="1">
         <w:r>
           <w:rPr>
             <w:rStyle w:val="Hyperlink"/>
@@ -605,7 +605,7 @@
             <w:noProof/>
             <w:webHidden/>
           </w:rPr>
-          <w:instrText xml:space="preserve"> PAGEREF _Toc378090920 \h </w:instrText>
+          <w:instrText xml:space="preserve"> PAGEREF _Toc378167135 \h </w:instrText>
         </w:r>
         <w:r>
           <w:rPr>
@@ -645,7 +645,7 @@
           <w:szCs w:val="22"/>
         </w:rPr>
       </w:pPr>
-      <w:hyperlink w:anchor="_Toc378090921" w:history="1">
+      <w:hyperlink w:anchor="_Toc378167136" w:history="1">
         <w:r>
           <w:rPr>
             <w:rStyle w:val="Hyperlink"/>
@@ -668,7 +668,7 @@
           <w:rPr>
             <w:webHidden/>
           </w:rPr>
-          <w:instrText xml:space="preserve"> PAGEREF _Toc378090921 \h </w:instrText>
+          <w:instrText xml:space="preserve"> PAGEREF _Toc378167136 \h </w:instrText>
         </w:r>
         <w:r>
           <w:rPr>
@@ -704,12 +704,12 @@
           <w:szCs w:val="22"/>
         </w:rPr>
       </w:pPr>
-      <w:hyperlink w:anchor="_Toc378090922" w:history="1">
+      <w:hyperlink w:anchor="_Toc378167137" w:history="1">
         <w:r>
           <w:rPr>
             <w:rStyle w:val="Hyperlink"/>
           </w:rPr>
-          <w:t>Features</w:t>
+          <w:t>Introduction</w:t>
         </w:r>
         <w:r>
           <w:rPr>
@@ -727,7 +727,7 @@
           <w:rPr>
             <w:webHidden/>
           </w:rPr>
-          <w:instrText xml:space="preserve"> PAGEREF _Toc378090922 \h </w:instrText>
+          <w:instrText xml:space="preserve"> PAGEREF _Toc378167137 \h </w:instrText>
         </w:r>
         <w:r>
           <w:rPr>
@@ -763,7 +763,7 @@
           <w:szCs w:val="22"/>
         </w:rPr>
       </w:pPr>
-      <w:hyperlink w:anchor="_Toc378090923" w:history="1">
+      <w:hyperlink w:anchor="_Toc378167138" w:history="1">
         <w:r>
           <w:rPr>
             <w:rStyle w:val="Hyperlink"/>
@@ -786,7 +786,7 @@
           <w:rPr>
             <w:webHidden/>
           </w:rPr>
-          <w:instrText xml:space="preserve"> PAGEREF _Toc378090923 \h </w:instrText>
+          <w:instrText xml:space="preserve"> PAGEREF _Toc378167138 \h </w:instrText>
         </w:r>
         <w:r>
           <w:rPr>
@@ -823,7 +823,7 @@
           <w:szCs w:val="22"/>
         </w:rPr>
       </w:pPr>
-      <w:hyperlink w:anchor="_Toc378090924" w:history="1">
+      <w:hyperlink w:anchor="_Toc378167139" w:history="1">
         <w:r>
           <w:rPr>
             <w:rStyle w:val="Hyperlink"/>
@@ -850,7 +850,7 @@
             <w:noProof/>
             <w:webHidden/>
           </w:rPr>
-          <w:instrText xml:space="preserve"> PAGEREF _Toc378090924 \h </w:instrText>
+          <w:instrText xml:space="preserve"> PAGEREF _Toc378167139 \h </w:instrText>
         </w:r>
         <w:r>
           <w:rPr>
@@ -891,7 +891,7 @@
           <w:szCs w:val="22"/>
         </w:rPr>
       </w:pPr>
-      <w:hyperlink w:anchor="_Toc378090925" w:history="1">
+      <w:hyperlink w:anchor="_Toc378167140" w:history="1">
         <w:r>
           <w:rPr>
             <w:rStyle w:val="Hyperlink"/>
@@ -918,7 +918,7 @@
             <w:noProof/>
             <w:webHidden/>
           </w:rPr>
-          <w:instrText xml:space="preserve"> PAGEREF _Toc378090925 \h </w:instrText>
+          <w:instrText xml:space="preserve"> PAGEREF _Toc378167140 \h </w:instrText>
         </w:r>
         <w:r>
           <w:rPr>
@@ -959,7 +959,7 @@
           <w:szCs w:val="22"/>
         </w:rPr>
       </w:pPr>
-      <w:hyperlink w:anchor="_Toc378090926" w:history="1">
+      <w:hyperlink w:anchor="_Toc378167141" w:history="1">
         <w:r>
           <w:rPr>
             <w:rStyle w:val="Hyperlink"/>
@@ -986,7 +986,7 @@
             <w:noProof/>
             <w:webHidden/>
           </w:rPr>
-          <w:instrText xml:space="preserve"> PAGEREF _Toc378090926 \h </w:instrText>
+          <w:instrText xml:space="preserve"> PAGEREF _Toc378167141 \h </w:instrText>
         </w:r>
         <w:r>
           <w:rPr>
@@ -1026,7 +1026,7 @@
           <w:szCs w:val="22"/>
         </w:rPr>
       </w:pPr>
-      <w:hyperlink w:anchor="_Toc378090927" w:history="1">
+      <w:hyperlink w:anchor="_Toc378167142" w:history="1">
         <w:r>
           <w:rPr>
             <w:rStyle w:val="Hyperlink"/>
@@ -1049,7 +1049,7 @@
           <w:rPr>
             <w:webHidden/>
           </w:rPr>
-          <w:instrText xml:space="preserve"> PAGEREF _Toc378090927 \h </w:instrText>
+          <w:instrText xml:space="preserve"> PAGEREF _Toc378167142 \h </w:instrText>
         </w:r>
         <w:r>
           <w:rPr>
@@ -1066,7 +1066,7 @@
           <w:rPr>
             <w:webHidden/>
           </w:rPr>
-          <w:t>10</w:t>
+          <w:t>11</w:t>
         </w:r>
         <w:r>
           <w:rPr>
@@ -1086,7 +1086,7 @@
           <w:szCs w:val="22"/>
         </w:rPr>
       </w:pPr>
-      <w:hyperlink w:anchor="_Toc378090928" w:history="1">
+      <w:hyperlink w:anchor="_Toc378167143" w:history="1">
         <w:r>
           <w:rPr>
             <w:rStyle w:val="Hyperlink"/>
@@ -1113,7 +1113,7 @@
             <w:noProof/>
             <w:webHidden/>
           </w:rPr>
-          <w:instrText xml:space="preserve"> PAGEREF _Toc378090928 \h </w:instrText>
+          <w:instrText xml:space="preserve"> PAGEREF _Toc378167143 \h </w:instrText>
         </w:r>
         <w:r>
           <w:rPr>
@@ -1133,7 +1133,7 @@
             <w:noProof/>
             <w:webHidden/>
           </w:rPr>
-          <w:t>10</w:t>
+          <w:t>11</w:t>
         </w:r>
         <w:r>
           <w:rPr>
@@ -1154,7 +1154,7 @@
           <w:szCs w:val="22"/>
         </w:rPr>
       </w:pPr>
-      <w:hyperlink w:anchor="_Toc378090929" w:history="1">
+      <w:hyperlink w:anchor="_Toc378167144" w:history="1">
         <w:r>
           <w:rPr>
             <w:rStyle w:val="Hyperlink"/>
@@ -1181,7 +1181,7 @@
             <w:noProof/>
             <w:webHidden/>
           </w:rPr>
-          <w:instrText xml:space="preserve"> PAGEREF _Toc378090929 \h </w:instrText>
+          <w:instrText xml:space="preserve"> PAGEREF _Toc378167144 \h </w:instrText>
         </w:r>
         <w:r>
           <w:rPr>
@@ -1201,7 +1201,7 @@
             <w:noProof/>
             <w:webHidden/>
           </w:rPr>
-          <w:t>11</w:t>
+          <w:t>12</w:t>
         </w:r>
         <w:r>
           <w:rPr>
@@ -1222,7 +1222,7 @@
           <w:szCs w:val="22"/>
         </w:rPr>
       </w:pPr>
-      <w:hyperlink w:anchor="_Toc378090930" w:history="1">
+      <w:hyperlink w:anchor="_Toc378167145" w:history="1">
         <w:r>
           <w:rPr>
             <w:rStyle w:val="Hyperlink"/>
@@ -1249,7 +1249,7 @@
             <w:noProof/>
             <w:webHidden/>
           </w:rPr>
-          <w:instrText xml:space="preserve"> PAGEREF _Toc378090930 \h </w:instrText>
+          <w:instrText xml:space="preserve"> PAGEREF _Toc378167145 \h </w:instrText>
         </w:r>
         <w:r>
           <w:rPr>
@@ -1269,7 +1269,7 @@
             <w:noProof/>
             <w:webHidden/>
           </w:rPr>
-          <w:t>11</w:t>
+          <w:t>12</w:t>
         </w:r>
         <w:r>
           <w:rPr>
@@ -1290,7 +1290,7 @@
           <w:szCs w:val="22"/>
         </w:rPr>
       </w:pPr>
-      <w:hyperlink w:anchor="_Toc378090931" w:history="1">
+      <w:hyperlink w:anchor="_Toc378167146" w:history="1">
         <w:r>
           <w:rPr>
             <w:rStyle w:val="Hyperlink"/>
@@ -1317,7 +1317,7 @@
             <w:noProof/>
             <w:webHidden/>
           </w:rPr>
-          <w:instrText xml:space="preserve"> PAGEREF _Toc378090931 \h </w:instrText>
+          <w:instrText xml:space="preserve"> PAGEREF _Toc378167146 \h </w:instrText>
         </w:r>
         <w:r>
           <w:rPr>
@@ -1337,7 +1337,7 @@
             <w:noProof/>
             <w:webHidden/>
           </w:rPr>
-          <w:t>11</w:t>
+          <w:t>12</w:t>
         </w:r>
         <w:r>
           <w:rPr>
@@ -1358,7 +1358,7 @@
           <w:szCs w:val="22"/>
         </w:rPr>
       </w:pPr>
-      <w:hyperlink w:anchor="_Toc378090932" w:history="1">
+      <w:hyperlink w:anchor="_Toc378167147" w:history="1">
         <w:r>
           <w:rPr>
             <w:rStyle w:val="Hyperlink"/>
@@ -1385,7 +1385,7 @@
             <w:noProof/>
             <w:webHidden/>
           </w:rPr>
-          <w:instrText xml:space="preserve"> PAGEREF _Toc378090932 \h </w:instrText>
+          <w:instrText xml:space="preserve"> PAGEREF _Toc378167147 \h </w:instrText>
         </w:r>
         <w:r>
           <w:rPr>
@@ -1405,7 +1405,7 @@
             <w:noProof/>
             <w:webHidden/>
           </w:rPr>
-          <w:t>11</w:t>
+          <w:t>12</w:t>
         </w:r>
         <w:r>
           <w:rPr>
@@ -1426,7 +1426,7 @@
           <w:szCs w:val="22"/>
         </w:rPr>
       </w:pPr>
-      <w:hyperlink w:anchor="_Toc378090933" w:history="1">
+      <w:hyperlink w:anchor="_Toc378167148" w:history="1">
         <w:r>
           <w:rPr>
             <w:rStyle w:val="Hyperlink"/>
@@ -1453,7 +1453,7 @@
             <w:noProof/>
             <w:webHidden/>
           </w:rPr>
-          <w:instrText xml:space="preserve"> PAGEREF _Toc378090933 \h </w:instrText>
+          <w:instrText xml:space="preserve"> PAGEREF _Toc378167148 \h </w:instrText>
         </w:r>
         <w:r>
           <w:rPr>
@@ -1473,7 +1473,7 @@
             <w:noProof/>
             <w:webHidden/>
           </w:rPr>
-          <w:t>12</w:t>
+          <w:t>13</w:t>
         </w:r>
         <w:r>
           <w:rPr>
@@ -1494,7 +1494,7 @@
           <w:szCs w:val="22"/>
         </w:rPr>
       </w:pPr>
-      <w:hyperlink w:anchor="_Toc378090934" w:history="1">
+      <w:hyperlink w:anchor="_Toc378167149" w:history="1">
         <w:r>
           <w:rPr>
             <w:rStyle w:val="Hyperlink"/>
@@ -1521,7 +1521,7 @@
             <w:noProof/>
             <w:webHidden/>
           </w:rPr>
-          <w:instrText xml:space="preserve"> PAGEREF _Toc378090934 \h </w:instrText>
+          <w:instrText xml:space="preserve"> PAGEREF _Toc378167149 \h </w:instrText>
         </w:r>
         <w:r>
           <w:rPr>
@@ -1541,7 +1541,7 @@
             <w:noProof/>
             <w:webHidden/>
           </w:rPr>
-          <w:t>12</w:t>
+          <w:t>13</w:t>
         </w:r>
         <w:r>
           <w:rPr>
@@ -1562,7 +1562,7 @@
           <w:szCs w:val="22"/>
         </w:rPr>
       </w:pPr>
-      <w:hyperlink w:anchor="_Toc378090935" w:history="1">
+      <w:hyperlink w:anchor="_Toc378167150" w:history="1">
         <w:r>
           <w:rPr>
             <w:rStyle w:val="Hyperlink"/>
@@ -1589,7 +1589,7 @@
             <w:noProof/>
             <w:webHidden/>
           </w:rPr>
-          <w:instrText xml:space="preserve"> PAGEREF _Toc378090935 \h </w:instrText>
+          <w:instrText xml:space="preserve"> PAGEREF _Toc378167150 \h </w:instrText>
         </w:r>
         <w:r>
           <w:rPr>
@@ -1609,7 +1609,7 @@
             <w:noProof/>
             <w:webHidden/>
           </w:rPr>
-          <w:t>12</w:t>
+          <w:t>13</w:t>
         </w:r>
         <w:r>
           <w:rPr>
@@ -1630,7 +1630,7 @@
           <w:szCs w:val="22"/>
         </w:rPr>
       </w:pPr>
-      <w:hyperlink w:anchor="_Toc378090936" w:history="1">
+      <w:hyperlink w:anchor="_Toc378167151" w:history="1">
         <w:r>
           <w:rPr>
             <w:rStyle w:val="Hyperlink"/>
@@ -1657,7 +1657,7 @@
             <w:noProof/>
             <w:webHidden/>
           </w:rPr>
-          <w:instrText xml:space="preserve"> PAGEREF _Toc378090936 \h </w:instrText>
+          <w:instrText xml:space="preserve"> PAGEREF _Toc378167151 \h </w:instrText>
         </w:r>
         <w:r>
           <w:rPr>
@@ -1677,7 +1677,7 @@
             <w:noProof/>
             <w:webHidden/>
           </w:rPr>
-          <w:t>12</w:t>
+          <w:t>13</w:t>
         </w:r>
         <w:r>
           <w:rPr>
@@ -1698,7 +1698,7 @@
           <w:szCs w:val="22"/>
         </w:rPr>
       </w:pPr>
-      <w:hyperlink w:anchor="_Toc378090937" w:history="1">
+      <w:hyperlink w:anchor="_Toc378167152" w:history="1">
         <w:r>
           <w:rPr>
             <w:rStyle w:val="Hyperlink"/>
@@ -1725,7 +1725,7 @@
             <w:noProof/>
             <w:webHidden/>
           </w:rPr>
-          <w:instrText xml:space="preserve"> PAGEREF _Toc378090937 \h </w:instrText>
+          <w:instrText xml:space="preserve"> PAGEREF _Toc378167152 \h </w:instrText>
         </w:r>
         <w:r>
           <w:rPr>
@@ -1745,7 +1745,7 @@
             <w:noProof/>
             <w:webHidden/>
           </w:rPr>
-          <w:t>13</w:t>
+          <w:t>14</w:t>
         </w:r>
         <w:r>
           <w:rPr>
@@ -1766,7 +1766,7 @@
           <w:szCs w:val="22"/>
         </w:rPr>
       </w:pPr>
-      <w:hyperlink w:anchor="_Toc378090938" w:history="1">
+      <w:hyperlink w:anchor="_Toc378167153" w:history="1">
         <w:r>
           <w:rPr>
             <w:rStyle w:val="Hyperlink"/>
@@ -1793,7 +1793,7 @@
             <w:noProof/>
             <w:webHidden/>
           </w:rPr>
-          <w:instrText xml:space="preserve"> PAGEREF _Toc378090938 \h </w:instrText>
+          <w:instrText xml:space="preserve"> PAGEREF _Toc378167153 \h </w:instrText>
         </w:r>
         <w:r>
           <w:rPr>
@@ -1813,7 +1813,7 @@
             <w:noProof/>
             <w:webHidden/>
           </w:rPr>
-          <w:t>13</w:t>
+          <w:t>14</w:t>
         </w:r>
         <w:r>
           <w:rPr>
@@ -1834,7 +1834,7 @@
           <w:szCs w:val="22"/>
         </w:rPr>
       </w:pPr>
-      <w:hyperlink w:anchor="_Toc378090939" w:history="1">
+      <w:hyperlink w:anchor="_Toc378167154" w:history="1">
         <w:r>
           <w:rPr>
             <w:rStyle w:val="Hyperlink"/>
@@ -1861,7 +1861,7 @@
             <w:noProof/>
             <w:webHidden/>
           </w:rPr>
-          <w:instrText xml:space="preserve"> PAGEREF _Toc378090939 \h </w:instrText>
+          <w:instrText xml:space="preserve"> PAGEREF _Toc378167154 \h </w:instrText>
         </w:r>
         <w:r>
           <w:rPr>
@@ -1881,7 +1881,7 @@
             <w:noProof/>
             <w:webHidden/>
           </w:rPr>
-          <w:t>13</w:t>
+          <w:t>14</w:t>
         </w:r>
         <w:r>
           <w:rPr>
@@ -1902,7 +1902,7 @@
           <w:szCs w:val="22"/>
         </w:rPr>
       </w:pPr>
-      <w:hyperlink w:anchor="_Toc378090940" w:history="1">
+      <w:hyperlink w:anchor="_Toc378167155" w:history="1">
         <w:r>
           <w:rPr>
             <w:rStyle w:val="Hyperlink"/>
@@ -1929,7 +1929,7 @@
             <w:noProof/>
             <w:webHidden/>
           </w:rPr>
-          <w:instrText xml:space="preserve"> PAGEREF _Toc378090940 \h </w:instrText>
+          <w:instrText xml:space="preserve"> PAGEREF _Toc378167155 \h </w:instrText>
         </w:r>
         <w:r>
           <w:rPr>
@@ -1949,7 +1949,7 @@
             <w:noProof/>
             <w:webHidden/>
           </w:rPr>
-          <w:t>14</w:t>
+          <w:t>15</w:t>
         </w:r>
         <w:r>
           <w:rPr>
@@ -1970,7 +1970,7 @@
           <w:szCs w:val="22"/>
         </w:rPr>
       </w:pPr>
-      <w:hyperlink w:anchor="_Toc378090941" w:history="1">
+      <w:hyperlink w:anchor="_Toc378167156" w:history="1">
         <w:r>
           <w:rPr>
             <w:rStyle w:val="Hyperlink"/>
@@ -1997,7 +1997,7 @@
             <w:noProof/>
             <w:webHidden/>
           </w:rPr>
-          <w:instrText xml:space="preserve"> PAGEREF _Toc378090941 \h </w:instrText>
+          <w:instrText xml:space="preserve"> PAGEREF _Toc378167156 \h </w:instrText>
         </w:r>
         <w:r>
           <w:rPr>
@@ -2017,7 +2017,7 @@
             <w:noProof/>
             <w:webHidden/>
           </w:rPr>
-          <w:t>14</w:t>
+          <w:t>15</w:t>
         </w:r>
         <w:r>
           <w:rPr>
@@ -2038,7 +2038,7 @@
           <w:szCs w:val="22"/>
         </w:rPr>
       </w:pPr>
-      <w:hyperlink w:anchor="_Toc378090942" w:history="1">
+      <w:hyperlink w:anchor="_Toc378167157" w:history="1">
         <w:r>
           <w:rPr>
             <w:rStyle w:val="Hyperlink"/>
@@ -2065,7 +2065,7 @@
             <w:noProof/>
             <w:webHidden/>
           </w:rPr>
-          <w:instrText xml:space="preserve"> PAGEREF _Toc378090942 \h </w:instrText>
+          <w:instrText xml:space="preserve"> PAGEREF _Toc378167157 \h </w:instrText>
         </w:r>
         <w:r>
           <w:rPr>
@@ -2085,7 +2085,7 @@
             <w:noProof/>
             <w:webHidden/>
           </w:rPr>
-          <w:t>14</w:t>
+          <w:t>15</w:t>
         </w:r>
         <w:r>
           <w:rPr>
@@ -2106,7 +2106,7 @@
           <w:szCs w:val="22"/>
         </w:rPr>
       </w:pPr>
-      <w:hyperlink w:anchor="_Toc378090943" w:history="1">
+      <w:hyperlink w:anchor="_Toc378167158" w:history="1">
         <w:r>
           <w:rPr>
             <w:rStyle w:val="Hyperlink"/>
@@ -2133,7 +2133,7 @@
             <w:noProof/>
             <w:webHidden/>
           </w:rPr>
-          <w:instrText xml:space="preserve"> PAGEREF _Toc378090943 \h </w:instrText>
+          <w:instrText xml:space="preserve"> PAGEREF _Toc378167158 \h </w:instrText>
         </w:r>
         <w:r>
           <w:rPr>
@@ -2153,7 +2153,7 @@
             <w:noProof/>
             <w:webHidden/>
           </w:rPr>
-          <w:t>14</w:t>
+          <w:t>15</w:t>
         </w:r>
         <w:r>
           <w:rPr>
@@ -2174,7 +2174,7 @@
           <w:szCs w:val="22"/>
         </w:rPr>
       </w:pPr>
-      <w:hyperlink w:anchor="_Toc378090944" w:history="1">
+      <w:hyperlink w:anchor="_Toc378167159" w:history="1">
         <w:r>
           <w:rPr>
             <w:rStyle w:val="Hyperlink"/>
@@ -2201,7 +2201,7 @@
             <w:noProof/>
             <w:webHidden/>
           </w:rPr>
-          <w:instrText xml:space="preserve"> PAGEREF _Toc378090944 \h </w:instrText>
+          <w:instrText xml:space="preserve"> PAGEREF _Toc378167159 \h </w:instrText>
         </w:r>
         <w:r>
           <w:rPr>
@@ -2221,7 +2221,7 @@
             <w:noProof/>
             <w:webHidden/>
           </w:rPr>
-          <w:t>15</w:t>
+          <w:t>16</w:t>
         </w:r>
         <w:r>
           <w:rPr>
@@ -2241,12 +2241,12 @@
           <w:szCs w:val="22"/>
         </w:rPr>
       </w:pPr>
-      <w:hyperlink w:anchor="_Toc378090945" w:history="1">
+      <w:hyperlink w:anchor="_Toc378167160" w:history="1">
         <w:r>
           <w:rPr>
             <w:rStyle w:val="Hyperlink"/>
           </w:rPr>
-          <w:t>Examples</w:t>
+          <w:t>Example</w:t>
         </w:r>
         <w:r>
           <w:rPr>
@@ -2264,7 +2264,7 @@
           <w:rPr>
             <w:webHidden/>
           </w:rPr>
-          <w:instrText xml:space="preserve"> PAGEREF _Toc378090945 \h </w:instrText>
+          <w:instrText xml:space="preserve"> PAGEREF _Toc378167160 \h </w:instrText>
         </w:r>
         <w:r>
           <w:rPr>
@@ -2281,7 +2281,7 @@
           <w:rPr>
             <w:webHidden/>
           </w:rPr>
-          <w:t>16</w:t>
+          <w:t>17</w:t>
         </w:r>
         <w:r>
           <w:rPr>
@@ -2300,12 +2300,12 @@
           <w:szCs w:val="22"/>
         </w:rPr>
       </w:pPr>
-      <w:hyperlink w:anchor="_Toc378090946" w:history="1">
+      <w:hyperlink w:anchor="_Toc378167161" w:history="1">
         <w:r>
           <w:rPr>
             <w:rStyle w:val="Hyperlink"/>
           </w:rPr>
-          <w:t>Folder Organization</w:t>
+          <w:t>Services</w:t>
         </w:r>
         <w:r>
           <w:rPr>
@@ -2323,7 +2323,7 @@
           <w:rPr>
             <w:webHidden/>
           </w:rPr>
-          <w:instrText xml:space="preserve"> PAGEREF _Toc378090946 \h </w:instrText>
+          <w:instrText xml:space="preserve"> PAGEREF _Toc378167161 \h </w:instrText>
         </w:r>
         <w:r>
           <w:rPr>
@@ -2340,243 +2340,7 @@
           <w:rPr>
             <w:webHidden/>
           </w:rPr>
-          <w:t>17</w:t>
-        </w:r>
-        <w:r>
-          <w:rPr>
-            <w:webHidden/>
-          </w:rPr>
-          <w:fldChar w:fldCharType="end"/>
-        </w:r>
-      </w:hyperlink>
-    </w:p>
-    <w:p>
-      <w:pPr>
-        <w:pStyle w:val="TOC2"/>
-        <w:rPr>
-          <w:rFonts w:asciiTheme="minorHAnsi" w:eastAsiaTheme="minorEastAsia" w:hAnsiTheme="minorHAnsi" w:cstheme="minorBidi"/>
-          <w:sz w:val="22"/>
-          <w:szCs w:val="22"/>
-        </w:rPr>
-      </w:pPr>
-      <w:hyperlink w:anchor="_Toc378090947" w:history="1">
-        <w:r>
-          <w:rPr>
-            <w:rStyle w:val="Hyperlink"/>
-          </w:rPr>
-          <w:t>Firing It Up</w:t>
-        </w:r>
-        <w:r>
-          <w:rPr>
-            <w:webHidden/>
-          </w:rPr>
-          <w:tab/>
-        </w:r>
-        <w:r>
-          <w:rPr>
-            <w:webHidden/>
-          </w:rPr>
-          <w:fldChar w:fldCharType="begin"/>
-        </w:r>
-        <w:r>
-          <w:rPr>
-            <w:webHidden/>
-          </w:rPr>
-          <w:instrText xml:space="preserve"> PAGEREF _Toc378090947 \h </w:instrText>
-        </w:r>
-        <w:r>
-          <w:rPr>
-            <w:webHidden/>
-          </w:rPr>
-        </w:r>
-        <w:r>
-          <w:rPr>
-            <w:webHidden/>
-          </w:rPr>
-          <w:fldChar w:fldCharType="separate"/>
-        </w:r>
-        <w:r>
-          <w:rPr>
-            <w:webHidden/>
-          </w:rPr>
           <w:t>18</w:t>
-        </w:r>
-        <w:r>
-          <w:rPr>
-            <w:webHidden/>
-          </w:rPr>
-          <w:fldChar w:fldCharType="end"/>
-        </w:r>
-      </w:hyperlink>
-    </w:p>
-    <w:p>
-      <w:pPr>
-        <w:pStyle w:val="TOC1"/>
-        <w:rPr>
-          <w:rFonts w:asciiTheme="minorHAnsi" w:eastAsiaTheme="minorEastAsia" w:hAnsiTheme="minorHAnsi" w:cstheme="minorBidi"/>
-          <w:sz w:val="22"/>
-          <w:szCs w:val="22"/>
-        </w:rPr>
-      </w:pPr>
-      <w:hyperlink w:anchor="_Toc378090948" w:history="1">
-        <w:r>
-          <w:rPr>
-            <w:rStyle w:val="Hyperlink"/>
-          </w:rPr>
-          <w:t>Client API</w:t>
-        </w:r>
-        <w:r>
-          <w:rPr>
-            <w:webHidden/>
-          </w:rPr>
-          <w:tab/>
-        </w:r>
-        <w:r>
-          <w:rPr>
-            <w:webHidden/>
-          </w:rPr>
-          <w:fldChar w:fldCharType="begin"/>
-        </w:r>
-        <w:r>
-          <w:rPr>
-            <w:webHidden/>
-          </w:rPr>
-          <w:instrText xml:space="preserve"> PAGEREF _Toc378090948 \h </w:instrText>
-        </w:r>
-        <w:r>
-          <w:rPr>
-            <w:webHidden/>
-          </w:rPr>
-        </w:r>
-        <w:r>
-          <w:rPr>
-            <w:webHidden/>
-          </w:rPr>
-          <w:fldChar w:fldCharType="separate"/>
-        </w:r>
-        <w:r>
-          <w:rPr>
-            <w:webHidden/>
-          </w:rPr>
-          <w:t>19</w:t>
-        </w:r>
-        <w:r>
-          <w:rPr>
-            <w:webHidden/>
-          </w:rPr>
-          <w:fldChar w:fldCharType="end"/>
-        </w:r>
-      </w:hyperlink>
-    </w:p>
-    <w:p>
-      <w:pPr>
-        <w:pStyle w:val="TOC2"/>
-        <w:rPr>
-          <w:rFonts w:asciiTheme="minorHAnsi" w:eastAsiaTheme="minorEastAsia" w:hAnsiTheme="minorHAnsi" w:cstheme="minorBidi"/>
-          <w:sz w:val="22"/>
-          <w:szCs w:val="22"/>
-        </w:rPr>
-      </w:pPr>
-      <w:hyperlink w:anchor="_Toc378090949" w:history="1">
-        <w:r>
-          <w:rPr>
-            <w:rStyle w:val="Hyperlink"/>
-          </w:rPr>
-          <w:t>Introduction</w:t>
-        </w:r>
-        <w:r>
-          <w:rPr>
-            <w:webHidden/>
-          </w:rPr>
-          <w:tab/>
-        </w:r>
-        <w:r>
-          <w:rPr>
-            <w:webHidden/>
-          </w:rPr>
-          <w:fldChar w:fldCharType="begin"/>
-        </w:r>
-        <w:r>
-          <w:rPr>
-            <w:webHidden/>
-          </w:rPr>
-          <w:instrText xml:space="preserve"> PAGEREF _Toc378090949 \h </w:instrText>
-        </w:r>
-        <w:r>
-          <w:rPr>
-            <w:webHidden/>
-          </w:rPr>
-        </w:r>
-        <w:r>
-          <w:rPr>
-            <w:webHidden/>
-          </w:rPr>
-          <w:fldChar w:fldCharType="separate"/>
-        </w:r>
-        <w:r>
-          <w:rPr>
-            <w:webHidden/>
-          </w:rPr>
-          <w:t>20</w:t>
-        </w:r>
-        <w:r>
-          <w:rPr>
-            <w:webHidden/>
-          </w:rPr>
-          <w:fldChar w:fldCharType="end"/>
-        </w:r>
-      </w:hyperlink>
-    </w:p>
-    <w:p>
-      <w:pPr>
-        <w:pStyle w:val="TOC2"/>
-        <w:rPr>
-          <w:rFonts w:asciiTheme="minorHAnsi" w:eastAsiaTheme="minorEastAsia" w:hAnsiTheme="minorHAnsi" w:cstheme="minorBidi"/>
-          <w:sz w:val="22"/>
-          <w:szCs w:val="22"/>
-        </w:rPr>
-      </w:pPr>
-      <w:hyperlink w:anchor="_Toc378090950" w:history="1">
-        <w:r>
-          <w:rPr>
-            <w:rStyle w:val="Hyperlink"/>
-          </w:rPr>
-          <w:t>Object</w:t>
-        </w:r>
-        <w:r>
-          <w:rPr>
-            <w:webHidden/>
-          </w:rPr>
-          <w:tab/>
-        </w:r>
-        <w:r>
-          <w:rPr>
-            <w:webHidden/>
-          </w:rPr>
-          <w:fldChar w:fldCharType="begin"/>
-        </w:r>
-        <w:r>
-          <w:rPr>
-            <w:webHidden/>
-          </w:rPr>
-          <w:instrText xml:space="preserve"> PAGEREF _Toc378090950 \h </w:instrText>
-        </w:r>
-        <w:r>
-          <w:rPr>
-            <w:webHidden/>
-          </w:rPr>
-        </w:r>
-        <w:r>
-          <w:rPr>
-            <w:webHidden/>
-          </w:rPr>
-          <w:fldChar w:fldCharType="separate"/>
-        </w:r>
-        <w:r>
-          <w:rPr>
-            <w:webHidden/>
-          </w:rPr>
-          <w:t>21</w:t>
         </w:r>
         <w:r>
           <w:rPr>
@@ -2596,13 +2360,13 @@
           <w:szCs w:val="22"/>
         </w:rPr>
       </w:pPr>
-      <w:hyperlink w:anchor="_Toc378090951" w:history="1">
+      <w:hyperlink w:anchor="_Toc378167162" w:history="1">
         <w:r>
           <w:rPr>
             <w:rStyle w:val="Hyperlink"/>
             <w:noProof/>
           </w:rPr>
-          <w:t>function</w:t>
+          <w:t>Standard Responses</w:t>
         </w:r>
         <w:r>
           <w:rPr>
@@ -2623,7 +2387,7 @@
             <w:noProof/>
             <w:webHidden/>
           </w:rPr>
-          <w:instrText xml:space="preserve"> PAGEREF _Toc378090951 \h </w:instrText>
+          <w:instrText xml:space="preserve"> PAGEREF _Toc378167162 \h </w:instrText>
         </w:r>
         <w:r>
           <w:rPr>
@@ -2643,11 +2407,70 @@
             <w:noProof/>
             <w:webHidden/>
           </w:rPr>
-          <w:t>21</w:t>
-        </w:r>
-        <w:r>
-          <w:rPr>
-            <w:noProof/>
+          <w:t>18</w:t>
+        </w:r>
+        <w:r>
+          <w:rPr>
+            <w:noProof/>
+            <w:webHidden/>
+          </w:rPr>
+          <w:fldChar w:fldCharType="end"/>
+        </w:r>
+      </w:hyperlink>
+    </w:p>
+    <w:p>
+      <w:pPr>
+        <w:pStyle w:val="TOC2"/>
+        <w:rPr>
+          <w:rFonts w:asciiTheme="minorHAnsi" w:eastAsiaTheme="minorEastAsia" w:hAnsiTheme="minorHAnsi" w:cstheme="minorBidi"/>
+          <w:sz w:val="22"/>
+          <w:szCs w:val="22"/>
+        </w:rPr>
+      </w:pPr>
+      <w:hyperlink w:anchor="_Toc378167163" w:history="1">
+        <w:r>
+          <w:rPr>
+            <w:rStyle w:val="Hyperlink"/>
+          </w:rPr>
+          <w:t>Directory Organization</w:t>
+        </w:r>
+        <w:r>
+          <w:rPr>
+            <w:webHidden/>
+          </w:rPr>
+          <w:tab/>
+        </w:r>
+        <w:r>
+          <w:rPr>
+            <w:webHidden/>
+          </w:rPr>
+          <w:fldChar w:fldCharType="begin"/>
+        </w:r>
+        <w:r>
+          <w:rPr>
+            <w:webHidden/>
+          </w:rPr>
+          <w:instrText xml:space="preserve"> PAGEREF _Toc378167163 \h </w:instrText>
+        </w:r>
+        <w:r>
+          <w:rPr>
+            <w:webHidden/>
+          </w:rPr>
+        </w:r>
+        <w:r>
+          <w:rPr>
+            <w:webHidden/>
+          </w:rPr>
+          <w:fldChar w:fldCharType="separate"/>
+        </w:r>
+        <w:r>
+          <w:rPr>
+            <w:webHidden/>
+          </w:rPr>
+          <w:t>19</w:t>
+        </w:r>
+        <w:r>
+          <w:rPr>
             <w:webHidden/>
           </w:rPr>
           <w:fldChar w:fldCharType="end"/>
@@ -2663,12 +2486,12 @@
           <w:szCs w:val="22"/>
         </w:rPr>
       </w:pPr>
-      <w:hyperlink w:anchor="_Toc378090952" w:history="1">
+      <w:hyperlink w:anchor="_Toc378167164" w:history="1">
         <w:r>
           <w:rPr>
             <w:rStyle w:val="Hyperlink"/>
           </w:rPr>
-          <w:t>Services</w:t>
+          <w:t>Client API</w:t>
         </w:r>
         <w:r>
           <w:rPr>
@@ -2686,7 +2509,7 @@
           <w:rPr>
             <w:webHidden/>
           </w:rPr>
-          <w:instrText xml:space="preserve"> PAGEREF _Toc378090952 \h </w:instrText>
+          <w:instrText xml:space="preserve"> PAGEREF _Toc378167164 \h </w:instrText>
         </w:r>
         <w:r>
           <w:rPr>
@@ -2703,7 +2526,7 @@
           <w:rPr>
             <w:webHidden/>
           </w:rPr>
-          <w:t>22</w:t>
+          <w:t>20</w:t>
         </w:r>
         <w:r>
           <w:rPr>
@@ -2722,7 +2545,7 @@
           <w:szCs w:val="22"/>
         </w:rPr>
       </w:pPr>
-      <w:hyperlink w:anchor="_Toc378090953" w:history="1">
+      <w:hyperlink w:anchor="_Toc378167165" w:history="1">
         <w:r>
           <w:rPr>
             <w:rStyle w:val="Hyperlink"/>
@@ -2745,7 +2568,7 @@
           <w:rPr>
             <w:webHidden/>
           </w:rPr>
-          <w:instrText xml:space="preserve"> PAGEREF _Toc378090953 \h </w:instrText>
+          <w:instrText xml:space="preserve"> PAGEREF _Toc378167165 \h </w:instrText>
         </w:r>
         <w:r>
           <w:rPr>
@@ -2762,10 +2585,137 @@
           <w:rPr>
             <w:webHidden/>
           </w:rPr>
-          <w:t>23</w:t>
-        </w:r>
-        <w:r>
-          <w:rPr>
+          <w:t>21</w:t>
+        </w:r>
+        <w:r>
+          <w:rPr>
+            <w:webHidden/>
+          </w:rPr>
+          <w:fldChar w:fldCharType="end"/>
+        </w:r>
+      </w:hyperlink>
+    </w:p>
+    <w:p>
+      <w:pPr>
+        <w:pStyle w:val="TOC2"/>
+        <w:rPr>
+          <w:rFonts w:asciiTheme="minorHAnsi" w:eastAsiaTheme="minorEastAsia" w:hAnsiTheme="minorHAnsi" w:cstheme="minorBidi"/>
+          <w:sz w:val="22"/>
+          <w:szCs w:val="22"/>
+        </w:rPr>
+      </w:pPr>
+      <w:hyperlink w:anchor="_Toc378167166" w:history="1">
+        <w:r>
+          <w:rPr>
+            <w:rStyle w:val="Hyperlink"/>
+          </w:rPr>
+          <w:t>Object</w:t>
+        </w:r>
+        <w:r>
+          <w:rPr>
+            <w:webHidden/>
+          </w:rPr>
+          <w:tab/>
+        </w:r>
+        <w:r>
+          <w:rPr>
+            <w:webHidden/>
+          </w:rPr>
+          <w:fldChar w:fldCharType="begin"/>
+        </w:r>
+        <w:r>
+          <w:rPr>
+            <w:webHidden/>
+          </w:rPr>
+          <w:instrText xml:space="preserve"> PAGEREF _Toc378167166 \h </w:instrText>
+        </w:r>
+        <w:r>
+          <w:rPr>
+            <w:webHidden/>
+          </w:rPr>
+        </w:r>
+        <w:r>
+          <w:rPr>
+            <w:webHidden/>
+          </w:rPr>
+          <w:fldChar w:fldCharType="separate"/>
+        </w:r>
+        <w:r>
+          <w:rPr>
+            <w:webHidden/>
+          </w:rPr>
+          <w:t>22</w:t>
+        </w:r>
+        <w:r>
+          <w:rPr>
+            <w:webHidden/>
+          </w:rPr>
+          <w:fldChar w:fldCharType="end"/>
+        </w:r>
+      </w:hyperlink>
+    </w:p>
+    <w:p>
+      <w:pPr>
+        <w:pStyle w:val="TOC3"/>
+        <w:rPr>
+          <w:rFonts w:asciiTheme="minorHAnsi" w:eastAsiaTheme="minorEastAsia" w:hAnsiTheme="minorHAnsi" w:cstheme="minorBidi"/>
+          <w:noProof/>
+          <w:sz w:val="22"/>
+          <w:szCs w:val="22"/>
+        </w:rPr>
+      </w:pPr>
+      <w:hyperlink w:anchor="_Toc378167167" w:history="1">
+        <w:r>
+          <w:rPr>
+            <w:rStyle w:val="Hyperlink"/>
+            <w:noProof/>
+          </w:rPr>
+          <w:t>function</w:t>
+        </w:r>
+        <w:r>
+          <w:rPr>
+            <w:noProof/>
+            <w:webHidden/>
+          </w:rPr>
+          <w:tab/>
+        </w:r>
+        <w:r>
+          <w:rPr>
+            <w:noProof/>
+            <w:webHidden/>
+          </w:rPr>
+          <w:fldChar w:fldCharType="begin"/>
+        </w:r>
+        <w:r>
+          <w:rPr>
+            <w:noProof/>
+            <w:webHidden/>
+          </w:rPr>
+          <w:instrText xml:space="preserve"> PAGEREF _Toc378167167 \h </w:instrText>
+        </w:r>
+        <w:r>
+          <w:rPr>
+            <w:noProof/>
+            <w:webHidden/>
+          </w:rPr>
+        </w:r>
+        <w:r>
+          <w:rPr>
+            <w:noProof/>
+            <w:webHidden/>
+          </w:rPr>
+          <w:fldChar w:fldCharType="separate"/>
+        </w:r>
+        <w:r>
+          <w:rPr>
+            <w:noProof/>
+            <w:webHidden/>
+          </w:rPr>
+          <w:t>22</w:t>
+        </w:r>
+        <w:r>
+          <w:rPr>
+            <w:noProof/>
             <w:webHidden/>
           </w:rPr>
           <w:fldChar w:fldCharType="end"/>
@@ -2833,7 +2783,7 @@
         <w:spacing w:before="5760"/>
         <w:jc w:val="left"/>
       </w:pPr>
-      <w:bookmarkStart w:id="0" w:name="_Toc378090913"/>
+      <w:bookmarkStart w:id="0" w:name="_Toc378167128"/>
       <w:r>
         <w:t>Architecture</w:t>
       </w:r>
@@ -2855,7 +2805,7 @@
       <w:pPr>
         <w:pStyle w:val="Heading2"/>
       </w:pPr>
-      <w:bookmarkStart w:id="1" w:name="_Toc378090914"/>
+      <w:bookmarkStart w:id="1" w:name="_Toc378167129"/>
       <w:r>
         <w:lastRenderedPageBreak/>
         <w:t>Introduction</w:t>
@@ -2939,7 +2889,7 @@
       <w:pPr>
         <w:pStyle w:val="Heading3"/>
       </w:pPr>
-      <w:bookmarkStart w:id="2" w:name="_Toc378090915"/>
+      <w:bookmarkStart w:id="2" w:name="_Toc378167130"/>
       <w:r>
         <w:t>Goals</w:t>
       </w:r>
@@ -3088,7 +3038,7 @@
       <w:pPr>
         <w:pStyle w:val="Heading3"/>
       </w:pPr>
-      <w:bookmarkStart w:id="3" w:name="_Toc378090916"/>
+      <w:bookmarkStart w:id="3" w:name="_Toc378167131"/>
       <w:r>
         <w:t>Terminology</w:t>
       </w:r>
@@ -3274,7 +3224,7 @@
       <w:pPr>
         <w:pStyle w:val="Heading2"/>
       </w:pPr>
-      <w:bookmarkStart w:id="4" w:name="_Toc378090917"/>
+      <w:bookmarkStart w:id="4" w:name="_Toc378167132"/>
       <w:r>
         <w:lastRenderedPageBreak/>
         <w:t xml:space="preserve">Structure of </w:t>
@@ -3490,7 +3440,7 @@
       <w:pPr>
         <w:pStyle w:val="Heading2"/>
       </w:pPr>
-      <w:bookmarkStart w:id="5" w:name="_Toc378090918"/>
+      <w:bookmarkStart w:id="5" w:name="_Toc378167133"/>
       <w:r>
         <w:lastRenderedPageBreak/>
         <w:t>Best Practices</w:t>
@@ -3501,7 +3451,7 @@
       <w:pPr>
         <w:pStyle w:val="Heading3"/>
       </w:pPr>
-      <w:bookmarkStart w:id="6" w:name="_Toc378090919"/>
+      <w:bookmarkStart w:id="6" w:name="_Toc378167134"/>
       <w:r>
         <w:t>Separate Design and Code</w:t>
       </w:r>
@@ -3836,7 +3786,7 @@
       <w:pPr>
         <w:pStyle w:val="Heading3"/>
       </w:pPr>
-      <w:bookmarkStart w:id="7" w:name="_Toc378090920"/>
+      <w:bookmarkStart w:id="7" w:name="_Toc378167135"/>
       <w:r>
         <w:t>Model/View/Controller</w:t>
       </w:r>
@@ -4790,7 +4740,7 @@
         <w:pStyle w:val="Heading1"/>
         <w:spacing w:before="5760"/>
       </w:pPr>
-      <w:bookmarkStart w:id="8" w:name="_Toc378090921"/>
+      <w:bookmarkStart w:id="8" w:name="_Toc378167136"/>
       <w:r>
         <w:t>Server</w:t>
       </w:r>
@@ -4806,22 +4756,29 @@
       <w:pPr>
         <w:pStyle w:val="Heading2"/>
       </w:pPr>
+      <w:bookmarkStart w:id="9" w:name="_Toc378167137"/>
       <w:r>
         <w:lastRenderedPageBreak/>
         <w:t>Introduction</w:t>
       </w:r>
+      <w:bookmarkEnd w:id="9"/>
+    </w:p>
+    <w:p>
+      <w:r>
+        <w:t>Configuration files</w:t>
+      </w:r>
     </w:p>
     <w:p/>
     <w:p>
       <w:pPr>
         <w:pStyle w:val="Heading2"/>
       </w:pPr>
-      <w:bookmarkStart w:id="9" w:name="_Toc378090923"/>
+      <w:bookmarkStart w:id="10" w:name="_Toc378167138"/>
       <w:r>
         <w:lastRenderedPageBreak/>
         <w:t>Routing</w:t>
       </w:r>
-      <w:bookmarkEnd w:id="9"/>
+      <w:bookmarkEnd w:id="10"/>
     </w:p>
     <w:p>
       <w:r>
@@ -4838,11 +4795,11 @@
       <w:pPr>
         <w:pStyle w:val="Heading3"/>
       </w:pPr>
-      <w:bookmarkStart w:id="10" w:name="_Toc378090924"/>
+      <w:bookmarkStart w:id="11" w:name="_Toc378167139"/>
       <w:r>
         <w:t>Application Routing</w:t>
       </w:r>
-      <w:bookmarkEnd w:id="10"/>
+      <w:bookmarkEnd w:id="11"/>
     </w:p>
     <w:p>
       <w:r>
@@ -4885,14 +4842,14 @@
       <w:pPr>
         <w:pStyle w:val="Heading3"/>
       </w:pPr>
-      <w:bookmarkStart w:id="11" w:name="_Toc378090925"/>
+      <w:bookmarkStart w:id="12" w:name="_Toc378167140"/>
       <w:r>
         <w:t>Static file R</w:t>
       </w:r>
       <w:r>
         <w:t>outing</w:t>
       </w:r>
-      <w:bookmarkEnd w:id="11"/>
+      <w:bookmarkEnd w:id="12"/>
     </w:p>
     <w:p>
       <w:r>
@@ -4951,11 +4908,11 @@
       <w:pPr>
         <w:pStyle w:val="Heading3"/>
       </w:pPr>
-      <w:bookmarkStart w:id="12" w:name="_Toc378090926"/>
+      <w:bookmarkStart w:id="13" w:name="_Toc378167141"/>
       <w:r>
         <w:t>Services Routing</w:t>
       </w:r>
-      <w:bookmarkEnd w:id="12"/>
+      <w:bookmarkEnd w:id="13"/>
     </w:p>
     <w:p>
       <w:r>
@@ -5160,7 +5117,7 @@
       <w:pPr>
         <w:pStyle w:val="Heading2"/>
       </w:pPr>
-      <w:bookmarkStart w:id="13" w:name="_Toc378090927"/>
+      <w:bookmarkStart w:id="14" w:name="_Toc378167142"/>
       <w:r>
         <w:lastRenderedPageBreak/>
         <w:t xml:space="preserve">Application </w:t>
@@ -5168,11 +5125,11 @@
       <w:r>
         <w:t>Class</w:t>
       </w:r>
-      <w:bookmarkEnd w:id="13"/>
-    </w:p>
-    <w:p>
-      <w:bookmarkStart w:id="14" w:name="FaceBook_calls"/>
       <w:bookmarkEnd w:id="14"/>
+    </w:p>
+    <w:p>
+      <w:bookmarkStart w:id="15" w:name="FaceBook_calls"/>
+      <w:bookmarkEnd w:id="15"/>
       <w:r>
         <w:t xml:space="preserve">Use the </w:t>
       </w:r>
@@ -5554,12 +5511,12 @@
       <w:pPr>
         <w:pStyle w:val="Heading3"/>
       </w:pPr>
-      <w:bookmarkStart w:id="15" w:name="_Toc378090928"/>
+      <w:bookmarkStart w:id="16" w:name="_Toc378167143"/>
       <w:proofErr w:type="gramStart"/>
       <w:r>
         <w:t>initialize</w:t>
       </w:r>
-      <w:bookmarkEnd w:id="15"/>
+      <w:bookmarkEnd w:id="16"/>
       <w:proofErr w:type="gramEnd"/>
     </w:p>
     <w:p>
@@ -5608,71 +5565,12 @@
       <w:pPr>
         <w:pStyle w:val="Heading3"/>
       </w:pPr>
-      <w:bookmarkStart w:id="16" w:name="_Toc378090929"/>
+      <w:bookmarkStart w:id="17" w:name="_Toc378167144"/>
       <w:proofErr w:type="spellStart"/>
       <w:proofErr w:type="gramStart"/>
       <w:r>
         <w:lastRenderedPageBreak/>
         <w:t>addState</w:t>
-      </w:r>
-      <w:bookmarkEnd w:id="16"/>
-      <w:proofErr w:type="spellEnd"/>
-      <w:proofErr w:type="gramEnd"/>
-    </w:p>
-    <w:p>
-      <w:pPr>
-        <w:pStyle w:val="FunctionDefinition"/>
-      </w:pPr>
-      <w:proofErr w:type="spellStart"/>
-      <w:proofErr w:type="gramStart"/>
-      <w:r>
-        <w:t>addState</w:t>
-      </w:r>
-      <w:proofErr w:type="spellEnd"/>
-      <w:r>
-        <w:t xml:space="preserve"> :</w:t>
-      </w:r>
-      <w:proofErr w:type="gramEnd"/>
-      <w:r>
-        <w:t xml:space="preserve"> function(state)</w:t>
-      </w:r>
-    </w:p>
-    <w:p>
-      <w:r>
-        <w:t>Call this method to add a state class to the body tag of the HTML file. States are used to setup initial presentation states for the application. For example, a ‘login’ state could configure the application header to display the login information, rather than a login button.</w:t>
-      </w:r>
-    </w:p>
-    <w:p>
-      <w:pPr>
-        <w:pStyle w:val="Heading4"/>
-      </w:pPr>
-      <w:r>
-        <w:t>Parameters</w:t>
-      </w:r>
-    </w:p>
-    <w:p>
-      <w:pPr>
-        <w:pStyle w:val="ParameterDefinition"/>
-      </w:pPr>
-      <w:proofErr w:type="gramStart"/>
-      <w:r>
-        <w:t>state</w:t>
-      </w:r>
-      <w:proofErr w:type="gramEnd"/>
-      <w:r>
-        <w:tab/>
-        <w:t>The name of the state</w:t>
-      </w:r>
-    </w:p>
-    <w:p>
-      <w:pPr>
-        <w:pStyle w:val="Heading3"/>
-      </w:pPr>
-      <w:bookmarkStart w:id="17" w:name="_Toc378090930"/>
-      <w:proofErr w:type="spellStart"/>
-      <w:proofErr w:type="gramStart"/>
-      <w:r>
-        <w:t>addVariable</w:t>
       </w:r>
       <w:bookmarkEnd w:id="17"/>
       <w:proofErr w:type="spellEnd"/>
@@ -5685,7 +5583,7 @@
       <w:proofErr w:type="spellStart"/>
       <w:proofErr w:type="gramStart"/>
       <w:r>
-        <w:t>addVariable</w:t>
+        <w:t>addState</w:t>
       </w:r>
       <w:proofErr w:type="spellEnd"/>
       <w:r>
@@ -5693,12 +5591,12 @@
       </w:r>
       <w:proofErr w:type="gramEnd"/>
       <w:r>
-        <w:t xml:space="preserve"> function(name, value)</w:t>
-      </w:r>
-    </w:p>
-    <w:p>
-      <w:r>
-        <w:t>Call this function to add a variable to the application. Variables will be added to the name space specified when the Application was constructed.</w:t>
+        <w:t xml:space="preserve"> function(state)</w:t>
+      </w:r>
+    </w:p>
+    <w:p>
+      <w:r>
+        <w:t>Call this method to add a state class to the body tag of the HTML file. States are used to setup initial presentation states for the application. For example, a ‘login’ state could configure the application header to display the login information, rather than a login button.</w:t>
       </w:r>
     </w:p>
     <w:p>
@@ -5715,43 +5613,23 @@
       </w:pPr>
       <w:proofErr w:type="gramStart"/>
       <w:r>
-        <w:t>name</w:t>
+        <w:t>state</w:t>
       </w:r>
       <w:proofErr w:type="gramEnd"/>
       <w:r>
         <w:tab/>
-        <w:t>The name of the variable.</w:t>
-      </w:r>
-    </w:p>
-    <w:p>
-      <w:pPr>
-        <w:pStyle w:val="ParameterDefinition"/>
-      </w:pPr>
-      <w:proofErr w:type="gramStart"/>
-      <w:r>
-        <w:t>v</w:t>
-      </w:r>
-      <w:r>
-        <w:t>alue</w:t>
-      </w:r>
-      <w:proofErr w:type="gramEnd"/>
-      <w:r>
-        <w:tab/>
-        <w:t>The value of the variable. This should be the native ty</w:t>
-      </w:r>
-      <w:r>
-        <w:t>pe, not a JSON string.</w:t>
+        <w:t>The name of the state</w:t>
       </w:r>
     </w:p>
     <w:p>
       <w:pPr>
         <w:pStyle w:val="Heading3"/>
       </w:pPr>
-      <w:bookmarkStart w:id="18" w:name="_Toc378090931"/>
+      <w:bookmarkStart w:id="18" w:name="_Toc378167145"/>
       <w:proofErr w:type="spellStart"/>
       <w:proofErr w:type="gramStart"/>
       <w:r>
-        <w:t>addUrl</w:t>
+        <w:t>addVariable</w:t>
       </w:r>
       <w:bookmarkEnd w:id="18"/>
       <w:proofErr w:type="spellEnd"/>
@@ -5764,7 +5642,7 @@
       <w:proofErr w:type="spellStart"/>
       <w:proofErr w:type="gramStart"/>
       <w:r>
-        <w:t>addUrl</w:t>
+        <w:t>addVariable</w:t>
       </w:r>
       <w:proofErr w:type="spellEnd"/>
       <w:r>
@@ -5777,28 +5655,29 @@
     </w:p>
     <w:p>
       <w:r>
-        <w:t>Call this method to add a URL to the list of managed URLs. URLs will be available in &lt;namespace&gt;.</w:t>
-      </w:r>
-      <w:proofErr w:type="spellStart"/>
-      <w:r>
-        <w:t>urls</w:t>
-      </w:r>
-      <w:proofErr w:type="spellEnd"/>
+        <w:t>Call this function to add a variable to the application. Variables will be added to the name space specified when the Application was constructed.</w:t>
+      </w:r>
+    </w:p>
+    <w:p>
+      <w:pPr>
+        <w:pStyle w:val="Heading4"/>
+      </w:pPr>
+      <w:r>
+        <w:t>Parameters</w:t>
+      </w:r>
+    </w:p>
+    <w:p>
+      <w:pPr>
+        <w:pStyle w:val="ParameterDefinition"/>
+      </w:pPr>
       <w:proofErr w:type="gramStart"/>
       <w:r>
-        <w:t>.&lt;</w:t>
+        <w:t>name</w:t>
       </w:r>
       <w:proofErr w:type="gramEnd"/>
       <w:r>
-        <w:t>name&gt;</w:t>
-      </w:r>
-    </w:p>
-    <w:p>
-      <w:pPr>
-        <w:pStyle w:val="Heading4"/>
-      </w:pPr>
-      <w:r>
-        <w:t>Parameters</w:t>
+        <w:tab/>
+        <w:t>The name of the variable.</w:t>
       </w:r>
     </w:p>
     <w:p>
@@ -5807,42 +5686,29 @@
       </w:pPr>
       <w:proofErr w:type="gramStart"/>
       <w:r>
-        <w:t>name</w:t>
+        <w:t>v</w:t>
+      </w:r>
+      <w:r>
+        <w:t>alue</w:t>
       </w:r>
       <w:proofErr w:type="gramEnd"/>
       <w:r>
         <w:tab/>
-        <w:t xml:space="preserve">The name of the </w:t>
-      </w:r>
-      <w:proofErr w:type="spellStart"/>
-      <w:r>
-        <w:t>url</w:t>
-      </w:r>
-      <w:proofErr w:type="spellEnd"/>
-    </w:p>
-    <w:p>
-      <w:pPr>
-        <w:pStyle w:val="ParameterDefinition"/>
-      </w:pPr>
-      <w:proofErr w:type="gramStart"/>
-      <w:r>
-        <w:t>value</w:t>
-      </w:r>
-      <w:proofErr w:type="gramEnd"/>
-      <w:r>
-        <w:tab/>
-        <w:t>The actual URL itself</w:t>
+        <w:t>The value of the variable. This should be the native ty</w:t>
+      </w:r>
+      <w:r>
+        <w:t>pe, not a JSON string.</w:t>
       </w:r>
     </w:p>
     <w:p>
       <w:pPr>
         <w:pStyle w:val="Heading3"/>
       </w:pPr>
-      <w:bookmarkStart w:id="19" w:name="_Toc378090932"/>
+      <w:bookmarkStart w:id="19" w:name="_Toc378167146"/>
       <w:proofErr w:type="spellStart"/>
       <w:proofErr w:type="gramStart"/>
       <w:r>
-        <w:t>addConfig</w:t>
+        <w:t>addUrl</w:t>
       </w:r>
       <w:bookmarkEnd w:id="19"/>
       <w:proofErr w:type="spellEnd"/>
@@ -5855,7 +5721,7 @@
       <w:proofErr w:type="spellStart"/>
       <w:proofErr w:type="gramStart"/>
       <w:r>
-        <w:t>addConfig</w:t>
+        <w:t>addUrl</w:t>
       </w:r>
       <w:proofErr w:type="spellEnd"/>
       <w:r>
@@ -5868,7 +5734,20 @@
     </w:p>
     <w:p>
       <w:r>
-        <w:t>Call this method to add a configuration variable. Configuration variables will appear before the JavaScript files.</w:t>
+        <w:t>Call this method to add a URL to the list of managed URLs. URLs will be available in &lt;namespace&gt;.</w:t>
+      </w:r>
+      <w:proofErr w:type="spellStart"/>
+      <w:r>
+        <w:t>urls</w:t>
+      </w:r>
+      <w:proofErr w:type="spellEnd"/>
+      <w:proofErr w:type="gramStart"/>
+      <w:r>
+        <w:t>.&lt;</w:t>
+      </w:r>
+      <w:proofErr w:type="gramEnd"/>
+      <w:r>
+        <w:t>name&gt;</w:t>
       </w:r>
     </w:p>
     <w:p>
@@ -5890,8 +5769,13 @@
       <w:proofErr w:type="gramEnd"/>
       <w:r>
         <w:tab/>
-        <w:t>The name of the variable</w:t>
-      </w:r>
+        <w:t xml:space="preserve">The name of the </w:t>
+      </w:r>
+      <w:proofErr w:type="spellStart"/>
+      <w:r>
+        <w:t>url</w:t>
+      </w:r>
+      <w:proofErr w:type="spellEnd"/>
     </w:p>
     <w:p>
       <w:pPr>
@@ -5904,19 +5788,18 @@
       <w:proofErr w:type="gramEnd"/>
       <w:r>
         <w:tab/>
-        <w:t>The value of the variable</w:t>
+        <w:t>The actual URL itself</w:t>
       </w:r>
     </w:p>
     <w:p>
       <w:pPr>
         <w:pStyle w:val="Heading3"/>
       </w:pPr>
-      <w:bookmarkStart w:id="20" w:name="_Toc378090933"/>
+      <w:bookmarkStart w:id="20" w:name="_Toc378167147"/>
       <w:proofErr w:type="spellStart"/>
       <w:proofErr w:type="gramStart"/>
       <w:r>
-        <w:lastRenderedPageBreak/>
-        <w:t>setBody</w:t>
+        <w:t>addConfig</w:t>
       </w:r>
       <w:bookmarkEnd w:id="20"/>
       <w:proofErr w:type="spellEnd"/>
@@ -5929,7 +5812,7 @@
       <w:proofErr w:type="spellStart"/>
       <w:proofErr w:type="gramStart"/>
       <w:r>
-        <w:t>setBody</w:t>
+        <w:t>addConfig</w:t>
       </w:r>
       <w:proofErr w:type="spellEnd"/>
       <w:r>
@@ -5937,12 +5820,12 @@
       </w:r>
       <w:proofErr w:type="gramEnd"/>
       <w:r>
-        <w:t xml:space="preserve"> function(file)</w:t>
-      </w:r>
-    </w:p>
-    <w:p>
-      <w:r>
-        <w:t>Call this method to set the body file for the application. The body defines the overall chrome of the application. It should contain an element with the id “pages” which specifies where the in the document pages are placed. It should also contain an element named “dialogs” for the dialogs.</w:t>
+        <w:t xml:space="preserve"> function(name, value)</w:t>
+      </w:r>
+    </w:p>
+    <w:p>
+      <w:r>
+        <w:t>Call this method to add a configuration variable. Configuration variables will appear before the JavaScript files.</w:t>
       </w:r>
     </w:p>
     <w:p>
@@ -5959,23 +5842,38 @@
       </w:pPr>
       <w:proofErr w:type="gramStart"/>
       <w:r>
-        <w:t>file</w:t>
+        <w:t>name</w:t>
       </w:r>
       <w:proofErr w:type="gramEnd"/>
       <w:r>
         <w:tab/>
-        <w:t>The path to the file, relative to the root of the application.</w:t>
+        <w:t>The name of the variable</w:t>
+      </w:r>
+    </w:p>
+    <w:p>
+      <w:pPr>
+        <w:pStyle w:val="ParameterDefinition"/>
+      </w:pPr>
+      <w:proofErr w:type="gramStart"/>
+      <w:r>
+        <w:t>value</w:t>
+      </w:r>
+      <w:proofErr w:type="gramEnd"/>
+      <w:r>
+        <w:tab/>
+        <w:t>The value of the variable</w:t>
       </w:r>
     </w:p>
     <w:p>
       <w:pPr>
         <w:pStyle w:val="Heading3"/>
       </w:pPr>
-      <w:bookmarkStart w:id="21" w:name="_Toc378090934"/>
+      <w:bookmarkStart w:id="21" w:name="_Toc378167148"/>
       <w:proofErr w:type="spellStart"/>
       <w:proofErr w:type="gramStart"/>
       <w:r>
-        <w:t>addTemplates</w:t>
+        <w:lastRenderedPageBreak/>
+        <w:t>setBody</w:t>
       </w:r>
       <w:bookmarkEnd w:id="21"/>
       <w:proofErr w:type="spellEnd"/>
@@ -5988,7 +5886,7 @@
       <w:proofErr w:type="spellStart"/>
       <w:proofErr w:type="gramStart"/>
       <w:r>
-        <w:t>addTemplates</w:t>
+        <w:t>setBody</w:t>
       </w:r>
       <w:proofErr w:type="spellEnd"/>
       <w:r>
@@ -6001,7 +5899,7 @@
     </w:p>
     <w:p>
       <w:r>
-        <w:t>Call this method to add templates to the HTML file. The HTML file specified will be added to the output immediately after the body.</w:t>
+        <w:t>Call this method to set the body file for the application. The body defines the overall chrome of the application. It should contain an element with the id “pages” which specifies where the in the document pages are placed. It should also contain an element named “dialogs” for the dialogs.</w:t>
       </w:r>
     </w:p>
     <w:p>
@@ -6030,11 +5928,11 @@
       <w:pPr>
         <w:pStyle w:val="Heading3"/>
       </w:pPr>
-      <w:bookmarkStart w:id="22" w:name="_Toc378090935"/>
+      <w:bookmarkStart w:id="22" w:name="_Toc378167149"/>
       <w:proofErr w:type="spellStart"/>
       <w:proofErr w:type="gramStart"/>
       <w:r>
-        <w:t>addFileReplacement</w:t>
+        <w:t>addTemplates</w:t>
       </w:r>
       <w:bookmarkEnd w:id="22"/>
       <w:proofErr w:type="spellEnd"/>
@@ -6047,7 +5945,7 @@
       <w:proofErr w:type="spellStart"/>
       <w:proofErr w:type="gramStart"/>
       <w:r>
-        <w:t>addFileReplacement</w:t>
+        <w:t>addTemplates</w:t>
       </w:r>
       <w:proofErr w:type="spellEnd"/>
       <w:r>
@@ -6055,12 +5953,12 @@
       </w:r>
       <w:proofErr w:type="gramEnd"/>
       <w:r>
-        <w:t xml:space="preserve"> function(name, file)</w:t>
-      </w:r>
-    </w:p>
-    <w:p>
-      <w:r>
-        <w:t>Call this method to add a file replacement. In addition to the curly braced keywords in the master.html file, user defined replacements can exist in either this file or in the body file. This function will replace the replacement with the passed name, with the contents of the file specified.</w:t>
+        <w:t xml:space="preserve"> function(file)</w:t>
+      </w:r>
+    </w:p>
+    <w:p>
+      <w:r>
+        <w:t>Call this method to add templates to the HTML file. The HTML file specified will be added to the output immediately after the body.</w:t>
       </w:r>
     </w:p>
     <w:p>
@@ -6077,37 +5975,23 @@
       </w:pPr>
       <w:proofErr w:type="gramStart"/>
       <w:r>
-        <w:t>name</w:t>
+        <w:t>file</w:t>
       </w:r>
       <w:proofErr w:type="gramEnd"/>
       <w:r>
         <w:tab/>
-        <w:t>The name of the replacement</w:t>
-      </w:r>
-    </w:p>
-    <w:p>
-      <w:pPr>
-        <w:pStyle w:val="ParameterDefinition"/>
-      </w:pPr>
-      <w:proofErr w:type="gramStart"/>
-      <w:r>
-        <w:t>file</w:t>
-      </w:r>
-      <w:proofErr w:type="gramEnd"/>
-      <w:r>
-        <w:tab/>
-        <w:t>The location of the file, relative to the sapphire root.</w:t>
+        <w:t>The path to the file, relative to the root of the application.</w:t>
       </w:r>
     </w:p>
     <w:p>
       <w:pPr>
         <w:pStyle w:val="Heading3"/>
       </w:pPr>
-      <w:bookmarkStart w:id="23" w:name="_Toc378090936"/>
+      <w:bookmarkStart w:id="23" w:name="_Toc378167150"/>
       <w:proofErr w:type="spellStart"/>
       <w:proofErr w:type="gramStart"/>
       <w:r>
-        <w:t>addStringReplacement</w:t>
+        <w:t>addFileReplacement</w:t>
       </w:r>
       <w:bookmarkEnd w:id="23"/>
       <w:proofErr w:type="spellEnd"/>
@@ -6120,7 +6004,7 @@
       <w:proofErr w:type="spellStart"/>
       <w:proofErr w:type="gramStart"/>
       <w:r>
-        <w:t>addStringReplacement</w:t>
+        <w:t>addFileReplacement</w:t>
       </w:r>
       <w:proofErr w:type="spellEnd"/>
       <w:r>
@@ -6128,12 +6012,12 @@
       </w:r>
       <w:proofErr w:type="gramEnd"/>
       <w:r>
-        <w:t xml:space="preserve"> function(name, value)</w:t>
-      </w:r>
-    </w:p>
-    <w:p>
-      <w:r>
-        <w:t>Call this method to add a string replacement. In addition to the curly braced keywords in the master.html file, user defined replacements can exist in either this file or in the body file. This function will replace the replacement with the passed name, with the passed value.</w:t>
+        <w:t xml:space="preserve"> function(name, file)</w:t>
+      </w:r>
+    </w:p>
+    <w:p>
+      <w:r>
+        <w:t>Call this method to add a file replacement. In addition to the curly braced keywords in the master.html file, user defined replacements can exist in either this file or in the body file. This function will replace the replacement with the passed name, with the contents of the file specified.</w:t>
       </w:r>
     </w:p>
     <w:p>
@@ -6164,24 +6048,23 @@
       </w:pPr>
       <w:proofErr w:type="gramStart"/>
       <w:r>
-        <w:t>value</w:t>
+        <w:t>file</w:t>
       </w:r>
       <w:proofErr w:type="gramEnd"/>
       <w:r>
         <w:tab/>
-        <w:t>The replacement string</w:t>
+        <w:t>The location of the file, relative to the sapphire root.</w:t>
       </w:r>
     </w:p>
     <w:p>
       <w:pPr>
         <w:pStyle w:val="Heading3"/>
       </w:pPr>
-      <w:bookmarkStart w:id="24" w:name="_Toc378090937"/>
+      <w:bookmarkStart w:id="24" w:name="_Toc378167151"/>
       <w:proofErr w:type="spellStart"/>
       <w:proofErr w:type="gramStart"/>
       <w:r>
-        <w:lastRenderedPageBreak/>
-        <w:t>addJS</w:t>
+        <w:t>addStringReplacement</w:t>
       </w:r>
       <w:bookmarkEnd w:id="24"/>
       <w:proofErr w:type="spellEnd"/>
@@ -6194,7 +6077,7 @@
       <w:proofErr w:type="spellStart"/>
       <w:proofErr w:type="gramStart"/>
       <w:r>
-        <w:t>addJS</w:t>
+        <w:t>addStringReplacement</w:t>
       </w:r>
       <w:proofErr w:type="spellEnd"/>
       <w:r>
@@ -6202,20 +6085,12 @@
       </w:r>
       <w:proofErr w:type="gramEnd"/>
       <w:r>
-        <w:t xml:space="preserve"> function(files, </w:t>
-      </w:r>
-      <w:proofErr w:type="spellStart"/>
-      <w:r>
-        <w:t>dontBust</w:t>
-      </w:r>
-      <w:proofErr w:type="spellEnd"/>
-      <w:r>
-        <w:t>)</w:t>
-      </w:r>
-    </w:p>
-    <w:p>
-      <w:r>
-        <w:t>Call this method to add JavaScript files to the application.</w:t>
+        <w:t xml:space="preserve"> function(name, value)</w:t>
+      </w:r>
+    </w:p>
+    <w:p>
+      <w:r>
+        <w:t>Call this method to add a string replacement. In addition to the curly braced keywords in the master.html file, user defined replacements can exist in either this file or in the body file. This function will replace the replacement with the passed name, with the passed value.</w:t>
       </w:r>
     </w:p>
     <w:p>
@@ -6232,42 +6107,38 @@
       </w:pPr>
       <w:proofErr w:type="gramStart"/>
       <w:r>
-        <w:t>files</w:t>
+        <w:t>name</w:t>
       </w:r>
       <w:proofErr w:type="gramEnd"/>
       <w:r>
         <w:tab/>
-        <w:t>The array of JavaScript files. These should be relative to either the apps root, or /public for global files.</w:t>
+        <w:t>The name of the replacement</w:t>
       </w:r>
     </w:p>
     <w:p>
       <w:pPr>
         <w:pStyle w:val="ParameterDefinition"/>
       </w:pPr>
+      <w:proofErr w:type="gramStart"/>
+      <w:r>
+        <w:t>value</w:t>
+      </w:r>
+      <w:proofErr w:type="gramEnd"/>
+      <w:r>
+        <w:tab/>
+        <w:t>The replacement string</w:t>
+      </w:r>
+    </w:p>
+    <w:p>
+      <w:pPr>
+        <w:pStyle w:val="Heading3"/>
+      </w:pPr>
+      <w:bookmarkStart w:id="25" w:name="_Toc378167152"/>
       <w:proofErr w:type="spellStart"/>
       <w:proofErr w:type="gramStart"/>
       <w:r>
-        <w:t>dontBust</w:t>
-      </w:r>
-      <w:proofErr w:type="spellEnd"/>
-      <w:proofErr w:type="gramEnd"/>
-      <w:r>
-        <w:tab/>
-        <w:t>Set this value to true if the files should not be cache busted. Usually JavaScript files are cached busted. When the file is cache busted, the md5 hash of the contents will be added to the filename</w:t>
-      </w:r>
-      <w:r>
-        <w:t xml:space="preserve"> to force the file to be retrieved from the server whenever it has changed. </w:t>
-      </w:r>
-    </w:p>
-    <w:p>
-      <w:pPr>
-        <w:pStyle w:val="Heading3"/>
-      </w:pPr>
-      <w:bookmarkStart w:id="25" w:name="_Toc378090938"/>
-      <w:proofErr w:type="spellStart"/>
-      <w:proofErr w:type="gramStart"/>
-      <w:r>
-        <w:t>addCSS</w:t>
+        <w:lastRenderedPageBreak/>
+        <w:t>addJS</w:t>
       </w:r>
       <w:bookmarkEnd w:id="25"/>
       <w:proofErr w:type="spellEnd"/>
@@ -6280,7 +6151,7 @@
       <w:proofErr w:type="spellStart"/>
       <w:proofErr w:type="gramStart"/>
       <w:r>
-        <w:t>addCSS</w:t>
+        <w:t>addJS</w:t>
       </w:r>
       <w:proofErr w:type="spellEnd"/>
       <w:r>
@@ -6301,7 +6172,7 @@
     </w:p>
     <w:p>
       <w:r>
-        <w:t>Call this method to add CSS files to the application.</w:t>
+        <w:t>Call this method to add JavaScript files to the application.</w:t>
       </w:r>
     </w:p>
     <w:p>
@@ -6323,7 +6194,7 @@
       <w:proofErr w:type="gramEnd"/>
       <w:r>
         <w:tab/>
-        <w:t>The array of CSS files. These should be relative to either the apps root, or /public for global files.</w:t>
+        <w:t>The array of JavaScript files. These should be relative to either the apps root, or /public for global files.</w:t>
       </w:r>
     </w:p>
     <w:p>
@@ -6339,20 +6210,106 @@
       <w:proofErr w:type="gramEnd"/>
       <w:r>
         <w:tab/>
-        <w:t xml:space="preserve">Set this value to true if the files should not be cache busted. Usually CSS files are cached busted. When the file is cache busted, the md5 hash of the contents will be added to the filename to force the file to be retrieved from the server whenever it has changed. </w:t>
+        <w:t>Set this value to true if the files should not be cache busted. Usually JavaScript files are cached busted. When the file is cache busted, the md5 hash of the contents will be added to the filename</w:t>
+      </w:r>
+      <w:r>
+        <w:t xml:space="preserve"> to force the file to be retrieved from the server whenever it has changed. </w:t>
       </w:r>
     </w:p>
     <w:p>
       <w:pPr>
         <w:pStyle w:val="Heading3"/>
       </w:pPr>
-      <w:bookmarkStart w:id="26" w:name="_Toc378090939"/>
+      <w:bookmarkStart w:id="26" w:name="_Toc378167153"/>
       <w:proofErr w:type="spellStart"/>
       <w:proofErr w:type="gramStart"/>
       <w:r>
+        <w:t>addCSS</w:t>
+      </w:r>
+      <w:bookmarkEnd w:id="26"/>
+      <w:proofErr w:type="spellEnd"/>
+      <w:proofErr w:type="gramEnd"/>
+    </w:p>
+    <w:p>
+      <w:pPr>
+        <w:pStyle w:val="FunctionDefinition"/>
+      </w:pPr>
+      <w:proofErr w:type="spellStart"/>
+      <w:proofErr w:type="gramStart"/>
+      <w:r>
+        <w:t>addCSS</w:t>
+      </w:r>
+      <w:proofErr w:type="spellEnd"/>
+      <w:r>
+        <w:t xml:space="preserve"> :</w:t>
+      </w:r>
+      <w:proofErr w:type="gramEnd"/>
+      <w:r>
+        <w:t xml:space="preserve"> function(files, </w:t>
+      </w:r>
+      <w:proofErr w:type="spellStart"/>
+      <w:r>
+        <w:t>dontBust</w:t>
+      </w:r>
+      <w:proofErr w:type="spellEnd"/>
+      <w:r>
+        <w:t>)</w:t>
+      </w:r>
+    </w:p>
+    <w:p>
+      <w:r>
+        <w:t>Call this method to add CSS files to the application.</w:t>
+      </w:r>
+    </w:p>
+    <w:p>
+      <w:pPr>
+        <w:pStyle w:val="Heading4"/>
+      </w:pPr>
+      <w:r>
+        <w:t>Parameters</w:t>
+      </w:r>
+    </w:p>
+    <w:p>
+      <w:pPr>
+        <w:pStyle w:val="ParameterDefinition"/>
+      </w:pPr>
+      <w:proofErr w:type="gramStart"/>
+      <w:r>
+        <w:t>files</w:t>
+      </w:r>
+      <w:proofErr w:type="gramEnd"/>
+      <w:r>
+        <w:tab/>
+        <w:t>The array of CSS files. These should be relative to either the apps root, or /public for global files.</w:t>
+      </w:r>
+    </w:p>
+    <w:p>
+      <w:pPr>
+        <w:pStyle w:val="ParameterDefinition"/>
+      </w:pPr>
+      <w:proofErr w:type="spellStart"/>
+      <w:proofErr w:type="gramStart"/>
+      <w:r>
+        <w:t>dontBust</w:t>
+      </w:r>
+      <w:proofErr w:type="spellEnd"/>
+      <w:proofErr w:type="gramEnd"/>
+      <w:r>
+        <w:tab/>
+        <w:t xml:space="preserve">Set this value to true if the files should not be cache busted. Usually CSS files are cached busted. When the file is cache busted, the md5 hash of the contents will be added to the filename to force the file to be retrieved from the server whenever it has changed. </w:t>
+      </w:r>
+    </w:p>
+    <w:p>
+      <w:pPr>
+        <w:pStyle w:val="Heading3"/>
+      </w:pPr>
+      <w:bookmarkStart w:id="27" w:name="_Toc378167154"/>
+      <w:proofErr w:type="spellStart"/>
+      <w:proofErr w:type="gramStart"/>
+      <w:r>
         <w:t>addPage</w:t>
       </w:r>
-      <w:bookmarkEnd w:id="26"/>
+      <w:bookmarkEnd w:id="27"/>
       <w:proofErr w:type="spellEnd"/>
       <w:proofErr w:type="gramEnd"/>
     </w:p>
@@ -6584,14 +6541,14 @@
       <w:pPr>
         <w:pStyle w:val="Heading3"/>
       </w:pPr>
-      <w:bookmarkStart w:id="27" w:name="_Toc378090940"/>
+      <w:bookmarkStart w:id="28" w:name="_Toc378167155"/>
       <w:proofErr w:type="spellStart"/>
       <w:proofErr w:type="gramStart"/>
       <w:r>
         <w:lastRenderedPageBreak/>
         <w:t>addDialog</w:t>
       </w:r>
-      <w:bookmarkEnd w:id="27"/>
+      <w:bookmarkEnd w:id="28"/>
       <w:proofErr w:type="spellEnd"/>
       <w:proofErr w:type="gramEnd"/>
     </w:p>
@@ -6796,73 +6753,11 @@
       <w:pPr>
         <w:pStyle w:val="Heading3"/>
       </w:pPr>
-      <w:bookmarkStart w:id="28" w:name="_Toc378090941"/>
+      <w:bookmarkStart w:id="29" w:name="_Toc378167156"/>
       <w:proofErr w:type="spellStart"/>
       <w:proofErr w:type="gramStart"/>
       <w:r>
         <w:t>setTitle</w:t>
-      </w:r>
-      <w:bookmarkEnd w:id="28"/>
-      <w:proofErr w:type="spellEnd"/>
-      <w:proofErr w:type="gramEnd"/>
-    </w:p>
-    <w:p>
-      <w:pPr>
-        <w:pStyle w:val="FunctionDefinition"/>
-      </w:pPr>
-      <w:proofErr w:type="spellStart"/>
-      <w:proofErr w:type="gramStart"/>
-      <w:r>
-        <w:t>setTitle</w:t>
-      </w:r>
-      <w:proofErr w:type="spellEnd"/>
-      <w:r>
-        <w:t xml:space="preserve"> :</w:t>
-      </w:r>
-      <w:proofErr w:type="gramEnd"/>
-      <w:r>
-        <w:t xml:space="preserve"> function(title)</w:t>
-      </w:r>
-    </w:p>
-    <w:p>
-      <w:r>
-        <w:t xml:space="preserve">Call this method to set the title </w:t>
-      </w:r>
-      <w:r>
-        <w:t>for the HTML document.</w:t>
-      </w:r>
-    </w:p>
-    <w:p>
-      <w:pPr>
-        <w:pStyle w:val="Heading4"/>
-      </w:pPr>
-      <w:r>
-        <w:t>Parameters</w:t>
-      </w:r>
-    </w:p>
-    <w:p>
-      <w:pPr>
-        <w:pStyle w:val="ParameterDefinition"/>
-      </w:pPr>
-      <w:proofErr w:type="gramStart"/>
-      <w:r>
-        <w:t>title</w:t>
-      </w:r>
-      <w:proofErr w:type="gramEnd"/>
-      <w:r>
-        <w:tab/>
-        <w:t>The title</w:t>
-      </w:r>
-    </w:p>
-    <w:p>
-      <w:pPr>
-        <w:pStyle w:val="Heading3"/>
-      </w:pPr>
-      <w:bookmarkStart w:id="29" w:name="_Toc378090942"/>
-      <w:proofErr w:type="spellStart"/>
-      <w:proofErr w:type="gramStart"/>
-      <w:r>
-        <w:t>addMetadata</w:t>
       </w:r>
       <w:bookmarkEnd w:id="29"/>
       <w:proofErr w:type="spellEnd"/>
@@ -6875,7 +6770,7 @@
       <w:proofErr w:type="spellStart"/>
       <w:proofErr w:type="gramStart"/>
       <w:r>
-        <w:t>addMetadata</w:t>
+        <w:t>setTitle</w:t>
       </w:r>
       <w:proofErr w:type="spellEnd"/>
       <w:r>
@@ -6883,12 +6778,15 @@
       </w:r>
       <w:proofErr w:type="gramEnd"/>
       <w:r>
-        <w:t xml:space="preserve"> function(name, content)</w:t>
-      </w:r>
-    </w:p>
-    <w:p>
-      <w:r>
-        <w:t>Call this method to add metadata tags to the output HTML.</w:t>
+        <w:t xml:space="preserve"> function(title)</w:t>
+      </w:r>
+    </w:p>
+    <w:p>
+      <w:r>
+        <w:t xml:space="preserve">Call this method to set the title </w:t>
+      </w:r>
+      <w:r>
+        <w:t>for the HTML document.</w:t>
       </w:r>
     </w:p>
     <w:p>
@@ -6905,37 +6803,23 @@
       </w:pPr>
       <w:proofErr w:type="gramStart"/>
       <w:r>
-        <w:t>name</w:t>
+        <w:t>title</w:t>
       </w:r>
       <w:proofErr w:type="gramEnd"/>
       <w:r>
         <w:tab/>
-        <w:t>The name of the metadata</w:t>
-      </w:r>
-    </w:p>
-    <w:p>
-      <w:pPr>
-        <w:pStyle w:val="ParameterDefinition"/>
-      </w:pPr>
-      <w:proofErr w:type="gramStart"/>
-      <w:r>
-        <w:t>content</w:t>
-      </w:r>
-      <w:proofErr w:type="gramEnd"/>
-      <w:r>
-        <w:tab/>
-        <w:t>The content of the metadata</w:t>
+        <w:t>The title</w:t>
       </w:r>
     </w:p>
     <w:p>
       <w:pPr>
         <w:pStyle w:val="Heading3"/>
       </w:pPr>
-      <w:bookmarkStart w:id="30" w:name="_Toc378090943"/>
+      <w:bookmarkStart w:id="30" w:name="_Toc378167157"/>
       <w:proofErr w:type="spellStart"/>
       <w:proofErr w:type="gramStart"/>
       <w:r>
-        <w:t>setFavicon</w:t>
+        <w:t>addMetadata</w:t>
       </w:r>
       <w:bookmarkEnd w:id="30"/>
       <w:proofErr w:type="spellEnd"/>
@@ -6948,7 +6832,7 @@
       <w:proofErr w:type="spellStart"/>
       <w:proofErr w:type="gramStart"/>
       <w:r>
-        <w:t>setFavicon</w:t>
+        <w:t>addMetadata</w:t>
       </w:r>
       <w:proofErr w:type="spellEnd"/>
       <w:r>
@@ -6956,20 +6840,12 @@
       </w:r>
       <w:proofErr w:type="gramEnd"/>
       <w:r>
-        <w:t xml:space="preserve"> function(</w:t>
-      </w:r>
-      <w:proofErr w:type="spellStart"/>
-      <w:r>
-        <w:t>url</w:t>
-      </w:r>
-      <w:proofErr w:type="spellEnd"/>
-      <w:r>
-        <w:t>)</w:t>
-      </w:r>
-    </w:p>
-    <w:p>
-      <w:r>
-        <w:t>Call this method to set a favicon metadata tag to the HTML.</w:t>
+        <w:t xml:space="preserve"> function(name, content)</w:t>
+      </w:r>
+    </w:p>
+    <w:p>
+      <w:r>
+        <w:t>Call this method to add metadata tags to the output HTML.</w:t>
       </w:r>
     </w:p>
     <w:p>
@@ -6984,36 +6860,39 @@
       <w:pPr>
         <w:pStyle w:val="ParameterDefinition"/>
       </w:pPr>
+      <w:proofErr w:type="gramStart"/>
+      <w:r>
+        <w:t>name</w:t>
+      </w:r>
+      <w:proofErr w:type="gramEnd"/>
+      <w:r>
+        <w:tab/>
+        <w:t>The name of the metadata</w:t>
+      </w:r>
+    </w:p>
+    <w:p>
+      <w:pPr>
+        <w:pStyle w:val="ParameterDefinition"/>
+      </w:pPr>
+      <w:proofErr w:type="gramStart"/>
+      <w:r>
+        <w:t>content</w:t>
+      </w:r>
+      <w:proofErr w:type="gramEnd"/>
+      <w:r>
+        <w:tab/>
+        <w:t>The content of the metadata</w:t>
+      </w:r>
+    </w:p>
+    <w:p>
+      <w:pPr>
+        <w:pStyle w:val="Heading3"/>
+      </w:pPr>
+      <w:bookmarkStart w:id="31" w:name="_Toc378167158"/>
       <w:proofErr w:type="spellStart"/>
       <w:proofErr w:type="gramStart"/>
       <w:r>
-        <w:t>url</w:t>
-      </w:r>
-      <w:proofErr w:type="spellEnd"/>
-      <w:proofErr w:type="gramEnd"/>
-      <w:r>
-        <w:tab/>
-        <w:t xml:space="preserve">The </w:t>
-      </w:r>
-      <w:proofErr w:type="spellStart"/>
-      <w:r>
-        <w:t>url</w:t>
-      </w:r>
-      <w:proofErr w:type="spellEnd"/>
-      <w:r>
-        <w:t xml:space="preserve"> of the favicon</w:t>
-      </w:r>
-    </w:p>
-    <w:p>
-      <w:pPr>
-        <w:pStyle w:val="Heading3"/>
-      </w:pPr>
-      <w:bookmarkStart w:id="31" w:name="_Toc378090944"/>
-      <w:proofErr w:type="spellStart"/>
-      <w:proofErr w:type="gramStart"/>
-      <w:r>
-        <w:lastRenderedPageBreak/>
-        <w:t>getHTML</w:t>
+        <w:t>setFavicon</w:t>
       </w:r>
       <w:bookmarkEnd w:id="31"/>
       <w:proofErr w:type="spellEnd"/>
@@ -7026,9 +6905,87 @@
       <w:proofErr w:type="spellStart"/>
       <w:proofErr w:type="gramStart"/>
       <w:r>
+        <w:t>setFavicon</w:t>
+      </w:r>
+      <w:proofErr w:type="spellEnd"/>
+      <w:r>
+        <w:t xml:space="preserve"> :</w:t>
+      </w:r>
+      <w:proofErr w:type="gramEnd"/>
+      <w:r>
+        <w:t xml:space="preserve"> function(</w:t>
+      </w:r>
+      <w:proofErr w:type="spellStart"/>
+      <w:r>
+        <w:t>url</w:t>
+      </w:r>
+      <w:proofErr w:type="spellEnd"/>
+      <w:r>
+        <w:t>)</w:t>
+      </w:r>
+    </w:p>
+    <w:p>
+      <w:r>
+        <w:t>Call this method to set a favicon metadata tag to the HTML.</w:t>
+      </w:r>
+    </w:p>
+    <w:p>
+      <w:pPr>
+        <w:pStyle w:val="Heading4"/>
+      </w:pPr>
+      <w:r>
+        <w:t>Parameters</w:t>
+      </w:r>
+    </w:p>
+    <w:p>
+      <w:pPr>
+        <w:pStyle w:val="ParameterDefinition"/>
+      </w:pPr>
+      <w:proofErr w:type="spellStart"/>
+      <w:proofErr w:type="gramStart"/>
+      <w:r>
+        <w:t>url</w:t>
+      </w:r>
+      <w:proofErr w:type="spellEnd"/>
+      <w:proofErr w:type="gramEnd"/>
+      <w:r>
+        <w:tab/>
+        <w:t xml:space="preserve">The </w:t>
+      </w:r>
+      <w:proofErr w:type="spellStart"/>
+      <w:r>
+        <w:t>url</w:t>
+      </w:r>
+      <w:proofErr w:type="spellEnd"/>
+      <w:r>
+        <w:t xml:space="preserve"> of the favicon</w:t>
+      </w:r>
+    </w:p>
+    <w:p>
+      <w:pPr>
+        <w:pStyle w:val="Heading3"/>
+      </w:pPr>
+      <w:bookmarkStart w:id="32" w:name="_Toc378167159"/>
+      <w:proofErr w:type="spellStart"/>
+      <w:proofErr w:type="gramStart"/>
+      <w:r>
+        <w:lastRenderedPageBreak/>
         <w:t>getHTML</w:t>
       </w:r>
+      <w:bookmarkEnd w:id="32"/>
       <w:proofErr w:type="spellEnd"/>
+      <w:proofErr w:type="gramEnd"/>
+    </w:p>
+    <w:p>
+      <w:pPr>
+        <w:pStyle w:val="FunctionDefinition"/>
+      </w:pPr>
+      <w:proofErr w:type="spellStart"/>
+      <w:proofErr w:type="gramStart"/>
+      <w:r>
+        <w:t>getHTML</w:t>
+      </w:r>
+      <w:proofErr w:type="spellEnd"/>
       <w:r>
         <w:t xml:space="preserve"> :</w:t>
       </w:r>
@@ -7068,21 +7025,25 @@
       <w:pPr>
         <w:pStyle w:val="Heading2"/>
       </w:pPr>
-      <w:bookmarkStart w:id="32" w:name="_Toc378090945"/>
+      <w:bookmarkStart w:id="33" w:name="_Toc378167160"/>
       <w:r>
         <w:lastRenderedPageBreak/>
         <w:t>Example</w:t>
       </w:r>
-      <w:bookmarkEnd w:id="32"/>
-    </w:p>
-    <w:p>
-      <w:r>
-        <w:t>Here is example code for an application called destination/home. This application uses two modules and Q for promises.</w:t>
-      </w:r>
-      <w:bookmarkStart w:id="33" w:name="_GoBack"/>
       <w:bookmarkEnd w:id="33"/>
     </w:p>
     <w:p>
+      <w:r>
+        <w:t>Here is example code for an application called destination/home. Th</w:t>
+      </w:r>
+      <w:r>
+        <w:t>is application uses two modules—account and header--</w:t>
+      </w:r>
+      <w:r>
+        <w:t>and Q for promises.</w:t>
+      </w:r>
+    </w:p>
+    <w:p>
       <w:pPr>
         <w:pStyle w:val="CodeBlock"/>
       </w:pPr>
@@ -7671,24 +7632,456 @@
       <w:pPr>
         <w:pStyle w:val="Heading2"/>
       </w:pPr>
-      <w:bookmarkStart w:id="34" w:name="_Toc378090946"/>
+      <w:bookmarkStart w:id="34" w:name="_Toc378167161"/>
       <w:r>
         <w:lastRenderedPageBreak/>
-        <w:t>Folder Organization</w:t>
+        <w:t>Services</w:t>
       </w:r>
       <w:bookmarkEnd w:id="34"/>
     </w:p>
     <w:p>
       <w:r>
-        <w:t xml:space="preserve">The folders for the platform are arranged as follows, the root is the location of the </w:t>
-      </w:r>
+        <w:t>Unlike building an application, which relies on a callback to provide the result, service functions must return a Q promise that will be fulfilled when the service function is complete. This makes it easier for the service router to capture errors and return a properly formatted response. Server responses are assumed to be in JSON.</w:t>
+      </w:r>
+    </w:p>
+    <w:p>
+      <w:r>
+        <w:t xml:space="preserve">Here is an example services, this would be called by posting to the </w:t>
+      </w:r>
+      <w:proofErr w:type="gramStart"/>
+      <w:r>
+        <w:t>url</w:t>
+      </w:r>
+      <w:proofErr w:type="gramEnd"/>
+      <w:r>
+        <w:t>:</w:t>
+      </w:r>
+    </w:p>
+    <w:p>
+      <w:pPr>
+        <w:pStyle w:val="FunctionDefinition"/>
+      </w:pPr>
+      <w:r>
+        <w:t>/sample/services/user/login</w:t>
+      </w:r>
+    </w:p>
+    <w:p>
+      <w:pPr>
+        <w:pStyle w:val="CodeBlock"/>
+      </w:pPr>
       <w:proofErr w:type="spellStart"/>
       <w:r>
-        <w:t>index.php</w:t>
+        <w:t>exports.login</w:t>
       </w:r>
       <w:proofErr w:type="spellEnd"/>
       <w:r>
-        <w:t xml:space="preserve"> file.</w:t>
+        <w:t xml:space="preserve"> = function(</w:t>
+      </w:r>
+      <w:proofErr w:type="spellStart"/>
+      <w:r>
+        <w:t>req</w:t>
+      </w:r>
+      <w:proofErr w:type="spellEnd"/>
+      <w:r>
+        <w:t>, res)</w:t>
+      </w:r>
+    </w:p>
+    <w:p>
+      <w:pPr>
+        <w:pStyle w:val="CodeBlock"/>
+      </w:pPr>
+      <w:r>
+        <w:t>{</w:t>
+      </w:r>
+    </w:p>
+    <w:p>
+      <w:pPr>
+        <w:pStyle w:val="CodeBlock"/>
+      </w:pPr>
+      <w:r>
+        <w:tab/>
+      </w:r>
+      <w:proofErr w:type="spellStart"/>
+      <w:r>
+        <w:t>var</w:t>
+      </w:r>
+      <w:proofErr w:type="spellEnd"/>
+      <w:r>
+        <w:t xml:space="preserve"> user = new User();</w:t>
+      </w:r>
+    </w:p>
+    <w:p>
+      <w:pPr>
+        <w:pStyle w:val="CodeBlock"/>
+      </w:pPr>
+      <w:r>
+        <w:tab/>
+      </w:r>
+      <w:proofErr w:type="spellStart"/>
+      <w:r>
+        <w:t>var</w:t>
+      </w:r>
+      <w:proofErr w:type="spellEnd"/>
+      <w:r>
+        <w:t xml:space="preserve"> session = </w:t>
+      </w:r>
+      <w:proofErr w:type="spellStart"/>
+      <w:r>
+        <w:t>req.session.get</w:t>
+      </w:r>
+      <w:proofErr w:type="spellEnd"/>
+      <w:r>
+        <w:t>();</w:t>
+      </w:r>
+    </w:p>
+    <w:p>
+      <w:pPr>
+        <w:pStyle w:val="CodeBlock"/>
+      </w:pPr>
+      <w:r>
+        <w:tab/>
+      </w:r>
+      <w:proofErr w:type="spellStart"/>
+      <w:r>
+        <w:t>var</w:t>
+      </w:r>
+      <w:proofErr w:type="spellEnd"/>
+      <w:r>
+        <w:t xml:space="preserve"> email = </w:t>
+      </w:r>
+      <w:proofErr w:type="spellStart"/>
+      <w:r>
+        <w:t>req.body.email</w:t>
+      </w:r>
+      <w:proofErr w:type="spellEnd"/>
+      <w:r>
+        <w:t>;</w:t>
+      </w:r>
+    </w:p>
+    <w:p>
+      <w:pPr>
+        <w:pStyle w:val="CodeBlock"/>
+      </w:pPr>
+      <w:r>
+        <w:tab/>
+      </w:r>
+      <w:proofErr w:type="spellStart"/>
+      <w:r>
+        <w:t>var</w:t>
+      </w:r>
+      <w:proofErr w:type="spellEnd"/>
+      <w:r>
+        <w:t xml:space="preserve"> password = </w:t>
+      </w:r>
+      <w:proofErr w:type="spellStart"/>
+      <w:r>
+        <w:t>req.body.password</w:t>
+      </w:r>
+      <w:proofErr w:type="spellEnd"/>
+      <w:r>
+        <w:t>;</w:t>
+      </w:r>
+    </w:p>
+    <w:p>
+      <w:pPr>
+        <w:pStyle w:val="CodeBlock"/>
+      </w:pPr>
+    </w:p>
+    <w:p>
+      <w:pPr>
+        <w:pStyle w:val="CodeBlock"/>
+      </w:pPr>
+      <w:r>
+        <w:tab/>
+        <w:t xml:space="preserve">return </w:t>
+      </w:r>
+      <w:proofErr w:type="spellStart"/>
+      <w:r>
+        <w:t>user.login</w:t>
+      </w:r>
+      <w:proofErr w:type="spellEnd"/>
+      <w:r>
+        <w:t>(email, password)</w:t>
+      </w:r>
+    </w:p>
+    <w:p>
+      <w:pPr>
+        <w:pStyle w:val="CodeBlock"/>
+      </w:pPr>
+      <w:r>
+        <w:tab/>
+      </w:r>
+      <w:r>
+        <w:tab/>
+        <w:t>.then(function(user)</w:t>
+      </w:r>
+    </w:p>
+    <w:p>
+      <w:pPr>
+        <w:pStyle w:val="CodeBlock"/>
+      </w:pPr>
+      <w:r>
+        <w:tab/>
+      </w:r>
+      <w:r>
+        <w:tab/>
+        <w:t>{</w:t>
+      </w:r>
+    </w:p>
+    <w:p>
+      <w:pPr>
+        <w:pStyle w:val="CodeBlock"/>
+      </w:pPr>
+      <w:r>
+        <w:tab/>
+      </w:r>
+      <w:r>
+        <w:tab/>
+      </w:r>
+      <w:r>
+        <w:tab/>
+        <w:t>if (user === false)</w:t>
+      </w:r>
+    </w:p>
+    <w:p>
+      <w:pPr>
+        <w:pStyle w:val="CodeBlock"/>
+      </w:pPr>
+      <w:r>
+        <w:tab/>
+      </w:r>
+      <w:r>
+        <w:tab/>
+      </w:r>
+      <w:r>
+        <w:tab/>
+      </w:r>
+      <w:r>
+        <w:tab/>
+        <w:t>return {success: false, message : 'invalid login'};</w:t>
+      </w:r>
+    </w:p>
+    <w:p>
+      <w:pPr>
+        <w:pStyle w:val="CodeBlock"/>
+      </w:pPr>
+      <w:r>
+        <w:tab/>
+      </w:r>
+      <w:r>
+        <w:tab/>
+      </w:r>
+      <w:r>
+        <w:tab/>
+        <w:t>else</w:t>
+      </w:r>
+    </w:p>
+    <w:p>
+      <w:pPr>
+        <w:pStyle w:val="CodeBlock"/>
+      </w:pPr>
+      <w:r>
+        <w:tab/>
+      </w:r>
+      <w:r>
+        <w:tab/>
+      </w:r>
+      <w:r>
+        <w:tab/>
+        <w:t>{</w:t>
+      </w:r>
+    </w:p>
+    <w:p>
+      <w:pPr>
+        <w:pStyle w:val="CodeBlock"/>
+      </w:pPr>
+      <w:r>
+        <w:tab/>
+      </w:r>
+      <w:r>
+        <w:tab/>
+      </w:r>
+      <w:r>
+        <w:tab/>
+      </w:r>
+      <w:r>
+        <w:tab/>
+        <w:t xml:space="preserve">res.cookies.set('identity', </w:t>
+      </w:r>
+    </w:p>
+    <w:p>
+      <w:pPr>
+        <w:pStyle w:val="CodeBlock"/>
+      </w:pPr>
+      <w:r>
+        <w:tab/>
+      </w:r>
+      <w:r>
+        <w:tab/>
+      </w:r>
+      <w:r>
+        <w:tab/>
+      </w:r>
+      <w:r>
+        <w:tab/>
+      </w:r>
+      <w:r>
+        <w:tab/>
+      </w:r>
+      <w:r>
+        <w:t>encryptCookie(user.user.emailAddress,</w:t>
+      </w:r>
+      <w:r>
+        <w:t xml:space="preserve"> </w:t>
+      </w:r>
+      <w:r>
+        <w:t>user.user.password));</w:t>
+      </w:r>
+    </w:p>
+    <w:p>
+      <w:pPr>
+        <w:pStyle w:val="CodeBlock"/>
+      </w:pPr>
+      <w:r>
+        <w:tab/>
+      </w:r>
+      <w:r>
+        <w:tab/>
+      </w:r>
+      <w:r>
+        <w:tab/>
+      </w:r>
+      <w:r>
+        <w:tab/>
+        <w:t>session.user = user.user;</w:t>
+      </w:r>
+    </w:p>
+    <w:p>
+      <w:pPr>
+        <w:pStyle w:val="CodeBlock"/>
+      </w:pPr>
+      <w:r>
+        <w:tab/>
+      </w:r>
+      <w:r>
+        <w:tab/>
+      </w:r>
+      <w:r>
+        <w:tab/>
+      </w:r>
+      <w:r>
+        <w:tab/>
+        <w:t>return {success: true, result: user.getIdentity(), identity: user.getIdentity()};</w:t>
+      </w:r>
+    </w:p>
+    <w:p>
+      <w:pPr>
+        <w:pStyle w:val="CodeBlock"/>
+      </w:pPr>
+      <w:r>
+        <w:tab/>
+      </w:r>
+      <w:r>
+        <w:tab/>
+      </w:r>
+      <w:r>
+        <w:tab/>
+        <w:t>}</w:t>
+      </w:r>
+    </w:p>
+    <w:p>
+      <w:pPr>
+        <w:pStyle w:val="CodeBlock"/>
+      </w:pPr>
+      <w:r>
+        <w:tab/>
+      </w:r>
+      <w:r>
+        <w:tab/>
+        <w:t>}.bind(this));</w:t>
+      </w:r>
+    </w:p>
+    <w:p>
+      <w:pPr>
+        <w:pStyle w:val="CodeBlock"/>
+      </w:pPr>
+      <w:r>
+        <w:t>}</w:t>
+      </w:r>
+    </w:p>
+    <w:p>
+      <w:pPr>
+        <w:pStyle w:val="Heading3"/>
+      </w:pPr>
+      <w:bookmarkStart w:id="35" w:name="_Toc378167162"/>
+      <w:r>
+        <w:t>Standard Responses</w:t>
+      </w:r>
+      <w:bookmarkEnd w:id="35"/>
+    </w:p>
+    <w:p>
+      <w:r>
+        <w:t>Sapphire applications are written with a standard response format in mind. Responses are in JSON, with the top level items being</w:t>
+      </w:r>
+    </w:p>
+    <w:p>
+      <w:pPr>
+        <w:pStyle w:val="ParameterDefinition"/>
+      </w:pPr>
+      <w:proofErr w:type="gramStart"/>
+      <w:r>
+        <w:t>success</w:t>
+      </w:r>
+      <w:proofErr w:type="gramEnd"/>
+      <w:r>
+        <w:tab/>
+        <w:t>Will be true or false if the function succeeded. Results that return an empty set should be considered successful. Only problems with the request like missing data, or database errors, should be considered failures.</w:t>
+      </w:r>
+    </w:p>
+    <w:p>
+      <w:pPr>
+        <w:pStyle w:val="ParameterDefinition"/>
+      </w:pPr>
+      <w:proofErr w:type="gramStart"/>
+      <w:r>
+        <w:t>result</w:t>
+      </w:r>
+      <w:proofErr w:type="gramEnd"/>
+      <w:r>
+        <w:tab/>
+        <w:t>This is the result of the service call. It can be any data type.</w:t>
+      </w:r>
+    </w:p>
+    <w:p>
+      <w:pPr>
+        <w:pStyle w:val="ParameterDefinition"/>
+      </w:pPr>
+    </w:p>
+    <w:p>
+      <w:r>
+        <w:t>In addition to these two standard members, others can be added to the top level of the response. These can be intercepted in the client to look for global level changes, like the user identity changing.</w:t>
+      </w:r>
+    </w:p>
+    <w:p>
+      <w:pPr>
+        <w:pStyle w:val="Heading2"/>
+      </w:pPr>
+      <w:bookmarkStart w:id="36" w:name="_Toc378167163"/>
+      <w:r>
+        <w:lastRenderedPageBreak/>
+        <w:t>Directory</w:t>
+      </w:r>
+      <w:r>
+        <w:t xml:space="preserve"> Organization</w:t>
+      </w:r>
+      <w:bookmarkEnd w:id="36"/>
+    </w:p>
+    <w:p>
+      <w:r>
+        <w:t>The directory structure for sapphire is organized like this</w:t>
+      </w:r>
+      <w:r>
+        <w:t>.</w:t>
       </w:r>
     </w:p>
     <w:p>
@@ -7700,15 +8093,13 @@
         </w:numPr>
       </w:pPr>
       <w:proofErr w:type="spellStart"/>
-      <w:proofErr w:type="gramStart"/>
       <w:r>
         <w:rPr>
           <w:b/>
         </w:rPr>
-        <w:t>cfg</w:t>
+        <w:t>node_modules</w:t>
       </w:r>
       <w:proofErr w:type="spellEnd"/>
-      <w:proofErr w:type="gramEnd"/>
       <w:r>
         <w:rPr>
           <w:b/>
@@ -7716,7 +8107,13 @@
         <w:t>/</w:t>
       </w:r>
       <w:r>
-        <w:t xml:space="preserve"> is the location of server wide configuration files.</w:t>
+        <w:t xml:space="preserve"> </w:t>
+      </w:r>
+      <w:r>
+        <w:t>contains all the required packages as well as the sapphire specific middleware and classes</w:t>
+      </w:r>
+      <w:r>
+        <w:t>.</w:t>
       </w:r>
     </w:p>
     <w:p>
@@ -7727,22 +8124,35 @@
           <w:numId w:val="13"/>
         </w:numPr>
       </w:pPr>
+      <w:proofErr w:type="spellStart"/>
       <w:proofErr w:type="gramStart"/>
       <w:r>
         <w:rPr>
           <w:b/>
         </w:rPr>
-        <w:t>classes</w:t>
-      </w:r>
-      <w:proofErr w:type="gramEnd"/>
+        <w:t>node_module</w:t>
+      </w:r>
+      <w:proofErr w:type="spellEnd"/>
       <w:r>
         <w:rPr>
           <w:b/>
         </w:rPr>
         <w:t>/</w:t>
       </w:r>
-      <w:r>
-        <w:t xml:space="preserve"> is the location of general classes used by games, platforms and extensions. For example the application class is here.</w:t>
+      <w:proofErr w:type="spellStart"/>
+      <w:r>
+        <w:rPr>
+          <w:b/>
+        </w:rPr>
+        <w:t>config</w:t>
+      </w:r>
+      <w:proofErr w:type="spellEnd"/>
+      <w:proofErr w:type="gramEnd"/>
+      <w:r>
+        <w:t xml:space="preserve"> </w:t>
+      </w:r>
+      <w:r>
+        <w:t xml:space="preserve">contains the environment configuration files. </w:t>
       </w:r>
     </w:p>
     <w:p>
@@ -7758,9 +8168,8 @@
         <w:rPr>
           <w:b/>
         </w:rPr>
-        <w:t>extensions</w:t>
-      </w:r>
-      <w:proofErr w:type="gramEnd"/>
+        <w:t>public</w:t>
+      </w:r>
       <w:r>
         <w:rPr>
           <w:b/>
@@ -7768,10 +8177,20 @@
         <w:t>/</w:t>
       </w:r>
       <w:r>
-        <w:t xml:space="preserve"> is the location of extensions. Each extension </w:t>
-      </w:r>
-      <w:r>
-        <w:t>is in a folder named after the extension.</w:t>
+        <w:rPr>
+          <w:b/>
+        </w:rPr>
+        <w:t>assets</w:t>
+      </w:r>
+      <w:proofErr w:type="gramEnd"/>
+      <w:r>
+        <w:t xml:space="preserve"> </w:t>
+      </w:r>
+      <w:r>
+        <w:t>the standard assets available for all sapphire applications</w:t>
+      </w:r>
+      <w:r>
+        <w:t>.</w:t>
       </w:r>
     </w:p>
     <w:p>
@@ -7787,9 +8206,8 @@
         <w:rPr>
           <w:b/>
         </w:rPr>
-        <w:t>games</w:t>
-      </w:r>
-      <w:proofErr w:type="gramEnd"/>
+        <w:t>apps</w:t>
+      </w:r>
       <w:r>
         <w:rPr>
           <w:b/>
@@ -7797,303 +8215,257 @@
         <w:t>/</w:t>
       </w:r>
       <w:r>
-        <w:t xml:space="preserve"> is the location of all games. Each game lives in its own folder </w:t>
-      </w:r>
-      <w:r>
-        <w:t>named after the game.</w:t>
+        <w:t>applications</w:t>
+      </w:r>
+      <w:proofErr w:type="gramEnd"/>
+      <w:r>
+        <w:t xml:space="preserve"> go here</w:t>
+      </w:r>
+      <w:r>
+        <w:t>.</w:t>
+      </w:r>
+    </w:p>
+    <w:p>
+      <w:r>
+        <w:t>Each application also has a directory structure</w:t>
       </w:r>
     </w:p>
     <w:p>
       <w:pPr>
         <w:pStyle w:val="ListParagraph"/>
         <w:numPr>
-          <w:ilvl w:val="1"/>
-          <w:numId w:val="13"/>
+          <w:ilvl w:val="0"/>
+          <w:numId w:val="16"/>
         </w:numPr>
       </w:pPr>
       <w:r>
         <w:rPr>
           <w:b/>
         </w:rPr>
-        <w:t>&lt;</w:t>
-      </w:r>
-      <w:proofErr w:type="gramStart"/>
-      <w:r>
+        <w:t>assets/</w:t>
+      </w:r>
+      <w:r>
+        <w:t xml:space="preserve"> static assets for your application</w:t>
+      </w:r>
+    </w:p>
+    <w:p>
+      <w:pPr>
+        <w:pStyle w:val="ListParagraph"/>
+        <w:numPr>
+          <w:ilvl w:val="0"/>
+          <w:numId w:val="16"/>
+        </w:numPr>
+      </w:pPr>
+      <w:r>
+        <w:t>&lt;sub application directories&gt;</w:t>
+      </w:r>
+    </w:p>
+    <w:p>
+      <w:pPr>
+        <w:pStyle w:val="ListParagraph"/>
+        <w:numPr>
+          <w:ilvl w:val="0"/>
+          <w:numId w:val="16"/>
+        </w:numPr>
         <w:rPr>
           <w:b/>
         </w:rPr>
-        <w:t>game</w:t>
-      </w:r>
-      <w:proofErr w:type="gramEnd"/>
+      </w:pPr>
       <w:r>
         <w:rPr>
           <w:b/>
         </w:rPr>
-        <w:t>&gt;/</w:t>
-      </w:r>
-      <w:r>
-        <w:t xml:space="preserve"> The main game class lives here, as well as the platform specific game classes and usually the </w:t>
-      </w:r>
-      <w:proofErr w:type="spellStart"/>
-      <w:r>
-        <w:t>body.php</w:t>
-      </w:r>
-      <w:proofErr w:type="spellEnd"/>
-      <w:r>
-        <w:t xml:space="preserve"> file. Each game has its own folder structure:</w:t>
-      </w:r>
-    </w:p>
-    <w:p>
-      <w:pPr>
-        <w:pStyle w:val="ListParagraph"/>
-        <w:numPr>
-          <w:ilvl w:val="2"/>
-          <w:numId w:val="13"/>
-        </w:numPr>
-      </w:pPr>
-      <w:proofErr w:type="spellStart"/>
-      <w:proofErr w:type="gramStart"/>
+        <w:t>m</w:t>
+      </w:r>
       <w:r>
         <w:rPr>
           <w:b/>
         </w:rPr>
-        <w:t>cfg</w:t>
-      </w:r>
-      <w:proofErr w:type="spellEnd"/>
-      <w:proofErr w:type="gramEnd"/>
+        <w:t>odules/</w:t>
+      </w:r>
       <w:r>
         <w:rPr>
           <w:b/>
         </w:rPr>
-        <w:t>/</w:t>
-      </w:r>
-      <w:r>
-        <w:t xml:space="preserve"> is the location of game specific configuration files, for example the </w:t>
-      </w:r>
-      <w:proofErr w:type="spellStart"/>
-      <w:r>
-        <w:t>facebook</w:t>
-      </w:r>
-      <w:proofErr w:type="spellEnd"/>
-      <w:r>
         <w:t xml:space="preserve"> </w:t>
       </w:r>
-      <w:proofErr w:type="spellStart"/>
-      <w:r>
-        <w:t>api</w:t>
-      </w:r>
-      <w:proofErr w:type="spellEnd"/>
-      <w:r>
-        <w:t xml:space="preserve"> keys.</w:t>
+      <w:r>
+        <w:t>modules go here</w:t>
       </w:r>
     </w:p>
     <w:p>
       <w:pPr>
         <w:pStyle w:val="ListParagraph"/>
         <w:numPr>
-          <w:ilvl w:val="2"/>
-          <w:numId w:val="13"/>
+          <w:ilvl w:val="0"/>
+          <w:numId w:val="16"/>
         </w:numPr>
-      </w:pPr>
-      <w:proofErr w:type="gramStart"/>
-      <w:r>
         <w:rPr>
           <w:b/>
         </w:rPr>
-        <w:t>c</w:t>
-      </w:r>
+      </w:pPr>
       <w:r>
         <w:rPr>
           <w:b/>
         </w:rPr>
-        <w:t>lasses</w:t>
-      </w:r>
-      <w:proofErr w:type="gramEnd"/>
-      <w:r>
+        <w:t xml:space="preserve">services/ </w:t>
+      </w:r>
+      <w:r>
+        <w:t>services go here</w:t>
+      </w:r>
+    </w:p>
+    <w:p>
+      <w:pPr>
+        <w:pStyle w:val="ListParagraph"/>
+        <w:numPr>
+          <w:ilvl w:val="0"/>
+          <w:numId w:val="16"/>
+        </w:numPr>
         <w:rPr>
           <w:b/>
         </w:rPr>
-        <w:t>/</w:t>
-      </w:r>
-      <w:r>
-        <w:t xml:space="preserve"> is the location of any game specific </w:t>
-      </w:r>
+      </w:pPr>
       <w:proofErr w:type="spellStart"/>
-      <w:r>
-        <w:t>php</w:t>
-      </w:r>
-      <w:proofErr w:type="spellEnd"/>
-      <w:r>
-        <w:t xml:space="preserve"> classes. An example would be the player class, which controls all interactions with the player.</w:t>
-      </w:r>
-    </w:p>
-    <w:p>
-      <w:pPr>
-        <w:pStyle w:val="ListParagraph"/>
-        <w:numPr>
-          <w:ilvl w:val="2"/>
-          <w:numId w:val="13"/>
-        </w:numPr>
-      </w:pPr>
-      <w:proofErr w:type="gramStart"/>
       <w:r>
         <w:rPr>
           <w:b/>
         </w:rPr>
-        <w:t>data</w:t>
-      </w:r>
-      <w:proofErr w:type="gramEnd"/>
+        <w:t>node_modules</w:t>
+      </w:r>
+      <w:proofErr w:type="spellEnd"/>
       <w:r>
         <w:rPr>
           <w:b/>
         </w:rPr>
-        <w:t>/</w:t>
-      </w:r>
-      <w:r>
-        <w:t xml:space="preserve"> </w:t>
-      </w:r>
-      <w:r>
-        <w:t>is the location of any data files. For example, the list of what level is reached at what experience points.</w:t>
+        <w:t xml:space="preserve">/ </w:t>
+      </w:r>
+      <w:r>
+        <w:t>needed packages go here</w:t>
       </w:r>
     </w:p>
     <w:p>
       <w:pPr>
         <w:pStyle w:val="ListParagraph"/>
         <w:numPr>
-          <w:ilvl w:val="2"/>
-          <w:numId w:val="13"/>
+          <w:ilvl w:val="0"/>
+          <w:numId w:val="16"/>
         </w:numPr>
-      </w:pPr>
-      <w:proofErr w:type="gramStart"/>
-      <w:r>
         <w:rPr>
           <w:b/>
         </w:rPr>
-        <w:t>dialogs</w:t>
-      </w:r>
-      <w:proofErr w:type="gramEnd"/>
+      </w:pPr>
       <w:r>
         <w:rPr>
           <w:b/>
         </w:rPr>
-        <w:t>/</w:t>
-      </w:r>
-      <w:r>
-        <w:t xml:space="preserve"> is the location of all the dialog templates.</w:t>
+        <w:t xml:space="preserve">pages/ </w:t>
+      </w:r>
+      <w:r>
+        <w:t>html templates for page</w:t>
       </w:r>
     </w:p>
     <w:p>
       <w:pPr>
         <w:pStyle w:val="ListParagraph"/>
         <w:numPr>
-          <w:ilvl w:val="2"/>
-          <w:numId w:val="13"/>
+          <w:ilvl w:val="0"/>
+          <w:numId w:val="16"/>
         </w:numPr>
-      </w:pPr>
-      <w:proofErr w:type="gramStart"/>
-      <w:r>
         <w:rPr>
           <w:b/>
         </w:rPr>
-        <w:t>images</w:t>
-      </w:r>
-      <w:proofErr w:type="gramEnd"/>
+      </w:pPr>
       <w:r>
         <w:rPr>
           <w:b/>
         </w:rPr>
-        <w:t>/</w:t>
-      </w:r>
-      <w:r>
-        <w:t xml:space="preserve"> is the location of all game specific images.</w:t>
+        <w:t xml:space="preserve">dialogs/ </w:t>
+      </w:r>
+      <w:r>
+        <w:t>html templates for dialogs</w:t>
       </w:r>
     </w:p>
     <w:p>
       <w:pPr>
         <w:pStyle w:val="ListParagraph"/>
         <w:numPr>
-          <w:ilvl w:val="2"/>
-          <w:numId w:val="13"/>
+          <w:ilvl w:val="0"/>
+          <w:numId w:val="16"/>
         </w:numPr>
-      </w:pPr>
-      <w:proofErr w:type="spellStart"/>
-      <w:proofErr w:type="gramStart"/>
-      <w:r>
         <w:rPr>
           <w:b/>
         </w:rPr>
-        <w:t>js</w:t>
-      </w:r>
-      <w:proofErr w:type="spellEnd"/>
-      <w:proofErr w:type="gramEnd"/>
+      </w:pPr>
       <w:r>
         <w:rPr>
           <w:b/>
         </w:rPr>
-        <w:t>/</w:t>
-      </w:r>
-      <w:r>
-        <w:t xml:space="preserve"> is the location of all the </w:t>
-      </w:r>
-      <w:proofErr w:type="spellStart"/>
-      <w:r>
-        <w:t>javascript</w:t>
-      </w:r>
-      <w:proofErr w:type="spellEnd"/>
-      <w:r>
-        <w:t xml:space="preserve"> files used by the game.</w:t>
-      </w:r>
-    </w:p>
-    <w:p>
-      <w:pPr>
-        <w:pStyle w:val="ListParagraph"/>
-        <w:numPr>
-          <w:ilvl w:val="2"/>
-          <w:numId w:val="13"/>
-        </w:numPr>
-      </w:pPr>
-      <w:proofErr w:type="gramStart"/>
+        <w:t xml:space="preserve">templates/ </w:t>
+      </w:r>
+      <w:r>
+        <w:t>html</w:t>
+      </w:r>
       <w:r>
         <w:rPr>
           <w:b/>
         </w:rPr>
-        <w:t>pages</w:t>
-      </w:r>
-      <w:proofErr w:type="gramEnd"/>
+        <w:t xml:space="preserve"> </w:t>
+      </w:r>
+      <w:r>
+        <w:t>template files</w:t>
+      </w:r>
+    </w:p>
+    <w:p>
+      <w:r>
+        <w:t xml:space="preserve">The directory structure for modules </w:t>
+      </w:r>
+      <w:r>
+        <w:t>is</w:t>
+      </w:r>
+      <w:r>
+        <w:t xml:space="preserve"> similar</w:t>
+      </w:r>
+      <w:r>
+        <w:t xml:space="preserve"> to applications</w:t>
+      </w:r>
+    </w:p>
+    <w:p>
+      <w:pPr>
+        <w:pStyle w:val="ListParagraph"/>
+        <w:numPr>
+          <w:ilvl w:val="0"/>
+          <w:numId w:val="16"/>
+        </w:numPr>
+      </w:pPr>
       <w:r>
         <w:rPr>
           <w:b/>
         </w:rPr>
-        <w:t>/</w:t>
-      </w:r>
-      <w:r>
-        <w:t xml:space="preserve"> is the location of all the page templates.</w:t>
+        <w:t>assets/</w:t>
+      </w:r>
+      <w:r>
+        <w:t xml:space="preserve"> static assets for your application</w:t>
       </w:r>
     </w:p>
     <w:p>
       <w:pPr>
         <w:pStyle w:val="ListParagraph"/>
         <w:numPr>
-          <w:ilvl w:val="2"/>
-          <w:numId w:val="13"/>
+          <w:ilvl w:val="0"/>
+          <w:numId w:val="16"/>
         </w:numPr>
-      </w:pPr>
-      <w:proofErr w:type="gramStart"/>
-      <w:r>
         <w:rPr>
           <w:b/>
         </w:rPr>
-        <w:t>services</w:t>
-      </w:r>
-      <w:proofErr w:type="gramEnd"/>
+      </w:pPr>
       <w:r>
         <w:rPr>
           <w:b/>
         </w:rPr>
-        <w:t>/</w:t>
-      </w:r>
-      <w:r>
-        <w:t xml:space="preserve"> is the location of all Ajax services. </w:t>
+        <w:t xml:space="preserve">pages/ </w:t>
+      </w:r>
+      <w:r>
+        <w:t>html templates for page</w:t>
       </w:r>
     </w:p>
     <w:p>
@@ -8101,25 +8473,20 @@
         <w:pStyle w:val="ListParagraph"/>
         <w:numPr>
           <w:ilvl w:val="0"/>
-          <w:numId w:val="13"/>
+          <w:numId w:val="16"/>
         </w:numPr>
-      </w:pPr>
-      <w:proofErr w:type="gramStart"/>
-      <w:r>
         <w:rPr>
           <w:b/>
         </w:rPr>
-        <w:t>images</w:t>
-      </w:r>
-      <w:proofErr w:type="gramEnd"/>
+      </w:pPr>
       <w:r>
         <w:rPr>
           <w:b/>
         </w:rPr>
-        <w:t>/</w:t>
-      </w:r>
-      <w:r>
-        <w:t xml:space="preserve"> is the location of any image files that will be shared across multiple games.</w:t>
+        <w:t xml:space="preserve">dialogs/ </w:t>
+      </w:r>
+      <w:r>
+        <w:t>html templates for dialogs</w:t>
       </w:r>
     </w:p>
     <w:p>
@@ -8127,144 +8494,32 @@
         <w:pStyle w:val="ListParagraph"/>
         <w:numPr>
           <w:ilvl w:val="0"/>
-          <w:numId w:val="13"/>
+          <w:numId w:val="16"/>
         </w:numPr>
-      </w:pPr>
-      <w:proofErr w:type="spellStart"/>
-      <w:r>
         <w:rPr>
           <w:b/>
         </w:rPr>
-        <w:t>js</w:t>
-      </w:r>
-      <w:proofErr w:type="spellEnd"/>
+      </w:pPr>
       <w:r>
         <w:rPr>
           <w:b/>
         </w:rPr>
-        <w:t>/</w:t>
-      </w:r>
-      <w:r>
-        <w:t xml:space="preserve"> contains the library </w:t>
-      </w:r>
-      <w:proofErr w:type="spellStart"/>
-      <w:r>
-        <w:t>javascript</w:t>
-      </w:r>
-      <w:proofErr w:type="spellEnd"/>
-      <w:r>
-        <w:t xml:space="preserve"> files included in all games</w:t>
-      </w:r>
-    </w:p>
-    <w:p>
-      <w:pPr>
-        <w:pStyle w:val="ListParagraph"/>
-        <w:numPr>
-          <w:ilvl w:val="1"/>
-          <w:numId w:val="13"/>
-        </w:numPr>
-      </w:pPr>
-      <w:r>
-        <w:t xml:space="preserve">3rdpart/ contains </w:t>
-      </w:r>
-      <w:proofErr w:type="spellStart"/>
-      <w:r>
-        <w:t>javascript</w:t>
-      </w:r>
-      <w:proofErr w:type="spellEnd"/>
-      <w:r>
-        <w:t xml:space="preserve"> files not written by </w:t>
-      </w:r>
-      <w:proofErr w:type="spellStart"/>
-      <w:r>
-        <w:t>fundly</w:t>
-      </w:r>
-      <w:proofErr w:type="spellEnd"/>
-    </w:p>
-    <w:p>
-      <w:pPr>
-        <w:pStyle w:val="ListParagraph"/>
-        <w:numPr>
-          <w:ilvl w:val="1"/>
-          <w:numId w:val="13"/>
-        </w:numPr>
-      </w:pPr>
-      <w:r>
-        <w:t xml:space="preserve">app/ contains </w:t>
-      </w:r>
-      <w:proofErr w:type="spellStart"/>
-      <w:r>
-        <w:t>javascript</w:t>
-      </w:r>
-      <w:proofErr w:type="spellEnd"/>
-      <w:r>
-        <w:t xml:space="preserve"> files that are core to application management</w:t>
-      </w:r>
-    </w:p>
-    <w:p>
-      <w:pPr>
-        <w:pStyle w:val="ListParagraph"/>
-        <w:numPr>
-          <w:ilvl w:val="1"/>
-          <w:numId w:val="13"/>
-        </w:numPr>
-      </w:pPr>
-      <w:proofErr w:type="gramStart"/>
-      <w:r>
-        <w:t>lib</w:t>
-      </w:r>
-      <w:proofErr w:type="gramEnd"/>
-      <w:r>
-        <w:t xml:space="preserve">/ contains other </w:t>
-      </w:r>
-      <w:proofErr w:type="spellStart"/>
-      <w:r>
-        <w:t>javascript</w:t>
-      </w:r>
-      <w:proofErr w:type="spellEnd"/>
-      <w:r>
-        <w:t xml:space="preserve"> libraries needed for proper game operation.</w:t>
-      </w:r>
-    </w:p>
-    <w:p>
-      <w:pPr>
-        <w:pStyle w:val="ListParagraph"/>
-        <w:numPr>
-          <w:ilvl w:val="0"/>
-          <w:numId w:val="13"/>
-        </w:numPr>
-      </w:pPr>
-      <w:proofErr w:type="gramStart"/>
+        <w:t xml:space="preserve">templates/ </w:t>
+      </w:r>
+      <w:r>
+        <w:t>html</w:t>
+      </w:r>
       <w:r>
         <w:rPr>
           <w:b/>
         </w:rPr>
-        <w:t>platforms</w:t>
-      </w:r>
-      <w:proofErr w:type="gramEnd"/>
-      <w:r>
-        <w:rPr>
-          <w:b/>
-        </w:rPr>
-        <w:t>/</w:t>
-      </w:r>
-      <w:r>
-        <w:t xml:space="preserve"> is the location of all platforms. Each platform lives in a directory named after the platform.</w:t>
+        <w:t xml:space="preserve"> </w:t>
+      </w:r>
+      <w:r>
+        <w:t>template files</w:t>
       </w:r>
     </w:p>
     <w:p/>
-    <w:p/>
-    <w:p>
-      <w:pPr>
-        <w:pStyle w:val="Heading2"/>
-      </w:pPr>
-      <w:bookmarkStart w:id="35" w:name="_Toc378090947"/>
-      <w:r>
-        <w:lastRenderedPageBreak/>
-        <w:t>Firing It Up</w:t>
-      </w:r>
-      <w:bookmarkEnd w:id="35"/>
-    </w:p>
     <w:p>
       <w:pPr>
         <w:pStyle w:val="PartTitle"/>
@@ -8304,107 +8559,49 @@
         <w:pStyle w:val="Heading1"/>
         <w:spacing w:before="5760"/>
       </w:pPr>
-      <w:bookmarkStart w:id="36" w:name="_Toc378090948"/>
+      <w:bookmarkStart w:id="37" w:name="_Toc378167164"/>
       <w:r>
         <w:t>Client</w:t>
       </w:r>
       <w:r>
         <w:t xml:space="preserve"> API</w:t>
       </w:r>
-      <w:bookmarkEnd w:id="36"/>
+      <w:bookmarkEnd w:id="37"/>
     </w:p>
     <w:p>
       <w:pPr>
         <w:pStyle w:val="Heading2"/>
       </w:pPr>
-      <w:bookmarkStart w:id="37" w:name="_Toc378090949"/>
+      <w:bookmarkStart w:id="38" w:name="_Toc378167165"/>
       <w:r>
         <w:lastRenderedPageBreak/>
         <w:t>Introduction</w:t>
       </w:r>
-      <w:bookmarkEnd w:id="37"/>
-    </w:p>
-    <w:p>
-      <w:r>
-        <w:t xml:space="preserve">There are three main objects within the </w:t>
-      </w:r>
-      <w:proofErr w:type="gramStart"/>
-      <w:r>
-        <w:t>framework,</w:t>
-      </w:r>
-      <w:proofErr w:type="gramEnd"/>
-      <w:r>
-        <w:t xml:space="preserve"> these are APPLICATION, UTILS and UI. The application object is responsible for page and dialog management, as well as containing a number of variables needed for basic game operation, for example the device and device-user id’s.</w:t>
-      </w:r>
-    </w:p>
-    <w:p>
-      <w:r>
-        <w:t>In addition there are a number of other classes, such as the Events class, available for applications to use.</w:t>
-      </w:r>
-    </w:p>
-    <w:p>
-      <w:r>
-        <w:t xml:space="preserve">The library uses </w:t>
-      </w:r>
-      <w:proofErr w:type="spellStart"/>
-      <w:r>
-        <w:t>mootools</w:t>
-      </w:r>
-      <w:proofErr w:type="spellEnd"/>
-      <w:r>
-        <w:t xml:space="preserve"> as its primary JavaScript library for </w:t>
-      </w:r>
-      <w:proofErr w:type="spellStart"/>
-      <w:proofErr w:type="gramStart"/>
-      <w:r>
-        <w:t>dom</w:t>
-      </w:r>
-      <w:proofErr w:type="spellEnd"/>
-      <w:proofErr w:type="gramEnd"/>
-      <w:r>
-        <w:t xml:space="preserve"> manipulation. There are a number of methods in this library that assume the presence of </w:t>
-      </w:r>
-      <w:proofErr w:type="spellStart"/>
-      <w:r>
-        <w:t>mootools</w:t>
-      </w:r>
-      <w:proofErr w:type="spellEnd"/>
-      <w:r>
-        <w:t xml:space="preserve">. </w:t>
-      </w:r>
-      <w:proofErr w:type="spellStart"/>
-      <w:r>
-        <w:t>Mootools</w:t>
-      </w:r>
-      <w:proofErr w:type="spellEnd"/>
-      <w:r>
-        <w:t xml:space="preserve"> was chosen because it is very compact and fits well on </w:t>
-      </w:r>
-      <w:r>
-        <w:t>resource constrained devices.</w:t>
-      </w:r>
+      <w:bookmarkEnd w:id="38"/>
     </w:p>
     <w:p>
       <w:pPr>
         <w:pStyle w:val="Heading2"/>
       </w:pPr>
-      <w:bookmarkStart w:id="38" w:name="_Toc378090950"/>
+      <w:bookmarkStart w:id="39" w:name="_Toc378167166"/>
+      <w:bookmarkStart w:id="40" w:name="_GoBack"/>
+      <w:bookmarkEnd w:id="40"/>
       <w:r>
         <w:lastRenderedPageBreak/>
         <w:t>Object</w:t>
       </w:r>
-      <w:bookmarkEnd w:id="38"/>
+      <w:bookmarkEnd w:id="39"/>
     </w:p>
     <w:p>
       <w:pPr>
         <w:pStyle w:val="Heading3"/>
       </w:pPr>
-      <w:bookmarkStart w:id="39" w:name="_Toc378090951"/>
+      <w:bookmarkStart w:id="41" w:name="_Toc378167167"/>
       <w:proofErr w:type="gramStart"/>
       <w:r>
         <w:t>function</w:t>
       </w:r>
-      <w:bookmarkEnd w:id="39"/>
+      <w:bookmarkEnd w:id="41"/>
       <w:proofErr w:type="gramEnd"/>
     </w:p>
     <w:p>
@@ -8456,138 +8653,6 @@
         <w:t>Returns the name of the page.</w:t>
       </w:r>
       <w:proofErr w:type="gramEnd"/>
-    </w:p>
-    <w:p>
-      <w:pPr>
-        <w:pStyle w:val="PartTitle"/>
-        <w:framePr w:w="1683" w:h="1972" w:hRule="exact" w:wrap="notBeside" w:hAnchor="page" w:x="9921" w:y="1084"/>
-        <w:shd w:val="clear" w:color="auto" w:fill="17365D" w:themeFill="text2" w:themeFillShade="BF"/>
-      </w:pPr>
-      <w:r>
-        <w:lastRenderedPageBreak/>
-        <w:t>Section</w:t>
-      </w:r>
-    </w:p>
-    <w:p>
-      <w:pPr>
-        <w:pStyle w:val="PartLabel"/>
-        <w:framePr w:w="1683" w:h="1972" w:hRule="exact" w:wrap="notBeside" w:hAnchor="page" w:x="9921" w:y="1084"/>
-        <w:shd w:val="clear" w:color="auto" w:fill="17365D" w:themeFill="text2" w:themeFillShade="BF"/>
-        <w:spacing w:before="120" w:line="1440" w:lineRule="exact"/>
-        <w:rPr>
-          <w:sz w:val="144"/>
-          <w:szCs w:val="144"/>
-        </w:rPr>
-      </w:pPr>
-      <w:r>
-        <w:rPr>
-          <w:sz w:val="144"/>
-          <w:szCs w:val="144"/>
-        </w:rPr>
-        <w:t>3</w:t>
-      </w:r>
-    </w:p>
-    <w:p/>
-    <w:p/>
-    <w:p/>
-    <w:p/>
-    <w:p>
-      <w:pPr>
-        <w:pStyle w:val="Heading1"/>
-        <w:spacing w:before="5760"/>
-      </w:pPr>
-      <w:bookmarkStart w:id="40" w:name="_Toc378090952"/>
-      <w:r>
-        <w:t>Services</w:t>
-      </w:r>
-      <w:bookmarkEnd w:id="40"/>
-    </w:p>
-    <w:p>
-      <w:pPr>
-        <w:pStyle w:val="Heading2"/>
-      </w:pPr>
-      <w:bookmarkStart w:id="41" w:name="_Toc378090953"/>
-      <w:r>
-        <w:lastRenderedPageBreak/>
-        <w:t>Introduction</w:t>
-      </w:r>
-      <w:bookmarkEnd w:id="41"/>
-    </w:p>
-    <w:p>
-      <w:r>
-        <w:t xml:space="preserve">The framework includes a mechanism for consistent handling of services. This is not a mandatory part of using the framework but is certainly a useful feature. In the root of the framework folder is a file </w:t>
-      </w:r>
-      <w:proofErr w:type="spellStart"/>
-      <w:r>
-        <w:t>service.php</w:t>
-      </w:r>
-      <w:proofErr w:type="spellEnd"/>
-      <w:r>
-        <w:t xml:space="preserve"> that implements this service framework. Calls to this </w:t>
-      </w:r>
-      <w:proofErr w:type="spellStart"/>
-      <w:r>
-        <w:t>php</w:t>
-      </w:r>
-      <w:proofErr w:type="spellEnd"/>
-      <w:r>
-        <w:t xml:space="preserve"> file will be routed to the correct </w:t>
-      </w:r>
-      <w:proofErr w:type="spellStart"/>
-      <w:r>
-        <w:t>php</w:t>
-      </w:r>
-      <w:proofErr w:type="spellEnd"/>
-      <w:r>
-        <w:t xml:space="preserve"> representing the service. </w:t>
-      </w:r>
-    </w:p>
-    <w:p>
-      <w:r>
-        <w:t>This file looks for one query string or post variable named cmd. The value of this will be separated into three pieces, separated by the pipe character, ‘|’. The first part of this string is the name of the game, the second is an application defined object or service, and the third is a specific method within that service.</w:t>
-      </w:r>
-    </w:p>
-    <w:p>
-      <w:r>
-        <w:t xml:space="preserve">The service handler will load the </w:t>
-      </w:r>
-      <w:proofErr w:type="spellStart"/>
-      <w:r>
-        <w:t>php</w:t>
-      </w:r>
-      <w:proofErr w:type="spellEnd"/>
-      <w:r>
-        <w:t xml:space="preserve"> file located in path “games/&lt;</w:t>
-      </w:r>
-      <w:proofErr w:type="spellStart"/>
-      <w:r>
-        <w:t>gamename</w:t>
-      </w:r>
-      <w:proofErr w:type="spellEnd"/>
-      <w:r>
-        <w:t>&gt;/services/&lt;object&gt;.</w:t>
-      </w:r>
-      <w:proofErr w:type="spellStart"/>
-      <w:r>
-        <w:t>php</w:t>
-      </w:r>
-      <w:proofErr w:type="spellEnd"/>
-      <w:r>
-        <w:t>”. In this case object represents the second part of the command string.</w:t>
-      </w:r>
-    </w:p>
-    <w:p>
-      <w:r>
-        <w:t>It will then construct the class “&lt;object&gt;Service”, where the object name has its first character upper case, for example, “</w:t>
-      </w:r>
-      <w:proofErr w:type="spellStart"/>
-      <w:r>
-        <w:t>PlayerService</w:t>
-      </w:r>
-      <w:proofErr w:type="spellEnd"/>
-      <w:r>
-        <w:t>”. Then it will call the method “call” within this object passing it the third part of the command string and the $_REQUEST global variable.</w:t>
-      </w:r>
     </w:p>
     <w:sectPr>
       <w:headerReference w:type="default" r:id="rId12"/>
@@ -8635,6 +8700,9 @@
   <w:p>
     <w:pPr>
       <w:pStyle w:val="Pagefooter"/>
+      <w:pBdr>
+        <w:top w:val="none" w:sz="0" w:space="0" w:color="auto"/>
+      </w:pBdr>
     </w:pPr>
     <w:r>
       <w:tab/>
@@ -8671,37 +8739,8 @@
 <w:ftr xmlns:wpc="http://schemas.microsoft.com/office/word/2010/wordprocessingCanvas" xmlns:mc="http://schemas.openxmlformats.org/markup-compatibility/2006" xmlns:o="urn:schemas-microsoft-com:office:office" xmlns:r="http://schemas.openxmlformats.org/officeDocument/2006/relationships" xmlns:m="http://schemas.openxmlformats.org/officeDocument/2006/math" xmlns:v="urn:schemas-microsoft-com:vml" xmlns:wp14="http://schemas.microsoft.com/office/word/2010/wordprocessingDrawing" xmlns:wp="http://schemas.openxmlformats.org/drawingml/2006/wordprocessingDrawing" xmlns:w10="urn:schemas-microsoft-com:office:word" xmlns:w="http://schemas.openxmlformats.org/wordprocessingml/2006/main" xmlns:w14="http://schemas.microsoft.com/office/word/2010/wordml" xmlns:wpg="http://schemas.microsoft.com/office/word/2010/wordprocessingGroup" xmlns:wpi="http://schemas.microsoft.com/office/word/2010/wordprocessingInk" xmlns:wne="http://schemas.microsoft.com/office/word/2006/wordml" xmlns:wps="http://schemas.microsoft.com/office/word/2010/wordprocessingShape" mc:Ignorable="w14 wp14">
   <w:p>
     <w:pPr>
-      <w:pStyle w:val="Pagefooter"/>
-      <w:tabs>
-        <w:tab w:val="clear" w:pos="10800"/>
-        <w:tab w:val="right" w:pos="10080"/>
-      </w:tabs>
-      <w:ind w:left="-720"/>
+      <w:pStyle w:val="Footer"/>
     </w:pPr>
-    <w:r>
-      <w:tab/>
-    </w:r>
-    <w:r>
-      <w:fldChar w:fldCharType="begin"/>
-    </w:r>
-    <w:r>
-      <w:instrText xml:space="preserve"> PAGE   \* MERGEFORMAT </w:instrText>
-    </w:r>
-    <w:r>
-      <w:fldChar w:fldCharType="separate"/>
-    </w:r>
-    <w:r>
-      <w:rPr>
-        <w:noProof/>
-      </w:rPr>
-      <w:t>1</w:t>
-    </w:r>
-    <w:r>
-      <w:rPr>
-        <w:noProof/>
-      </w:rPr>
-      <w:fldChar w:fldCharType="end"/>
-    </w:r>
   </w:p>
 </w:ftr>
 </file>
@@ -8711,6 +8750,9 @@
   <w:p>
     <w:pPr>
       <w:pStyle w:val="Pagefooter"/>
+      <w:pBdr>
+        <w:top w:val="none" w:sz="0" w:space="0" w:color="auto"/>
+      </w:pBdr>
       <w:spacing w:before="120"/>
     </w:pPr>
     <w:r>
@@ -8746,7 +8788,7 @@
         <w:sz w:val="22"/>
         <w:szCs w:val="22"/>
       </w:rPr>
-      <w:t>16</w:t>
+      <w:t>22</w:t>
     </w:r>
     <w:r>
       <w:rPr>
@@ -9735,16 +9777,16 @@
     </w:lvl>
   </w:abstractNum>
   <w:abstractNum w:abstractNumId="9">
-    <w:nsid w:val="43567E5C"/>
+    <w:nsid w:val="3A1747C3"/>
     <w:multiLevelType w:val="hybridMultilevel"/>
-    <w:tmpl w:val="CBC85B22"/>
+    <w:tmpl w:val="A802C1B8"/>
     <w:lvl w:ilvl="0" w:tplc="04090001">
       <w:start w:val="1"/>
       <w:numFmt w:val="bullet"/>
       <w:lvlText w:val=""/>
       <w:lvlJc w:val="left"/>
       <w:pPr>
-        <w:ind w:left="3600" w:hanging="360"/>
+        <w:ind w:left="2160" w:hanging="360"/>
       </w:pPr>
       <w:rPr>
         <w:rFonts w:ascii="Symbol" w:hAnsi="Symbol" w:hint="default"/>
@@ -9756,7 +9798,7 @@
       <w:lvlText w:val="o"/>
       <w:lvlJc w:val="left"/>
       <w:pPr>
-        <w:ind w:left="4320" w:hanging="360"/>
+        <w:ind w:left="2880" w:hanging="360"/>
       </w:pPr>
       <w:rPr>
         <w:rFonts w:ascii="Courier New" w:hAnsi="Courier New" w:cs="Courier New" w:hint="default"/>
@@ -9768,7 +9810,7 @@
       <w:lvlText w:val=""/>
       <w:lvlJc w:val="left"/>
       <w:pPr>
-        <w:ind w:left="5040" w:hanging="360"/>
+        <w:ind w:left="3600" w:hanging="360"/>
       </w:pPr>
       <w:rPr>
         <w:rFonts w:ascii="Wingdings" w:hAnsi="Wingdings" w:hint="default"/>
@@ -9780,7 +9822,7 @@
       <w:lvlText w:val=""/>
       <w:lvlJc w:val="left"/>
       <w:pPr>
-        <w:ind w:left="5760" w:hanging="360"/>
+        <w:ind w:left="4320" w:hanging="360"/>
       </w:pPr>
       <w:rPr>
         <w:rFonts w:ascii="Symbol" w:hAnsi="Symbol" w:hint="default"/>
@@ -9792,7 +9834,7 @@
       <w:lvlText w:val="o"/>
       <w:lvlJc w:val="left"/>
       <w:pPr>
-        <w:ind w:left="6480" w:hanging="360"/>
+        <w:ind w:left="5040" w:hanging="360"/>
       </w:pPr>
       <w:rPr>
         <w:rFonts w:ascii="Courier New" w:hAnsi="Courier New" w:cs="Courier New" w:hint="default"/>
@@ -9804,7 +9846,7 @@
       <w:lvlText w:val=""/>
       <w:lvlJc w:val="left"/>
       <w:pPr>
-        <w:ind w:left="7200" w:hanging="360"/>
+        <w:ind w:left="5760" w:hanging="360"/>
       </w:pPr>
       <w:rPr>
         <w:rFonts w:ascii="Wingdings" w:hAnsi="Wingdings" w:hint="default"/>
@@ -9816,7 +9858,7 @@
       <w:lvlText w:val=""/>
       <w:lvlJc w:val="left"/>
       <w:pPr>
-        <w:ind w:left="7920" w:hanging="360"/>
+        <w:ind w:left="6480" w:hanging="360"/>
       </w:pPr>
       <w:rPr>
         <w:rFonts w:ascii="Symbol" w:hAnsi="Symbol" w:hint="default"/>
@@ -9828,7 +9870,7 @@
       <w:lvlText w:val="o"/>
       <w:lvlJc w:val="left"/>
       <w:pPr>
-        <w:ind w:left="8640" w:hanging="360"/>
+        <w:ind w:left="7200" w:hanging="360"/>
       </w:pPr>
       <w:rPr>
         <w:rFonts w:ascii="Courier New" w:hAnsi="Courier New" w:cs="Courier New" w:hint="default"/>
@@ -9840,7 +9882,7 @@
       <w:lvlText w:val=""/>
       <w:lvlJc w:val="left"/>
       <w:pPr>
-        <w:ind w:left="9360" w:hanging="360"/>
+        <w:ind w:left="7920" w:hanging="360"/>
       </w:pPr>
       <w:rPr>
         <w:rFonts w:ascii="Wingdings" w:hAnsi="Wingdings" w:hint="default"/>
@@ -9848,6 +9890,119 @@
     </w:lvl>
   </w:abstractNum>
   <w:abstractNum w:abstractNumId="10">
+    <w:nsid w:val="43567E5C"/>
+    <w:multiLevelType w:val="hybridMultilevel"/>
+    <w:tmpl w:val="CBC85B22"/>
+    <w:lvl w:ilvl="0" w:tplc="04090001">
+      <w:start w:val="1"/>
+      <w:numFmt w:val="bullet"/>
+      <w:lvlText w:val=""/>
+      <w:lvlJc w:val="left"/>
+      <w:pPr>
+        <w:ind w:left="3600" w:hanging="360"/>
+      </w:pPr>
+      <w:rPr>
+        <w:rFonts w:ascii="Symbol" w:hAnsi="Symbol" w:hint="default"/>
+      </w:rPr>
+    </w:lvl>
+    <w:lvl w:ilvl="1" w:tplc="04090003" w:tentative="1">
+      <w:start w:val="1"/>
+      <w:numFmt w:val="bullet"/>
+      <w:lvlText w:val="o"/>
+      <w:lvlJc w:val="left"/>
+      <w:pPr>
+        <w:ind w:left="4320" w:hanging="360"/>
+      </w:pPr>
+      <w:rPr>
+        <w:rFonts w:ascii="Courier New" w:hAnsi="Courier New" w:cs="Courier New" w:hint="default"/>
+      </w:rPr>
+    </w:lvl>
+    <w:lvl w:ilvl="2" w:tplc="04090005" w:tentative="1">
+      <w:start w:val="1"/>
+      <w:numFmt w:val="bullet"/>
+      <w:lvlText w:val=""/>
+      <w:lvlJc w:val="left"/>
+      <w:pPr>
+        <w:ind w:left="5040" w:hanging="360"/>
+      </w:pPr>
+      <w:rPr>
+        <w:rFonts w:ascii="Wingdings" w:hAnsi="Wingdings" w:hint="default"/>
+      </w:rPr>
+    </w:lvl>
+    <w:lvl w:ilvl="3" w:tplc="04090001" w:tentative="1">
+      <w:start w:val="1"/>
+      <w:numFmt w:val="bullet"/>
+      <w:lvlText w:val=""/>
+      <w:lvlJc w:val="left"/>
+      <w:pPr>
+        <w:ind w:left="5760" w:hanging="360"/>
+      </w:pPr>
+      <w:rPr>
+        <w:rFonts w:ascii="Symbol" w:hAnsi="Symbol" w:hint="default"/>
+      </w:rPr>
+    </w:lvl>
+    <w:lvl w:ilvl="4" w:tplc="04090003" w:tentative="1">
+      <w:start w:val="1"/>
+      <w:numFmt w:val="bullet"/>
+      <w:lvlText w:val="o"/>
+      <w:lvlJc w:val="left"/>
+      <w:pPr>
+        <w:ind w:left="6480" w:hanging="360"/>
+      </w:pPr>
+      <w:rPr>
+        <w:rFonts w:ascii="Courier New" w:hAnsi="Courier New" w:cs="Courier New" w:hint="default"/>
+      </w:rPr>
+    </w:lvl>
+    <w:lvl w:ilvl="5" w:tplc="04090005" w:tentative="1">
+      <w:start w:val="1"/>
+      <w:numFmt w:val="bullet"/>
+      <w:lvlText w:val=""/>
+      <w:lvlJc w:val="left"/>
+      <w:pPr>
+        <w:ind w:left="7200" w:hanging="360"/>
+      </w:pPr>
+      <w:rPr>
+        <w:rFonts w:ascii="Wingdings" w:hAnsi="Wingdings" w:hint="default"/>
+      </w:rPr>
+    </w:lvl>
+    <w:lvl w:ilvl="6" w:tplc="04090001" w:tentative="1">
+      <w:start w:val="1"/>
+      <w:numFmt w:val="bullet"/>
+      <w:lvlText w:val=""/>
+      <w:lvlJc w:val="left"/>
+      <w:pPr>
+        <w:ind w:left="7920" w:hanging="360"/>
+      </w:pPr>
+      <w:rPr>
+        <w:rFonts w:ascii="Symbol" w:hAnsi="Symbol" w:hint="default"/>
+      </w:rPr>
+    </w:lvl>
+    <w:lvl w:ilvl="7" w:tplc="04090003" w:tentative="1">
+      <w:start w:val="1"/>
+      <w:numFmt w:val="bullet"/>
+      <w:lvlText w:val="o"/>
+      <w:lvlJc w:val="left"/>
+      <w:pPr>
+        <w:ind w:left="8640" w:hanging="360"/>
+      </w:pPr>
+      <w:rPr>
+        <w:rFonts w:ascii="Courier New" w:hAnsi="Courier New" w:cs="Courier New" w:hint="default"/>
+      </w:rPr>
+    </w:lvl>
+    <w:lvl w:ilvl="8" w:tplc="04090005" w:tentative="1">
+      <w:start w:val="1"/>
+      <w:numFmt w:val="bullet"/>
+      <w:lvlText w:val=""/>
+      <w:lvlJc w:val="left"/>
+      <w:pPr>
+        <w:ind w:left="9360" w:hanging="360"/>
+      </w:pPr>
+      <w:rPr>
+        <w:rFonts w:ascii="Wingdings" w:hAnsi="Wingdings" w:hint="default"/>
+      </w:rPr>
+    </w:lvl>
+  </w:abstractNum>
+  <w:abstractNum w:abstractNumId="11">
     <w:nsid w:val="50F57F5F"/>
     <w:multiLevelType w:val="hybridMultilevel"/>
     <w:tmpl w:val="57D856DC"/>
@@ -9933,7 +10088,7 @@
       </w:pPr>
     </w:lvl>
   </w:abstractNum>
-  <w:abstractNum w:abstractNumId="11">
+  <w:abstractNum w:abstractNumId="12">
     <w:nsid w:val="56891609"/>
     <w:multiLevelType w:val="hybridMultilevel"/>
     <w:tmpl w:val="13AC027E"/>
@@ -10046,7 +10201,7 @@
       </w:rPr>
     </w:lvl>
   </w:abstractNum>
-  <w:abstractNum w:abstractNumId="12">
+  <w:abstractNum w:abstractNumId="13">
     <w:nsid w:val="6FFF5498"/>
     <w:multiLevelType w:val="hybridMultilevel"/>
     <w:tmpl w:val="0B0C3EF2"/>
@@ -10159,7 +10314,7 @@
       </w:rPr>
     </w:lvl>
   </w:abstractNum>
-  <w:abstractNum w:abstractNumId="13">
+  <w:abstractNum w:abstractNumId="14">
     <w:nsid w:val="7F32641D"/>
     <w:multiLevelType w:val="hybridMultilevel"/>
     <w:tmpl w:val="A6C2D902"/>
@@ -10279,10 +10434,10 @@
     <w:abstractNumId w:val="8"/>
   </w:num>
   <w:num w:numId="3">
-    <w:abstractNumId w:val="9"/>
+    <w:abstractNumId w:val="10"/>
   </w:num>
   <w:num w:numId="4">
-    <w:abstractNumId w:val="11"/>
+    <w:abstractNumId w:val="12"/>
   </w:num>
   <w:num w:numId="5">
     <w:abstractNumId w:val="6"/>
@@ -10294,13 +10449,13 @@
     <w:abstractNumId w:val="2"/>
   </w:num>
   <w:num w:numId="8">
-    <w:abstractNumId w:val="13"/>
+    <w:abstractNumId w:val="14"/>
   </w:num>
   <w:num w:numId="9">
     <w:abstractNumId w:val="4"/>
   </w:num>
   <w:num w:numId="10">
-    <w:abstractNumId w:val="12"/>
+    <w:abstractNumId w:val="13"/>
   </w:num>
   <w:num w:numId="11">
     <w:abstractNumId w:val="1"/>
@@ -10312,10 +10467,13 @@
     <w:abstractNumId w:val="7"/>
   </w:num>
   <w:num w:numId="14">
-    <w:abstractNumId w:val="10"/>
+    <w:abstractNumId w:val="11"/>
   </w:num>
   <w:num w:numId="15">
     <w:abstractNumId w:val="3"/>
+  </w:num>
+  <w:num w:numId="16">
+    <w:abstractNumId w:val="9"/>
   </w:num>
 </w:numbering>
 </file>
@@ -10704,7 +10862,6 @@
   <w:style w:type="character" w:default="1" w:styleId="DefaultParagraphFont">
     <w:name w:val="Default Paragraph Font"/>
     <w:uiPriority w:val="1"/>
-    <w:semiHidden/>
     <w:unhideWhenUsed/>
   </w:style>
   <w:style w:type="table" w:default="1" w:styleId="TableNormal">
@@ -12255,7 +12412,6 @@
   <w:style w:type="character" w:default="1" w:styleId="DefaultParagraphFont">
     <w:name w:val="Default Paragraph Font"/>
     <w:uiPriority w:val="1"/>
-    <w:semiHidden/>
     <w:unhideWhenUsed/>
   </w:style>
   <w:style w:type="table" w:default="1" w:styleId="TableNormal">
@@ -14378,7 +14534,7 @@
 </file>
 
 <file path=customXml/itemProps1.xml><?xml version="1.0" encoding="utf-8"?>
-<ds:datastoreItem xmlns:ds="http://schemas.openxmlformats.org/officeDocument/2006/customXml" ds:itemID="{895E3681-8274-4117-A942-31D41B4CB031}">
+<ds:datastoreItem xmlns:ds="http://schemas.openxmlformats.org/officeDocument/2006/customXml" ds:itemID="{A4D11199-0DD2-483D-A2B3-282615FDD9EF}">
   <ds:schemaRefs>
     <ds:schemaRef ds:uri="http://schemas.openxmlformats.org/officeDocument/2006/bibliography"/>
   </ds:schemaRefs>

</xml_diff>

<commit_message>
moved pages, dialogs and panels under assets
</commit_message>
<xml_diff>
--- a/Sapphire Reference.docx
+++ b/Sapphire Reference.docx
@@ -12,6 +12,7 @@
         <w:dataBinding w:prefixMappings="xmlns:ns0='http://purl.org/dc/elements/1.1/' xmlns:ns1='http://schemas.openxmlformats.org/package/2006/metadata/core-properties' " w:xpath="/ns1:coreProperties[1]/ns0:title[1]" w:storeItemID="{6C3C8BC8-F283-45AE-878A-BAB7291924A1}"/>
         <w:text/>
       </w:sdtPr>
+      <w:sdtEndPr/>
       <w:sdtContent>
         <w:p>
           <w:pPr>
@@ -44,6 +45,7 @@
         <w:dataBinding w:prefixMappings="xmlns:ns0='http://purl.org/dc/elements/1.1/' xmlns:ns1='http://schemas.openxmlformats.org/package/2006/metadata/core-properties' " w:xpath="/ns1:coreProperties[1]/ns0:subject[1]" w:storeItemID="{6C3C8BC8-F283-45AE-878A-BAB7291924A1}"/>
         <w:text/>
       </w:sdtPr>
+      <w:sdtEndPr/>
       <w:sdtContent>
         <w:p>
           <w:pPr>
@@ -90,14 +92,27 @@
         </w:rPr>
         <w:t xml:space="preserve">Version </w:t>
       </w:r>
-      <w:fldSimple w:instr=" DOCPROPERTY  Version  \* MERGEFORMAT ">
-        <w:r>
-          <w:rPr>
-            <w:szCs w:val="20"/>
-          </w:rPr>
-          <w:t>0.1</w:t>
-        </w:r>
-      </w:fldSimple>
+      <w:r>
+        <w:fldChar w:fldCharType="begin"/>
+      </w:r>
+      <w:r>
+        <w:instrText xml:space="preserve"> DOCPROPERTY  Version  \* MERGEFORMAT </w:instrText>
+      </w:r>
+      <w:r>
+        <w:fldChar w:fldCharType="separate"/>
+      </w:r>
+      <w:r>
+        <w:rPr>
+          <w:szCs w:val="20"/>
+        </w:rPr>
+        <w:t>0.1</w:t>
+      </w:r>
+      <w:r>
+        <w:rPr>
+          <w:szCs w:val="20"/>
+        </w:rPr>
+        <w:fldChar w:fldCharType="end"/>
+      </w:r>
     </w:p>
     <w:p>
       <w:pPr>
@@ -12161,6 +12176,30 @@
       <w:r>
         <w:t xml:space="preserve"> static assets for your application</w:t>
       </w:r>
+      <w:r>
+        <w:t>:</w:t>
+      </w:r>
+      <w:bookmarkStart w:id="44" w:name="_GoBack"/>
+      <w:bookmarkEnd w:id="44"/>
+      <w:r>
+        <w:t xml:space="preserve"> </w:t>
+      </w:r>
+      <w:proofErr w:type="spellStart"/>
+      <w:r>
+        <w:t>js</w:t>
+      </w:r>
+      <w:proofErr w:type="spellEnd"/>
+      <w:r>
+        <w:t xml:space="preserve">, </w:t>
+      </w:r>
+      <w:proofErr w:type="spellStart"/>
+      <w:r>
+        <w:t>css</w:t>
+      </w:r>
+      <w:proofErr w:type="spellEnd"/>
+      <w:r>
+        <w:t>, images, pages, panels, dialogs</w:t>
+      </w:r>
     </w:p>
     <w:p>
       <w:pPr>
@@ -12275,10 +12314,57 @@
         <w:rPr>
           <w:b/>
         </w:rPr>
-        <w:t xml:space="preserve">pages/ </w:t>
-      </w:r>
-      <w:r>
-        <w:t>html templates for page</w:t>
+        <w:t xml:space="preserve">templates/ </w:t>
+      </w:r>
+      <w:r>
+        <w:t>html</w:t>
+      </w:r>
+      <w:r>
+        <w:rPr>
+          <w:b/>
+        </w:rPr>
+        <w:t xml:space="preserve"> </w:t>
+      </w:r>
+      <w:r>
+        <w:t>template files</w:t>
+      </w:r>
+    </w:p>
+    <w:p>
+      <w:r>
+        <w:t xml:space="preserve">The directory structure for </w:t>
+      </w:r>
+      <w:r>
+        <w:t>features</w:t>
+      </w:r>
+      <w:r>
+        <w:t xml:space="preserve"> </w:t>
+      </w:r>
+      <w:r>
+        <w:t>is</w:t>
+      </w:r>
+      <w:r>
+        <w:t xml:space="preserve"> similar</w:t>
+      </w:r>
+      <w:r>
+        <w:t xml:space="preserve"> to applications</w:t>
+      </w:r>
+    </w:p>
+    <w:p>
+      <w:pPr>
+        <w:pStyle w:val="ListParagraph"/>
+        <w:numPr>
+          <w:ilvl w:val="0"/>
+          <w:numId w:val="16"/>
+        </w:numPr>
+      </w:pPr>
+      <w:r>
+        <w:rPr>
+          <w:b/>
+        </w:rPr>
+        <w:t>assets/</w:t>
+      </w:r>
+      <w:r>
+        <w:t xml:space="preserve"> static assets for your application</w:t>
       </w:r>
     </w:p>
     <w:p>
@@ -12296,137 +12382,6 @@
         <w:rPr>
           <w:b/>
         </w:rPr>
-        <w:t xml:space="preserve">dialogs/ </w:t>
-      </w:r>
-      <w:r>
-        <w:t>html templates for dialogs</w:t>
-      </w:r>
-    </w:p>
-    <w:p>
-      <w:pPr>
-        <w:pStyle w:val="ListParagraph"/>
-        <w:numPr>
-          <w:ilvl w:val="0"/>
-          <w:numId w:val="16"/>
-        </w:numPr>
-        <w:rPr>
-          <w:b/>
-        </w:rPr>
-      </w:pPr>
-      <w:r>
-        <w:rPr>
-          <w:b/>
-        </w:rPr>
-        <w:t xml:space="preserve">templates/ </w:t>
-      </w:r>
-      <w:r>
-        <w:t>html</w:t>
-      </w:r>
-      <w:r>
-        <w:rPr>
-          <w:b/>
-        </w:rPr>
-        <w:t xml:space="preserve"> </w:t>
-      </w:r>
-      <w:r>
-        <w:t>template files</w:t>
-      </w:r>
-    </w:p>
-    <w:p>
-      <w:r>
-        <w:t xml:space="preserve">The directory structure for </w:t>
-      </w:r>
-      <w:r>
-        <w:t>features</w:t>
-      </w:r>
-      <w:r>
-        <w:t xml:space="preserve"> </w:t>
-      </w:r>
-      <w:r>
-        <w:t>is</w:t>
-      </w:r>
-      <w:r>
-        <w:t xml:space="preserve"> similar</w:t>
-      </w:r>
-      <w:r>
-        <w:t xml:space="preserve"> to applications</w:t>
-      </w:r>
-    </w:p>
-    <w:p>
-      <w:pPr>
-        <w:pStyle w:val="ListParagraph"/>
-        <w:numPr>
-          <w:ilvl w:val="0"/>
-          <w:numId w:val="16"/>
-        </w:numPr>
-      </w:pPr>
-      <w:r>
-        <w:rPr>
-          <w:b/>
-        </w:rPr>
-        <w:t>assets/</w:t>
-      </w:r>
-      <w:r>
-        <w:t xml:space="preserve"> static assets for your application</w:t>
-      </w:r>
-    </w:p>
-    <w:p>
-      <w:pPr>
-        <w:pStyle w:val="ListParagraph"/>
-        <w:numPr>
-          <w:ilvl w:val="0"/>
-          <w:numId w:val="16"/>
-        </w:numPr>
-        <w:rPr>
-          <w:b/>
-        </w:rPr>
-      </w:pPr>
-      <w:r>
-        <w:rPr>
-          <w:b/>
-        </w:rPr>
-        <w:t xml:space="preserve">pages/ </w:t>
-      </w:r>
-      <w:r>
-        <w:t>html templates for page</w:t>
-      </w:r>
-    </w:p>
-    <w:p>
-      <w:pPr>
-        <w:pStyle w:val="ListParagraph"/>
-        <w:numPr>
-          <w:ilvl w:val="0"/>
-          <w:numId w:val="16"/>
-        </w:numPr>
-        <w:rPr>
-          <w:b/>
-        </w:rPr>
-      </w:pPr>
-      <w:r>
-        <w:rPr>
-          <w:b/>
-        </w:rPr>
-        <w:t xml:space="preserve">dialogs/ </w:t>
-      </w:r>
-      <w:r>
-        <w:t>html templates for dialogs</w:t>
-      </w:r>
-    </w:p>
-    <w:p>
-      <w:pPr>
-        <w:pStyle w:val="ListParagraph"/>
-        <w:numPr>
-          <w:ilvl w:val="0"/>
-          <w:numId w:val="16"/>
-        </w:numPr>
-        <w:rPr>
-          <w:b/>
-        </w:rPr>
-      </w:pPr>
-      <w:r>
-        <w:rPr>
-          <w:b/>
-        </w:rPr>
         <w:t xml:space="preserve">templates/ </w:t>
       </w:r>
       <w:r>
@@ -12482,25 +12437,25 @@
         <w:pStyle w:val="Heading1"/>
         <w:spacing w:before="5760"/>
       </w:pPr>
-      <w:bookmarkStart w:id="44" w:name="_Toc378860017"/>
+      <w:bookmarkStart w:id="45" w:name="_Toc378860017"/>
       <w:r>
         <w:t>Client</w:t>
       </w:r>
       <w:r>
         <w:t xml:space="preserve"> API</w:t>
       </w:r>
-      <w:bookmarkEnd w:id="44"/>
+      <w:bookmarkEnd w:id="45"/>
     </w:p>
     <w:p>
       <w:pPr>
         <w:pStyle w:val="Heading2"/>
       </w:pPr>
-      <w:bookmarkStart w:id="45" w:name="_Toc378860018"/>
+      <w:bookmarkStart w:id="46" w:name="_Toc378860018"/>
       <w:r>
         <w:lastRenderedPageBreak/>
         <w:t>Packages</w:t>
       </w:r>
-      <w:bookmarkEnd w:id="45"/>
+      <w:bookmarkEnd w:id="46"/>
     </w:p>
     <w:p>
       <w:r>
@@ -12632,11 +12587,11 @@
       <w:pPr>
         <w:pStyle w:val="Heading3"/>
       </w:pPr>
-      <w:bookmarkStart w:id="46" w:name="_Toc378860019"/>
+      <w:bookmarkStart w:id="47" w:name="_Toc378860019"/>
       <w:r>
         <w:t>Package</w:t>
       </w:r>
-      <w:bookmarkEnd w:id="46"/>
+      <w:bookmarkEnd w:id="47"/>
     </w:p>
     <w:p>
       <w:pPr>
@@ -12781,11 +12736,11 @@
       <w:pPr>
         <w:pStyle w:val="Heading3"/>
       </w:pPr>
-      <w:bookmarkStart w:id="47" w:name="_Toc378860020"/>
+      <w:bookmarkStart w:id="48" w:name="_Toc378860020"/>
       <w:r>
         <w:t>Import</w:t>
       </w:r>
-      <w:bookmarkEnd w:id="47"/>
+      <w:bookmarkEnd w:id="48"/>
     </w:p>
     <w:p>
       <w:pPr>
@@ -12878,12 +12833,12 @@
       <w:pPr>
         <w:pStyle w:val="Heading2"/>
       </w:pPr>
-      <w:bookmarkStart w:id="48" w:name="_Toc378860021"/>
+      <w:bookmarkStart w:id="49" w:name="_Toc378860021"/>
       <w:r>
         <w:lastRenderedPageBreak/>
         <w:t>Global Variables</w:t>
       </w:r>
-      <w:bookmarkEnd w:id="48"/>
+      <w:bookmarkEnd w:id="49"/>
     </w:p>
     <w:p>
       <w:r>
@@ -12896,12 +12851,7 @@
         <w:t>SAPPHIRE</w:t>
       </w:r>
       <w:r>
-        <w:t xml:space="preserve"> which is used as a name space for a number of framework objects, such as the application object. The other variable is the namespace declared in the server-side Application class. The namespace is used to hold the application d</w:t>
-      </w:r>
-      <w:bookmarkStart w:id="49" w:name="_GoBack"/>
-      <w:bookmarkEnd w:id="49"/>
-      <w:r>
-        <w:t>efined variables added while building the HTML.</w:t>
+        <w:t xml:space="preserve"> which is used as a name space for a number of framework objects, such as the application object. The other variable is the namespace declared in the server-side Application class. The namespace is used to hold the application defined variables added while building the HTML.</w:t>
       </w:r>
     </w:p>
     <w:p>
@@ -16136,7 +16086,7 @@
       <w:rPr>
         <w:noProof/>
       </w:rPr>
-      <w:t>iii</w:t>
+      <w:t>ii</w:t>
     </w:r>
     <w:r>
       <w:rPr>
@@ -16201,7 +16151,7 @@
         <w:sz w:val="22"/>
         <w:szCs w:val="22"/>
       </w:rPr>
-      <w:t>28</w:t>
+      <w:t>23</w:t>
     </w:r>
     <w:r>
       <w:rPr>
@@ -16256,6 +16206,7 @@
         <w:dataBinding w:prefixMappings="xmlns:ns0='http://purl.org/dc/elements/1.1/' xmlns:ns1='http://schemas.openxmlformats.org/package/2006/metadata/core-properties' " w:xpath="/ns1:coreProperties[1]/ns0:subject[1]" w:storeItemID="{6C3C8BC8-F283-45AE-878A-BAB7291924A1}"/>
         <w:text/>
       </w:sdtPr>
+      <w:sdtEndPr/>
       <w:sdtContent>
         <w:r>
           <w:t>Programmer’s Reference</w:t>
@@ -16279,6 +16230,7 @@
         <w:dataBinding w:prefixMappings="xmlns:ns0='http://purl.org/dc/elements/1.1/' xmlns:ns1='http://schemas.openxmlformats.org/package/2006/metadata/core-properties' " w:xpath="/ns1:coreProperties[1]/ns0:subject[1]" w:storeItemID="{6C3C8BC8-F283-45AE-878A-BAB7291924A1}"/>
         <w:text/>
       </w:sdtPr>
+      <w:sdtEndPr/>
       <w:sdtContent>
         <w:r>
           <w:t>Programmer’s Reference</w:t>
@@ -18275,6 +18227,7 @@
   <w:style w:type="character" w:default="1" w:styleId="DefaultParagraphFont">
     <w:name w:val="Default Paragraph Font"/>
     <w:uiPriority w:val="1"/>
+    <w:semiHidden/>
     <w:unhideWhenUsed/>
   </w:style>
   <w:style w:type="table" w:default="1" w:styleId="TableNormal">
@@ -19865,6 +19818,7 @@
   <w:style w:type="character" w:default="1" w:styleId="DefaultParagraphFont">
     <w:name w:val="Default Paragraph Font"/>
     <w:uiPriority w:val="1"/>
+    <w:semiHidden/>
     <w:unhideWhenUsed/>
   </w:style>
   <w:style w:type="table" w:default="1" w:styleId="TableNormal">
@@ -21199,8 +21153,9 @@
     <w:panose1 w:val="020B0604030504040204"/>
     <w:charset w:val="00"/>
     <w:family w:val="swiss"/>
+    <w:notTrueType/>
     <w:pitch w:val="variable"/>
-    <w:sig w:usb0="E1002EFF" w:usb1="C000605B" w:usb2="00000029" w:usb3="00000000" w:csb0="000101FF" w:csb1="00000000"/>
+    <w:sig w:usb0="00000003" w:usb1="00000000" w:usb2="00000000" w:usb3="00000000" w:csb0="00000001" w:csb1="00000000"/>
   </w:font>
   <w:font w:name="Garamond">
     <w:panose1 w:val="02020404030301010803"/>
@@ -21231,6 +21186,7 @@
   <w:rsids>
     <w:rsidRoot w:val="00C3504E"/>
     <w:rsid w:val="00026D9F"/>
+    <w:rsid w:val="00141AD8"/>
     <w:rsid w:val="001B243F"/>
     <w:rsid w:val="0020697B"/>
     <w:rsid w:val="002A153C"/>
@@ -22031,7 +21987,7 @@
 </file>
 
 <file path=customXml/itemProps1.xml><?xml version="1.0" encoding="utf-8"?>
-<ds:datastoreItem xmlns:ds="http://schemas.openxmlformats.org/officeDocument/2006/customXml" ds:itemID="{D4C849E6-A820-48A0-9D07-FCD70C98A126}">
+<ds:datastoreItem xmlns:ds="http://schemas.openxmlformats.org/officeDocument/2006/customXml" ds:itemID="{BCA8156A-1B49-4AE9-B84E-0923E76D870C}">
   <ds:schemaRefs>
     <ds:schemaRef ds:uri="http://schemas.openxmlformats.org/officeDocument/2006/bibliography"/>
   </ds:schemaRefs>

</xml_diff>

<commit_message>
- history supports urls with more than one part, extra gets passed to showPage event
</commit_message>
<xml_diff>
--- a/Sapphire Reference.docx
+++ b/Sapphire Reference.docx
@@ -12,7 +12,6 @@
         <w:dataBinding w:prefixMappings="xmlns:ns0='http://purl.org/dc/elements/1.1/' xmlns:ns1='http://schemas.openxmlformats.org/package/2006/metadata/core-properties' " w:xpath="/ns1:coreProperties[1]/ns0:title[1]" w:storeItemID="{6C3C8BC8-F283-45AE-878A-BAB7291924A1}"/>
         <w:text/>
       </w:sdtPr>
-      <w:sdtEndPr/>
       <w:sdtContent>
         <w:p>
           <w:pPr>
@@ -45,7 +44,6 @@
         <w:dataBinding w:prefixMappings="xmlns:ns0='http://purl.org/dc/elements/1.1/' xmlns:ns1='http://schemas.openxmlformats.org/package/2006/metadata/core-properties' " w:xpath="/ns1:coreProperties[1]/ns0:subject[1]" w:storeItemID="{6C3C8BC8-F283-45AE-878A-BAB7291924A1}"/>
         <w:text/>
       </w:sdtPr>
-      <w:sdtEndPr/>
       <w:sdtContent>
         <w:p>
           <w:pPr>
@@ -92,27 +90,14 @@
         </w:rPr>
         <w:t xml:space="preserve">Version </w:t>
       </w:r>
-      <w:r>
-        <w:fldChar w:fldCharType="begin"/>
-      </w:r>
-      <w:r>
-        <w:instrText xml:space="preserve"> DOCPROPERTY  Version  \* MERGEFORMAT </w:instrText>
-      </w:r>
-      <w:r>
-        <w:fldChar w:fldCharType="separate"/>
-      </w:r>
-      <w:r>
-        <w:rPr>
-          <w:szCs w:val="20"/>
-        </w:rPr>
-        <w:t>0.1</w:t>
-      </w:r>
-      <w:r>
-        <w:rPr>
-          <w:szCs w:val="20"/>
-        </w:rPr>
-        <w:fldChar w:fldCharType="end"/>
-      </w:r>
+      <w:fldSimple w:instr=" DOCPROPERTY  Version  \* MERGEFORMAT ">
+        <w:r>
+          <w:rPr>
+            <w:szCs w:val="20"/>
+          </w:rPr>
+          <w:t>0.1</w:t>
+        </w:r>
+      </w:fldSimple>
     </w:p>
     <w:p>
       <w:pPr>
@@ -5657,6 +5642,8 @@
         <w:pStyle w:val="Heading3"/>
       </w:pPr>
       <w:bookmarkStart w:id="5" w:name="_Toc378859979"/>
+      <w:bookmarkStart w:id="6" w:name="_GoBack"/>
+      <w:bookmarkEnd w:id="6"/>
       <w:proofErr w:type="spellStart"/>
       <w:r>
         <w:t>MooTools</w:t>
@@ -6290,11 +6277,11 @@
       <w:pPr>
         <w:pStyle w:val="Heading3"/>
       </w:pPr>
-      <w:bookmarkStart w:id="6" w:name="_Toc378859980"/>
+      <w:bookmarkStart w:id="7" w:name="_Toc378859980"/>
       <w:r>
         <w:t>Q</w:t>
       </w:r>
-      <w:bookmarkEnd w:id="6"/>
+      <w:bookmarkEnd w:id="7"/>
     </w:p>
     <w:p>
       <w:r>
@@ -6310,7 +6297,7 @@
       <w:pPr>
         <w:pStyle w:val="Heading2"/>
       </w:pPr>
-      <w:bookmarkStart w:id="7" w:name="_Toc378859981"/>
+      <w:bookmarkStart w:id="8" w:name="_Toc378859981"/>
       <w:r>
         <w:lastRenderedPageBreak/>
         <w:t xml:space="preserve">Structure of </w:t>
@@ -6318,7 +6305,7 @@
       <w:r>
         <w:t>an Application</w:t>
       </w:r>
-      <w:bookmarkEnd w:id="7"/>
+      <w:bookmarkEnd w:id="8"/>
     </w:p>
     <w:p>
       <w:r>
@@ -6526,18 +6513,18 @@
       <w:pPr>
         <w:pStyle w:val="Heading2"/>
       </w:pPr>
-      <w:bookmarkStart w:id="8" w:name="_Toc378859982"/>
+      <w:bookmarkStart w:id="9" w:name="_Toc378859982"/>
       <w:r>
         <w:lastRenderedPageBreak/>
         <w:t>Philosophy</w:t>
       </w:r>
-      <w:bookmarkEnd w:id="8"/>
+      <w:bookmarkEnd w:id="9"/>
     </w:p>
     <w:p>
       <w:pPr>
         <w:pStyle w:val="Heading3"/>
       </w:pPr>
-      <w:bookmarkStart w:id="9" w:name="_Toc378859983"/>
+      <w:bookmarkStart w:id="10" w:name="_Toc378859983"/>
       <w:r>
         <w:t xml:space="preserve">Separate </w:t>
       </w:r>
@@ -6547,7 +6534,7 @@
       <w:r>
         <w:t>Code</w:t>
       </w:r>
-      <w:bookmarkEnd w:id="9"/>
+      <w:bookmarkEnd w:id="10"/>
     </w:p>
     <w:p>
       <w:r>
@@ -6899,11 +6886,11 @@
       <w:pPr>
         <w:pStyle w:val="Heading3"/>
       </w:pPr>
-      <w:bookmarkStart w:id="10" w:name="_Toc378859984"/>
+      <w:bookmarkStart w:id="11" w:name="_Toc378859984"/>
       <w:r>
         <w:t>Model/View/Controller</w:t>
       </w:r>
-      <w:bookmarkEnd w:id="10"/>
+      <w:bookmarkEnd w:id="11"/>
       <w:r>
         <w:t xml:space="preserve"> </w:t>
       </w:r>
@@ -7853,7 +7840,7 @@
         <w:pStyle w:val="Heading1"/>
         <w:spacing w:before="5760"/>
       </w:pPr>
-      <w:bookmarkStart w:id="11" w:name="_Toc378859985"/>
+      <w:bookmarkStart w:id="12" w:name="_Toc378859985"/>
       <w:r>
         <w:t>Server</w:t>
       </w:r>
@@ -7863,18 +7850,18 @@
       <w:r>
         <w:t>API</w:t>
       </w:r>
-      <w:bookmarkEnd w:id="11"/>
+      <w:bookmarkEnd w:id="12"/>
     </w:p>
     <w:p>
       <w:pPr>
         <w:pStyle w:val="Heading2"/>
       </w:pPr>
-      <w:bookmarkStart w:id="12" w:name="_Toc378859986"/>
+      <w:bookmarkStart w:id="13" w:name="_Toc378859986"/>
       <w:r>
         <w:lastRenderedPageBreak/>
         <w:t>Introduction</w:t>
       </w:r>
-      <w:bookmarkEnd w:id="12"/>
+      <w:bookmarkEnd w:id="13"/>
     </w:p>
     <w:p>
       <w:r>
@@ -7886,12 +7873,12 @@
       <w:pPr>
         <w:pStyle w:val="Heading2"/>
       </w:pPr>
-      <w:bookmarkStart w:id="13" w:name="_Toc378859987"/>
+      <w:bookmarkStart w:id="14" w:name="_Toc378859987"/>
       <w:r>
         <w:lastRenderedPageBreak/>
         <w:t>Routing</w:t>
       </w:r>
-      <w:bookmarkEnd w:id="13"/>
+      <w:bookmarkEnd w:id="14"/>
     </w:p>
     <w:p>
       <w:r>
@@ -7908,11 +7895,11 @@
       <w:pPr>
         <w:pStyle w:val="Heading3"/>
       </w:pPr>
-      <w:bookmarkStart w:id="14" w:name="_Toc378859988"/>
+      <w:bookmarkStart w:id="15" w:name="_Toc378859988"/>
       <w:r>
         <w:t>Application Routing</w:t>
       </w:r>
-      <w:bookmarkEnd w:id="14"/>
+      <w:bookmarkEnd w:id="15"/>
     </w:p>
     <w:p>
       <w:r>
@@ -7955,14 +7942,14 @@
       <w:pPr>
         <w:pStyle w:val="Heading3"/>
       </w:pPr>
-      <w:bookmarkStart w:id="15" w:name="_Toc378859989"/>
+      <w:bookmarkStart w:id="16" w:name="_Toc378859989"/>
       <w:r>
         <w:t>Static file R</w:t>
       </w:r>
       <w:r>
         <w:t>outing</w:t>
       </w:r>
-      <w:bookmarkEnd w:id="15"/>
+      <w:bookmarkEnd w:id="16"/>
     </w:p>
     <w:p>
       <w:r>
@@ -8045,11 +8032,11 @@
       <w:pPr>
         <w:pStyle w:val="Heading3"/>
       </w:pPr>
-      <w:bookmarkStart w:id="16" w:name="_Toc378859990"/>
+      <w:bookmarkStart w:id="17" w:name="_Toc378859990"/>
       <w:r>
         <w:t>Services Routing</w:t>
       </w:r>
-      <w:bookmarkEnd w:id="16"/>
+      <w:bookmarkEnd w:id="17"/>
     </w:p>
     <w:p>
       <w:r>
@@ -8203,7 +8190,7 @@
       <w:pPr>
         <w:pStyle w:val="Heading2"/>
       </w:pPr>
-      <w:bookmarkStart w:id="17" w:name="_Toc378859991"/>
+      <w:bookmarkStart w:id="18" w:name="_Toc378859991"/>
       <w:r>
         <w:lastRenderedPageBreak/>
         <w:t xml:space="preserve">Application </w:t>
@@ -8211,11 +8198,11 @@
       <w:r>
         <w:t>Class</w:t>
       </w:r>
-      <w:bookmarkEnd w:id="17"/>
-    </w:p>
-    <w:p>
-      <w:bookmarkStart w:id="18" w:name="FaceBook_calls"/>
       <w:bookmarkEnd w:id="18"/>
+    </w:p>
+    <w:p>
+      <w:bookmarkStart w:id="19" w:name="FaceBook_calls"/>
+      <w:bookmarkEnd w:id="19"/>
       <w:r>
         <w:t xml:space="preserve">Use the </w:t>
       </w:r>
@@ -8597,12 +8584,12 @@
       <w:pPr>
         <w:pStyle w:val="Heading3"/>
       </w:pPr>
-      <w:bookmarkStart w:id="19" w:name="_Toc378859992"/>
+      <w:bookmarkStart w:id="20" w:name="_Toc378859992"/>
       <w:proofErr w:type="gramStart"/>
       <w:r>
         <w:t>initialize</w:t>
       </w:r>
-      <w:bookmarkEnd w:id="19"/>
+      <w:bookmarkEnd w:id="20"/>
       <w:proofErr w:type="gramEnd"/>
     </w:p>
     <w:p>
@@ -8651,71 +8638,12 @@
       <w:pPr>
         <w:pStyle w:val="Heading3"/>
       </w:pPr>
-      <w:bookmarkStart w:id="20" w:name="_Toc378859993"/>
+      <w:bookmarkStart w:id="21" w:name="_Toc378859993"/>
       <w:proofErr w:type="spellStart"/>
       <w:proofErr w:type="gramStart"/>
       <w:r>
         <w:lastRenderedPageBreak/>
         <w:t>addState</w:t>
-      </w:r>
-      <w:bookmarkEnd w:id="20"/>
-      <w:proofErr w:type="spellEnd"/>
-      <w:proofErr w:type="gramEnd"/>
-    </w:p>
-    <w:p>
-      <w:pPr>
-        <w:pStyle w:val="FunctionDefinition"/>
-      </w:pPr>
-      <w:proofErr w:type="spellStart"/>
-      <w:proofErr w:type="gramStart"/>
-      <w:r>
-        <w:t>addState</w:t>
-      </w:r>
-      <w:proofErr w:type="spellEnd"/>
-      <w:r>
-        <w:t xml:space="preserve"> :</w:t>
-      </w:r>
-      <w:proofErr w:type="gramEnd"/>
-      <w:r>
-        <w:t xml:space="preserve"> function(state)</w:t>
-      </w:r>
-    </w:p>
-    <w:p>
-      <w:r>
-        <w:t>Call this method to add a state class to the body tag of the HTML file. States are used to setup initial presentation states for the application. For example, a ‘login’ state could configure the application header to display the login information, rather than a login button.</w:t>
-      </w:r>
-    </w:p>
-    <w:p>
-      <w:pPr>
-        <w:pStyle w:val="Heading4"/>
-      </w:pPr>
-      <w:r>
-        <w:t>Parameters</w:t>
-      </w:r>
-    </w:p>
-    <w:p>
-      <w:pPr>
-        <w:pStyle w:val="ParameterDefinition"/>
-      </w:pPr>
-      <w:proofErr w:type="gramStart"/>
-      <w:r>
-        <w:t>state</w:t>
-      </w:r>
-      <w:proofErr w:type="gramEnd"/>
-      <w:r>
-        <w:tab/>
-        <w:t>The name of the state</w:t>
-      </w:r>
-    </w:p>
-    <w:p>
-      <w:pPr>
-        <w:pStyle w:val="Heading3"/>
-      </w:pPr>
-      <w:bookmarkStart w:id="21" w:name="_Toc378859994"/>
-      <w:proofErr w:type="spellStart"/>
-      <w:proofErr w:type="gramStart"/>
-      <w:r>
-        <w:t>addVariable</w:t>
       </w:r>
       <w:bookmarkEnd w:id="21"/>
       <w:proofErr w:type="spellEnd"/>
@@ -8728,7 +8656,7 @@
       <w:proofErr w:type="spellStart"/>
       <w:proofErr w:type="gramStart"/>
       <w:r>
-        <w:t>addVariable</w:t>
+        <w:t>addState</w:t>
       </w:r>
       <w:proofErr w:type="spellEnd"/>
       <w:r>
@@ -8736,12 +8664,12 @@
       </w:r>
       <w:proofErr w:type="gramEnd"/>
       <w:r>
-        <w:t xml:space="preserve"> function(name, value)</w:t>
-      </w:r>
-    </w:p>
-    <w:p>
-      <w:r>
-        <w:t>Call this function to add a variable to the application. Variables will be added to the name space specified when the Application was constructed.</w:t>
+        <w:t xml:space="preserve"> function(state)</w:t>
+      </w:r>
+    </w:p>
+    <w:p>
+      <w:r>
+        <w:t>Call this method to add a state class to the body tag of the HTML file. States are used to setup initial presentation states for the application. For example, a ‘login’ state could configure the application header to display the login information, rather than a login button.</w:t>
       </w:r>
     </w:p>
     <w:p>
@@ -8758,43 +8686,23 @@
       </w:pPr>
       <w:proofErr w:type="gramStart"/>
       <w:r>
-        <w:t>name</w:t>
+        <w:t>state</w:t>
       </w:r>
       <w:proofErr w:type="gramEnd"/>
       <w:r>
         <w:tab/>
-        <w:t>The name of the variable.</w:t>
-      </w:r>
-    </w:p>
-    <w:p>
-      <w:pPr>
-        <w:pStyle w:val="ParameterDefinition"/>
-      </w:pPr>
-      <w:proofErr w:type="gramStart"/>
-      <w:r>
-        <w:t>v</w:t>
-      </w:r>
-      <w:r>
-        <w:t>alue</w:t>
-      </w:r>
-      <w:proofErr w:type="gramEnd"/>
-      <w:r>
-        <w:tab/>
-        <w:t>The value of the variable. This should be the native ty</w:t>
-      </w:r>
-      <w:r>
-        <w:t>pe, not a JSON string.</w:t>
+        <w:t>The name of the state</w:t>
       </w:r>
     </w:p>
     <w:p>
       <w:pPr>
         <w:pStyle w:val="Heading3"/>
       </w:pPr>
-      <w:bookmarkStart w:id="22" w:name="_Toc378859995"/>
+      <w:bookmarkStart w:id="22" w:name="_Toc378859994"/>
       <w:proofErr w:type="spellStart"/>
       <w:proofErr w:type="gramStart"/>
       <w:r>
-        <w:t>addUrl</w:t>
+        <w:t>addVariable</w:t>
       </w:r>
       <w:bookmarkEnd w:id="22"/>
       <w:proofErr w:type="spellEnd"/>
@@ -8807,7 +8715,7 @@
       <w:proofErr w:type="spellStart"/>
       <w:proofErr w:type="gramStart"/>
       <w:r>
-        <w:t>addUrl</w:t>
+        <w:t>addVariable</w:t>
       </w:r>
       <w:proofErr w:type="spellEnd"/>
       <w:r>
@@ -8820,28 +8728,29 @@
     </w:p>
     <w:p>
       <w:r>
-        <w:t>Call this method to add a URL to the list of managed URLs. URLs will be available in &lt;namespace&gt;.</w:t>
-      </w:r>
-      <w:proofErr w:type="spellStart"/>
-      <w:r>
-        <w:t>urls</w:t>
-      </w:r>
-      <w:proofErr w:type="spellEnd"/>
+        <w:t>Call this function to add a variable to the application. Variables will be added to the name space specified when the Application was constructed.</w:t>
+      </w:r>
+    </w:p>
+    <w:p>
+      <w:pPr>
+        <w:pStyle w:val="Heading4"/>
+      </w:pPr>
+      <w:r>
+        <w:t>Parameters</w:t>
+      </w:r>
+    </w:p>
+    <w:p>
+      <w:pPr>
+        <w:pStyle w:val="ParameterDefinition"/>
+      </w:pPr>
       <w:proofErr w:type="gramStart"/>
       <w:r>
-        <w:t>.&lt;</w:t>
+        <w:t>name</w:t>
       </w:r>
       <w:proofErr w:type="gramEnd"/>
       <w:r>
-        <w:t>name&gt;</w:t>
-      </w:r>
-    </w:p>
-    <w:p>
-      <w:pPr>
-        <w:pStyle w:val="Heading4"/>
-      </w:pPr>
-      <w:r>
-        <w:t>Parameters</w:t>
+        <w:tab/>
+        <w:t>The name of the variable.</w:t>
       </w:r>
     </w:p>
     <w:p>
@@ -8850,42 +8759,29 @@
       </w:pPr>
       <w:proofErr w:type="gramStart"/>
       <w:r>
-        <w:t>name</w:t>
+        <w:t>v</w:t>
+      </w:r>
+      <w:r>
+        <w:t>alue</w:t>
       </w:r>
       <w:proofErr w:type="gramEnd"/>
       <w:r>
         <w:tab/>
-        <w:t xml:space="preserve">The name of the </w:t>
-      </w:r>
-      <w:proofErr w:type="spellStart"/>
-      <w:r>
-        <w:t>url</w:t>
-      </w:r>
-      <w:proofErr w:type="spellEnd"/>
-    </w:p>
-    <w:p>
-      <w:pPr>
-        <w:pStyle w:val="ParameterDefinition"/>
-      </w:pPr>
-      <w:proofErr w:type="gramStart"/>
-      <w:r>
-        <w:t>value</w:t>
-      </w:r>
-      <w:proofErr w:type="gramEnd"/>
-      <w:r>
-        <w:tab/>
-        <w:t>The actual URL itself</w:t>
+        <w:t>The value of the variable. This should be the native ty</w:t>
+      </w:r>
+      <w:r>
+        <w:t>pe, not a JSON string.</w:t>
       </w:r>
     </w:p>
     <w:p>
       <w:pPr>
         <w:pStyle w:val="Heading3"/>
       </w:pPr>
-      <w:bookmarkStart w:id="23" w:name="_Toc378859996"/>
+      <w:bookmarkStart w:id="23" w:name="_Toc378859995"/>
       <w:proofErr w:type="spellStart"/>
       <w:proofErr w:type="gramStart"/>
       <w:r>
-        <w:t>addConfig</w:t>
+        <w:t>addUrl</w:t>
       </w:r>
       <w:bookmarkEnd w:id="23"/>
       <w:proofErr w:type="spellEnd"/>
@@ -8898,7 +8794,7 @@
       <w:proofErr w:type="spellStart"/>
       <w:proofErr w:type="gramStart"/>
       <w:r>
-        <w:t>addConfig</w:t>
+        <w:t>addUrl</w:t>
       </w:r>
       <w:proofErr w:type="spellEnd"/>
       <w:r>
@@ -8911,7 +8807,20 @@
     </w:p>
     <w:p>
       <w:r>
-        <w:t>Call this method to add a configuration variable. Configuration variables will appear before the JavaScript files.</w:t>
+        <w:t>Call this method to add a URL to the list of managed URLs. URLs will be available in &lt;namespace&gt;.</w:t>
+      </w:r>
+      <w:proofErr w:type="spellStart"/>
+      <w:r>
+        <w:t>urls</w:t>
+      </w:r>
+      <w:proofErr w:type="spellEnd"/>
+      <w:proofErr w:type="gramStart"/>
+      <w:r>
+        <w:t>.&lt;</w:t>
+      </w:r>
+      <w:proofErr w:type="gramEnd"/>
+      <w:r>
+        <w:t>name&gt;</w:t>
       </w:r>
     </w:p>
     <w:p>
@@ -8933,8 +8842,13 @@
       <w:proofErr w:type="gramEnd"/>
       <w:r>
         <w:tab/>
-        <w:t>The name of the variable</w:t>
-      </w:r>
+        <w:t xml:space="preserve">The name of the </w:t>
+      </w:r>
+      <w:proofErr w:type="spellStart"/>
+      <w:r>
+        <w:t>url</w:t>
+      </w:r>
+      <w:proofErr w:type="spellEnd"/>
     </w:p>
     <w:p>
       <w:pPr>
@@ -8947,19 +8861,18 @@
       <w:proofErr w:type="gramEnd"/>
       <w:r>
         <w:tab/>
-        <w:t>The value of the variable</w:t>
+        <w:t>The actual URL itself</w:t>
       </w:r>
     </w:p>
     <w:p>
       <w:pPr>
         <w:pStyle w:val="Heading3"/>
       </w:pPr>
-      <w:bookmarkStart w:id="24" w:name="_Toc378859997"/>
+      <w:bookmarkStart w:id="24" w:name="_Toc378859996"/>
       <w:proofErr w:type="spellStart"/>
       <w:proofErr w:type="gramStart"/>
       <w:r>
-        <w:lastRenderedPageBreak/>
-        <w:t>setBody</w:t>
+        <w:t>addConfig</w:t>
       </w:r>
       <w:bookmarkEnd w:id="24"/>
       <w:proofErr w:type="spellEnd"/>
@@ -8972,7 +8885,7 @@
       <w:proofErr w:type="spellStart"/>
       <w:proofErr w:type="gramStart"/>
       <w:r>
-        <w:t>setBody</w:t>
+        <w:t>addConfig</w:t>
       </w:r>
       <w:proofErr w:type="spellEnd"/>
       <w:r>
@@ -8980,12 +8893,12 @@
       </w:r>
       <w:proofErr w:type="gramEnd"/>
       <w:r>
-        <w:t xml:space="preserve"> function(file)</w:t>
-      </w:r>
-    </w:p>
-    <w:p>
-      <w:r>
-        <w:t>Call this method to set the body file for the application. The body defines the overall chrome of the application. It should contain an element with the id “pages” which specifies where the in the document pages are placed. It should also contain an element named “dialogs” for the dialogs.</w:t>
+        <w:t xml:space="preserve"> function(name, value)</w:t>
+      </w:r>
+    </w:p>
+    <w:p>
+      <w:r>
+        <w:t>Call this method to add a configuration variable. Configuration variables will appear before the JavaScript files.</w:t>
       </w:r>
     </w:p>
     <w:p>
@@ -9002,23 +8915,38 @@
       </w:pPr>
       <w:proofErr w:type="gramStart"/>
       <w:r>
-        <w:t>file</w:t>
+        <w:t>name</w:t>
       </w:r>
       <w:proofErr w:type="gramEnd"/>
       <w:r>
         <w:tab/>
-        <w:t>The path to the file, relative to the root of the application.</w:t>
+        <w:t>The name of the variable</w:t>
+      </w:r>
+    </w:p>
+    <w:p>
+      <w:pPr>
+        <w:pStyle w:val="ParameterDefinition"/>
+      </w:pPr>
+      <w:proofErr w:type="gramStart"/>
+      <w:r>
+        <w:t>value</w:t>
+      </w:r>
+      <w:proofErr w:type="gramEnd"/>
+      <w:r>
+        <w:tab/>
+        <w:t>The value of the variable</w:t>
       </w:r>
     </w:p>
     <w:p>
       <w:pPr>
         <w:pStyle w:val="Heading3"/>
       </w:pPr>
-      <w:bookmarkStart w:id="25" w:name="_Toc378859998"/>
+      <w:bookmarkStart w:id="25" w:name="_Toc378859997"/>
       <w:proofErr w:type="spellStart"/>
       <w:proofErr w:type="gramStart"/>
       <w:r>
-        <w:t>addTemplates</w:t>
+        <w:lastRenderedPageBreak/>
+        <w:t>setBody</w:t>
       </w:r>
       <w:bookmarkEnd w:id="25"/>
       <w:proofErr w:type="spellEnd"/>
@@ -9031,7 +8959,7 @@
       <w:proofErr w:type="spellStart"/>
       <w:proofErr w:type="gramStart"/>
       <w:r>
-        <w:t>addTemplates</w:t>
+        <w:t>setBody</w:t>
       </w:r>
       <w:proofErr w:type="spellEnd"/>
       <w:r>
@@ -9044,7 +8972,7 @@
     </w:p>
     <w:p>
       <w:r>
-        <w:t>Call this method to add templates to the HTML file. The HTML file specified will be added to the output immediately after the body.</w:t>
+        <w:t>Call this method to set the body file for the application. The body defines the overall chrome of the application. It should contain an element with the id “pages” which specifies where the in the document pages are placed. It should also contain an element named “dialogs” for the dialogs.</w:t>
       </w:r>
     </w:p>
     <w:p>
@@ -9073,11 +9001,11 @@
       <w:pPr>
         <w:pStyle w:val="Heading3"/>
       </w:pPr>
-      <w:bookmarkStart w:id="26" w:name="_Toc378859999"/>
+      <w:bookmarkStart w:id="26" w:name="_Toc378859998"/>
       <w:proofErr w:type="spellStart"/>
       <w:proofErr w:type="gramStart"/>
       <w:r>
-        <w:t>addFileReplacement</w:t>
+        <w:t>addTemplates</w:t>
       </w:r>
       <w:bookmarkEnd w:id="26"/>
       <w:proofErr w:type="spellEnd"/>
@@ -9090,7 +9018,7 @@
       <w:proofErr w:type="spellStart"/>
       <w:proofErr w:type="gramStart"/>
       <w:r>
-        <w:t>addFileReplacement</w:t>
+        <w:t>addTemplates</w:t>
       </w:r>
       <w:proofErr w:type="spellEnd"/>
       <w:r>
@@ -9098,12 +9026,12 @@
       </w:r>
       <w:proofErr w:type="gramEnd"/>
       <w:r>
-        <w:t xml:space="preserve"> function(name, file)</w:t>
-      </w:r>
-    </w:p>
-    <w:p>
-      <w:r>
-        <w:t>Call this method to add a file replacement. In addition to the curly braced keywords in the master.html file, user defined replacements can exist in either this file or in the body file. This function will replace the replacement with the passed name, with the contents of the file specified.</w:t>
+        <w:t xml:space="preserve"> function(file)</w:t>
+      </w:r>
+    </w:p>
+    <w:p>
+      <w:r>
+        <w:t>Call this method to add templates to the HTML file. The HTML file specified will be added to the output immediately after the body.</w:t>
       </w:r>
     </w:p>
     <w:p>
@@ -9120,37 +9048,23 @@
       </w:pPr>
       <w:proofErr w:type="gramStart"/>
       <w:r>
-        <w:t>name</w:t>
+        <w:t>file</w:t>
       </w:r>
       <w:proofErr w:type="gramEnd"/>
       <w:r>
         <w:tab/>
-        <w:t>The name of the replacement</w:t>
-      </w:r>
-    </w:p>
-    <w:p>
-      <w:pPr>
-        <w:pStyle w:val="ParameterDefinition"/>
-      </w:pPr>
-      <w:proofErr w:type="gramStart"/>
-      <w:r>
-        <w:t>file</w:t>
-      </w:r>
-      <w:proofErr w:type="gramEnd"/>
-      <w:r>
-        <w:tab/>
-        <w:t>The location of the file, relative to the sapphire root.</w:t>
+        <w:t>The path to the file, relative to the root of the application.</w:t>
       </w:r>
     </w:p>
     <w:p>
       <w:pPr>
         <w:pStyle w:val="Heading3"/>
       </w:pPr>
-      <w:bookmarkStart w:id="27" w:name="_Toc378860000"/>
+      <w:bookmarkStart w:id="27" w:name="_Toc378859999"/>
       <w:proofErr w:type="spellStart"/>
       <w:proofErr w:type="gramStart"/>
       <w:r>
-        <w:t>addStringReplacement</w:t>
+        <w:t>addFileReplacement</w:t>
       </w:r>
       <w:bookmarkEnd w:id="27"/>
       <w:proofErr w:type="spellEnd"/>
@@ -9163,7 +9077,7 @@
       <w:proofErr w:type="spellStart"/>
       <w:proofErr w:type="gramStart"/>
       <w:r>
-        <w:t>addStringReplacement</w:t>
+        <w:t>addFileReplacement</w:t>
       </w:r>
       <w:proofErr w:type="spellEnd"/>
       <w:r>
@@ -9171,12 +9085,12 @@
       </w:r>
       <w:proofErr w:type="gramEnd"/>
       <w:r>
-        <w:t xml:space="preserve"> function(name, value)</w:t>
-      </w:r>
-    </w:p>
-    <w:p>
-      <w:r>
-        <w:t>Call this method to add a string replacement. In addition to the curly braced keywords in the master.html file, user defined replacements can exist in either this file or in the body file. This function will replace the replacement with the passed name, with the passed value.</w:t>
+        <w:t xml:space="preserve"> function(name, file)</w:t>
+      </w:r>
+    </w:p>
+    <w:p>
+      <w:r>
+        <w:t>Call this method to add a file replacement. In addition to the curly braced keywords in the master.html file, user defined replacements can exist in either this file or in the body file. This function will replace the replacement with the passed name, with the contents of the file specified.</w:t>
       </w:r>
     </w:p>
     <w:p>
@@ -9207,24 +9121,23 @@
       </w:pPr>
       <w:proofErr w:type="gramStart"/>
       <w:r>
-        <w:t>value</w:t>
+        <w:t>file</w:t>
       </w:r>
       <w:proofErr w:type="gramEnd"/>
       <w:r>
         <w:tab/>
-        <w:t>The replacement string</w:t>
+        <w:t>The location of the file, relative to the sapphire root.</w:t>
       </w:r>
     </w:p>
     <w:p>
       <w:pPr>
         <w:pStyle w:val="Heading3"/>
       </w:pPr>
-      <w:bookmarkStart w:id="28" w:name="_Toc378860001"/>
+      <w:bookmarkStart w:id="28" w:name="_Toc378860000"/>
       <w:proofErr w:type="spellStart"/>
       <w:proofErr w:type="gramStart"/>
       <w:r>
-        <w:lastRenderedPageBreak/>
-        <w:t>addJS</w:t>
+        <w:t>addStringReplacement</w:t>
       </w:r>
       <w:bookmarkEnd w:id="28"/>
       <w:proofErr w:type="spellEnd"/>
@@ -9237,7 +9150,7 @@
       <w:proofErr w:type="spellStart"/>
       <w:proofErr w:type="gramStart"/>
       <w:r>
-        <w:t>addJS</w:t>
+        <w:t>addStringReplacement</w:t>
       </w:r>
       <w:proofErr w:type="spellEnd"/>
       <w:r>
@@ -9245,20 +9158,12 @@
       </w:r>
       <w:proofErr w:type="gramEnd"/>
       <w:r>
-        <w:t xml:space="preserve"> function(files, </w:t>
-      </w:r>
-      <w:proofErr w:type="spellStart"/>
-      <w:r>
-        <w:t>dontBust</w:t>
-      </w:r>
-      <w:proofErr w:type="spellEnd"/>
-      <w:r>
-        <w:t>)</w:t>
-      </w:r>
-    </w:p>
-    <w:p>
-      <w:r>
-        <w:t>Call this method to add JavaScript files to the application.</w:t>
+        <w:t xml:space="preserve"> function(name, value)</w:t>
+      </w:r>
+    </w:p>
+    <w:p>
+      <w:r>
+        <w:t>Call this method to add a string replacement. In addition to the curly braced keywords in the master.html file, user defined replacements can exist in either this file or in the body file. This function will replace the replacement with the passed name, with the passed value.</w:t>
       </w:r>
     </w:p>
     <w:p>
@@ -9275,42 +9180,38 @@
       </w:pPr>
       <w:proofErr w:type="gramStart"/>
       <w:r>
-        <w:t>files</w:t>
+        <w:t>name</w:t>
       </w:r>
       <w:proofErr w:type="gramEnd"/>
       <w:r>
         <w:tab/>
-        <w:t>The array of JavaScript files. These should be relative to either the apps root, or /public for global files.</w:t>
+        <w:t>The name of the replacement</w:t>
       </w:r>
     </w:p>
     <w:p>
       <w:pPr>
         <w:pStyle w:val="ParameterDefinition"/>
       </w:pPr>
+      <w:proofErr w:type="gramStart"/>
+      <w:r>
+        <w:t>value</w:t>
+      </w:r>
+      <w:proofErr w:type="gramEnd"/>
+      <w:r>
+        <w:tab/>
+        <w:t>The replacement string</w:t>
+      </w:r>
+    </w:p>
+    <w:p>
+      <w:pPr>
+        <w:pStyle w:val="Heading3"/>
+      </w:pPr>
+      <w:bookmarkStart w:id="29" w:name="_Toc378860001"/>
       <w:proofErr w:type="spellStart"/>
       <w:proofErr w:type="gramStart"/>
       <w:r>
-        <w:t>dontBust</w:t>
-      </w:r>
-      <w:proofErr w:type="spellEnd"/>
-      <w:proofErr w:type="gramEnd"/>
-      <w:r>
-        <w:tab/>
-        <w:t>Set this value to true if the files should not be cache busted. Usually JavaScript files are cached busted. When the file is cache busted, the md5 hash of the contents will be added to the filename</w:t>
-      </w:r>
-      <w:r>
-        <w:t xml:space="preserve"> to force the file to be retrieved from the server whenever it has changed. </w:t>
-      </w:r>
-    </w:p>
-    <w:p>
-      <w:pPr>
-        <w:pStyle w:val="Heading3"/>
-      </w:pPr>
-      <w:bookmarkStart w:id="29" w:name="_Toc378860002"/>
-      <w:proofErr w:type="spellStart"/>
-      <w:proofErr w:type="gramStart"/>
-      <w:r>
-        <w:t>addCSS</w:t>
+        <w:lastRenderedPageBreak/>
+        <w:t>addJS</w:t>
       </w:r>
       <w:bookmarkEnd w:id="29"/>
       <w:proofErr w:type="spellEnd"/>
@@ -9323,7 +9224,7 @@
       <w:proofErr w:type="spellStart"/>
       <w:proofErr w:type="gramStart"/>
       <w:r>
-        <w:t>addCSS</w:t>
+        <w:t>addJS</w:t>
       </w:r>
       <w:proofErr w:type="spellEnd"/>
       <w:r>
@@ -9344,7 +9245,7 @@
     </w:p>
     <w:p>
       <w:r>
-        <w:t>Call this method to add CSS files to the application.</w:t>
+        <w:t>Call this method to add JavaScript files to the application.</w:t>
       </w:r>
     </w:p>
     <w:p>
@@ -9366,7 +9267,7 @@
       <w:proofErr w:type="gramEnd"/>
       <w:r>
         <w:tab/>
-        <w:t>The array of CSS files. These should be relative to either the apps root, or /public for global files.</w:t>
+        <w:t>The array of JavaScript files. These should be relative to either the apps root, or /public for global files.</w:t>
       </w:r>
     </w:p>
     <w:p>
@@ -9382,20 +9283,106 @@
       <w:proofErr w:type="gramEnd"/>
       <w:r>
         <w:tab/>
-        <w:t xml:space="preserve">Set this value to true if the files should not be cache busted. Usually CSS files are cached busted. When the file is cache busted, the md5 hash of the contents will be added to the filename to force the file to be retrieved from the server whenever it has changed. </w:t>
+        <w:t>Set this value to true if the files should not be cache busted. Usually JavaScript files are cached busted. When the file is cache busted, the md5 hash of the contents will be added to the filename</w:t>
+      </w:r>
+      <w:r>
+        <w:t xml:space="preserve"> to force the file to be retrieved from the server whenever it has changed. </w:t>
       </w:r>
     </w:p>
     <w:p>
       <w:pPr>
         <w:pStyle w:val="Heading3"/>
       </w:pPr>
-      <w:bookmarkStart w:id="30" w:name="_Toc378860003"/>
+      <w:bookmarkStart w:id="30" w:name="_Toc378860002"/>
       <w:proofErr w:type="spellStart"/>
       <w:proofErr w:type="gramStart"/>
       <w:r>
+        <w:t>addCSS</w:t>
+      </w:r>
+      <w:bookmarkEnd w:id="30"/>
+      <w:proofErr w:type="spellEnd"/>
+      <w:proofErr w:type="gramEnd"/>
+    </w:p>
+    <w:p>
+      <w:pPr>
+        <w:pStyle w:val="FunctionDefinition"/>
+      </w:pPr>
+      <w:proofErr w:type="spellStart"/>
+      <w:proofErr w:type="gramStart"/>
+      <w:r>
+        <w:t>addCSS</w:t>
+      </w:r>
+      <w:proofErr w:type="spellEnd"/>
+      <w:r>
+        <w:t xml:space="preserve"> :</w:t>
+      </w:r>
+      <w:proofErr w:type="gramEnd"/>
+      <w:r>
+        <w:t xml:space="preserve"> function(files, </w:t>
+      </w:r>
+      <w:proofErr w:type="spellStart"/>
+      <w:r>
+        <w:t>dontBust</w:t>
+      </w:r>
+      <w:proofErr w:type="spellEnd"/>
+      <w:r>
+        <w:t>)</w:t>
+      </w:r>
+    </w:p>
+    <w:p>
+      <w:r>
+        <w:t>Call this method to add CSS files to the application.</w:t>
+      </w:r>
+    </w:p>
+    <w:p>
+      <w:pPr>
+        <w:pStyle w:val="Heading4"/>
+      </w:pPr>
+      <w:r>
+        <w:t>Parameters</w:t>
+      </w:r>
+    </w:p>
+    <w:p>
+      <w:pPr>
+        <w:pStyle w:val="ParameterDefinition"/>
+      </w:pPr>
+      <w:proofErr w:type="gramStart"/>
+      <w:r>
+        <w:t>files</w:t>
+      </w:r>
+      <w:proofErr w:type="gramEnd"/>
+      <w:r>
+        <w:tab/>
+        <w:t>The array of CSS files. These should be relative to either the apps root, or /public for global files.</w:t>
+      </w:r>
+    </w:p>
+    <w:p>
+      <w:pPr>
+        <w:pStyle w:val="ParameterDefinition"/>
+      </w:pPr>
+      <w:proofErr w:type="spellStart"/>
+      <w:proofErr w:type="gramStart"/>
+      <w:r>
+        <w:t>dontBust</w:t>
+      </w:r>
+      <w:proofErr w:type="spellEnd"/>
+      <w:proofErr w:type="gramEnd"/>
+      <w:r>
+        <w:tab/>
+        <w:t xml:space="preserve">Set this value to true if the files should not be cache busted. Usually CSS files are cached busted. When the file is cache busted, the md5 hash of the contents will be added to the filename to force the file to be retrieved from the server whenever it has changed. </w:t>
+      </w:r>
+    </w:p>
+    <w:p>
+      <w:pPr>
+        <w:pStyle w:val="Heading3"/>
+      </w:pPr>
+      <w:bookmarkStart w:id="31" w:name="_Toc378860003"/>
+      <w:proofErr w:type="spellStart"/>
+      <w:proofErr w:type="gramStart"/>
+      <w:r>
         <w:t>addPage</w:t>
       </w:r>
-      <w:bookmarkEnd w:id="30"/>
+      <w:bookmarkEnd w:id="31"/>
       <w:proofErr w:type="spellEnd"/>
       <w:proofErr w:type="gramEnd"/>
     </w:p>
@@ -9627,14 +9614,14 @@
       <w:pPr>
         <w:pStyle w:val="Heading3"/>
       </w:pPr>
-      <w:bookmarkStart w:id="31" w:name="_Toc378860004"/>
+      <w:bookmarkStart w:id="32" w:name="_Toc378860004"/>
       <w:proofErr w:type="spellStart"/>
       <w:proofErr w:type="gramStart"/>
       <w:r>
         <w:lastRenderedPageBreak/>
         <w:t>addDialog</w:t>
       </w:r>
-      <w:bookmarkEnd w:id="31"/>
+      <w:bookmarkEnd w:id="32"/>
       <w:proofErr w:type="spellEnd"/>
       <w:proofErr w:type="gramEnd"/>
     </w:p>
@@ -9847,13 +9834,13 @@
       <w:pPr>
         <w:pStyle w:val="Heading3"/>
       </w:pPr>
-      <w:bookmarkStart w:id="32" w:name="_Toc378860005"/>
+      <w:bookmarkStart w:id="33" w:name="_Toc378860005"/>
       <w:proofErr w:type="spellStart"/>
       <w:proofErr w:type="gramStart"/>
       <w:r>
         <w:t>addPanel</w:t>
       </w:r>
-      <w:bookmarkEnd w:id="32"/>
+      <w:bookmarkEnd w:id="33"/>
       <w:proofErr w:type="spellEnd"/>
       <w:proofErr w:type="gramEnd"/>
     </w:p>
@@ -10091,74 +10078,11 @@
       <w:pPr>
         <w:pStyle w:val="Heading3"/>
       </w:pPr>
-      <w:bookmarkStart w:id="33" w:name="_Toc378860006"/>
+      <w:bookmarkStart w:id="34" w:name="_Toc378860006"/>
       <w:proofErr w:type="spellStart"/>
       <w:proofErr w:type="gramStart"/>
       <w:r>
         <w:t>setTitle</w:t>
-      </w:r>
-      <w:bookmarkEnd w:id="33"/>
-      <w:proofErr w:type="spellEnd"/>
-      <w:proofErr w:type="gramEnd"/>
-    </w:p>
-    <w:p>
-      <w:pPr>
-        <w:pStyle w:val="FunctionDefinition"/>
-      </w:pPr>
-      <w:proofErr w:type="spellStart"/>
-      <w:proofErr w:type="gramStart"/>
-      <w:r>
-        <w:t>setTitle</w:t>
-      </w:r>
-      <w:proofErr w:type="spellEnd"/>
-      <w:r>
-        <w:t xml:space="preserve"> :</w:t>
-      </w:r>
-      <w:proofErr w:type="gramEnd"/>
-      <w:r>
-        <w:t xml:space="preserve"> function(title)</w:t>
-      </w:r>
-    </w:p>
-    <w:p>
-      <w:r>
-        <w:t xml:space="preserve">Call this method to set the title </w:t>
-      </w:r>
-      <w:r>
-        <w:t>for the HTML document.</w:t>
-      </w:r>
-    </w:p>
-    <w:p>
-      <w:pPr>
-        <w:pStyle w:val="Heading4"/>
-      </w:pPr>
-      <w:r>
-        <w:t>Parameters</w:t>
-      </w:r>
-    </w:p>
-    <w:p>
-      <w:pPr>
-        <w:pStyle w:val="ParameterDefinition"/>
-      </w:pPr>
-      <w:proofErr w:type="gramStart"/>
-      <w:r>
-        <w:t>title</w:t>
-      </w:r>
-      <w:proofErr w:type="gramEnd"/>
-      <w:r>
-        <w:tab/>
-        <w:t>The title</w:t>
-      </w:r>
-    </w:p>
-    <w:p>
-      <w:pPr>
-        <w:pStyle w:val="Heading3"/>
-      </w:pPr>
-      <w:bookmarkStart w:id="34" w:name="_Toc378860007"/>
-      <w:proofErr w:type="spellStart"/>
-      <w:proofErr w:type="gramStart"/>
-      <w:r>
-        <w:lastRenderedPageBreak/>
-        <w:t>addMetadata</w:t>
       </w:r>
       <w:bookmarkEnd w:id="34"/>
       <w:proofErr w:type="spellEnd"/>
@@ -10171,7 +10095,7 @@
       <w:proofErr w:type="spellStart"/>
       <w:proofErr w:type="gramStart"/>
       <w:r>
-        <w:t>addMetadata</w:t>
+        <w:t>setTitle</w:t>
       </w:r>
       <w:proofErr w:type="spellEnd"/>
       <w:r>
@@ -10179,12 +10103,15 @@
       </w:r>
       <w:proofErr w:type="gramEnd"/>
       <w:r>
-        <w:t xml:space="preserve"> function(name, content)</w:t>
-      </w:r>
-    </w:p>
-    <w:p>
-      <w:r>
-        <w:t>Call this method to add metadata tags to the output HTML.</w:t>
+        <w:t xml:space="preserve"> function(title)</w:t>
+      </w:r>
+    </w:p>
+    <w:p>
+      <w:r>
+        <w:t xml:space="preserve">Call this method to set the title </w:t>
+      </w:r>
+      <w:r>
+        <w:t>for the HTML document.</w:t>
       </w:r>
     </w:p>
     <w:p>
@@ -10201,37 +10128,24 @@
       </w:pPr>
       <w:proofErr w:type="gramStart"/>
       <w:r>
-        <w:t>name</w:t>
+        <w:t>title</w:t>
       </w:r>
       <w:proofErr w:type="gramEnd"/>
       <w:r>
         <w:tab/>
-        <w:t>The name of the metadata</w:t>
-      </w:r>
-    </w:p>
-    <w:p>
-      <w:pPr>
-        <w:pStyle w:val="ParameterDefinition"/>
-      </w:pPr>
-      <w:proofErr w:type="gramStart"/>
-      <w:r>
-        <w:t>content</w:t>
-      </w:r>
-      <w:proofErr w:type="gramEnd"/>
-      <w:r>
-        <w:tab/>
-        <w:t>The content of the metadata</w:t>
+        <w:t>The title</w:t>
       </w:r>
     </w:p>
     <w:p>
       <w:pPr>
         <w:pStyle w:val="Heading3"/>
       </w:pPr>
-      <w:bookmarkStart w:id="35" w:name="_Toc378860008"/>
+      <w:bookmarkStart w:id="35" w:name="_Toc378860007"/>
       <w:proofErr w:type="spellStart"/>
       <w:proofErr w:type="gramStart"/>
       <w:r>
-        <w:t>setFavicon</w:t>
+        <w:lastRenderedPageBreak/>
+        <w:t>addMetadata</w:t>
       </w:r>
       <w:bookmarkEnd w:id="35"/>
       <w:proofErr w:type="spellEnd"/>
@@ -10244,7 +10158,7 @@
       <w:proofErr w:type="spellStart"/>
       <w:proofErr w:type="gramStart"/>
       <w:r>
-        <w:t>setFavicon</w:t>
+        <w:t>addMetadata</w:t>
       </w:r>
       <w:proofErr w:type="spellEnd"/>
       <w:r>
@@ -10252,20 +10166,12 @@
       </w:r>
       <w:proofErr w:type="gramEnd"/>
       <w:r>
-        <w:t xml:space="preserve"> function(</w:t>
-      </w:r>
-      <w:proofErr w:type="spellStart"/>
-      <w:r>
-        <w:t>url</w:t>
-      </w:r>
-      <w:proofErr w:type="spellEnd"/>
-      <w:r>
-        <w:t>)</w:t>
-      </w:r>
-    </w:p>
-    <w:p>
-      <w:r>
-        <w:t>Call this method to set a favicon metadata tag to the HTML.</w:t>
+        <w:t xml:space="preserve"> function(name, content)</w:t>
+      </w:r>
+    </w:p>
+    <w:p>
+      <w:r>
+        <w:t>Call this method to add metadata tags to the output HTML.</w:t>
       </w:r>
     </w:p>
     <w:p>
@@ -10280,35 +10186,39 @@
       <w:pPr>
         <w:pStyle w:val="ParameterDefinition"/>
       </w:pPr>
+      <w:proofErr w:type="gramStart"/>
+      <w:r>
+        <w:t>name</w:t>
+      </w:r>
+      <w:proofErr w:type="gramEnd"/>
+      <w:r>
+        <w:tab/>
+        <w:t>The name of the metadata</w:t>
+      </w:r>
+    </w:p>
+    <w:p>
+      <w:pPr>
+        <w:pStyle w:val="ParameterDefinition"/>
+      </w:pPr>
+      <w:proofErr w:type="gramStart"/>
+      <w:r>
+        <w:t>content</w:t>
+      </w:r>
+      <w:proofErr w:type="gramEnd"/>
+      <w:r>
+        <w:tab/>
+        <w:t>The content of the metadata</w:t>
+      </w:r>
+    </w:p>
+    <w:p>
+      <w:pPr>
+        <w:pStyle w:val="Heading3"/>
+      </w:pPr>
+      <w:bookmarkStart w:id="36" w:name="_Toc378860008"/>
       <w:proofErr w:type="spellStart"/>
       <w:proofErr w:type="gramStart"/>
       <w:r>
-        <w:t>url</w:t>
-      </w:r>
-      <w:proofErr w:type="spellEnd"/>
-      <w:proofErr w:type="gramEnd"/>
-      <w:r>
-        <w:tab/>
-        <w:t xml:space="preserve">The </w:t>
-      </w:r>
-      <w:proofErr w:type="spellStart"/>
-      <w:r>
-        <w:t>url</w:t>
-      </w:r>
-      <w:proofErr w:type="spellEnd"/>
-      <w:r>
-        <w:t xml:space="preserve"> of the favicon</w:t>
-      </w:r>
-    </w:p>
-    <w:p>
-      <w:pPr>
-        <w:pStyle w:val="Heading3"/>
-      </w:pPr>
-      <w:bookmarkStart w:id="36" w:name="_Toc378860009"/>
-      <w:proofErr w:type="spellStart"/>
-      <w:proofErr w:type="gramStart"/>
-      <w:r>
-        <w:t>getHTML</w:t>
+        <w:t>setFavicon</w:t>
       </w:r>
       <w:bookmarkEnd w:id="36"/>
       <w:proofErr w:type="spellEnd"/>
@@ -10321,9 +10231,86 @@
       <w:proofErr w:type="spellStart"/>
       <w:proofErr w:type="gramStart"/>
       <w:r>
+        <w:t>setFavicon</w:t>
+      </w:r>
+      <w:proofErr w:type="spellEnd"/>
+      <w:r>
+        <w:t xml:space="preserve"> :</w:t>
+      </w:r>
+      <w:proofErr w:type="gramEnd"/>
+      <w:r>
+        <w:t xml:space="preserve"> function(</w:t>
+      </w:r>
+      <w:proofErr w:type="spellStart"/>
+      <w:r>
+        <w:t>url</w:t>
+      </w:r>
+      <w:proofErr w:type="spellEnd"/>
+      <w:r>
+        <w:t>)</w:t>
+      </w:r>
+    </w:p>
+    <w:p>
+      <w:r>
+        <w:t>Call this method to set a favicon metadata tag to the HTML.</w:t>
+      </w:r>
+    </w:p>
+    <w:p>
+      <w:pPr>
+        <w:pStyle w:val="Heading4"/>
+      </w:pPr>
+      <w:r>
+        <w:t>Parameters</w:t>
+      </w:r>
+    </w:p>
+    <w:p>
+      <w:pPr>
+        <w:pStyle w:val="ParameterDefinition"/>
+      </w:pPr>
+      <w:proofErr w:type="spellStart"/>
+      <w:proofErr w:type="gramStart"/>
+      <w:r>
+        <w:t>url</w:t>
+      </w:r>
+      <w:proofErr w:type="spellEnd"/>
+      <w:proofErr w:type="gramEnd"/>
+      <w:r>
+        <w:tab/>
+        <w:t xml:space="preserve">The </w:t>
+      </w:r>
+      <w:proofErr w:type="spellStart"/>
+      <w:r>
+        <w:t>url</w:t>
+      </w:r>
+      <w:proofErr w:type="spellEnd"/>
+      <w:r>
+        <w:t xml:space="preserve"> of the favicon</w:t>
+      </w:r>
+    </w:p>
+    <w:p>
+      <w:pPr>
+        <w:pStyle w:val="Heading3"/>
+      </w:pPr>
+      <w:bookmarkStart w:id="37" w:name="_Toc378860009"/>
+      <w:proofErr w:type="spellStart"/>
+      <w:proofErr w:type="gramStart"/>
+      <w:r>
         <w:t>getHTML</w:t>
       </w:r>
+      <w:bookmarkEnd w:id="37"/>
       <w:proofErr w:type="spellEnd"/>
+      <w:proofErr w:type="gramEnd"/>
+    </w:p>
+    <w:p>
+      <w:pPr>
+        <w:pStyle w:val="FunctionDefinition"/>
+      </w:pPr>
+      <w:proofErr w:type="spellStart"/>
+      <w:proofErr w:type="gramStart"/>
+      <w:r>
+        <w:t>getHTML</w:t>
+      </w:r>
+      <w:proofErr w:type="spellEnd"/>
       <w:r>
         <w:t xml:space="preserve"> :</w:t>
       </w:r>
@@ -10363,12 +10350,12 @@
       <w:pPr>
         <w:pStyle w:val="Heading2"/>
       </w:pPr>
-      <w:bookmarkStart w:id="37" w:name="_Toc378860010"/>
+      <w:bookmarkStart w:id="38" w:name="_Toc378860010"/>
       <w:r>
         <w:lastRenderedPageBreak/>
         <w:t>Example</w:t>
       </w:r>
-      <w:bookmarkEnd w:id="37"/>
+      <w:bookmarkEnd w:id="38"/>
     </w:p>
     <w:p>
       <w:r>
@@ -11015,12 +11002,12 @@
       <w:pPr>
         <w:pStyle w:val="Heading2"/>
       </w:pPr>
-      <w:bookmarkStart w:id="38" w:name="_Toc378860011"/>
+      <w:bookmarkStart w:id="39" w:name="_Toc378860011"/>
       <w:r>
         <w:lastRenderedPageBreak/>
         <w:t>Feature Class</w:t>
       </w:r>
-      <w:bookmarkEnd w:id="38"/>
+      <w:bookmarkEnd w:id="39"/>
     </w:p>
     <w:p>
       <w:r>
@@ -11068,12 +11055,12 @@
       <w:pPr>
         <w:pStyle w:val="Heading3"/>
       </w:pPr>
-      <w:bookmarkStart w:id="39" w:name="_Toc378860012"/>
+      <w:bookmarkStart w:id="40" w:name="_Toc378860012"/>
       <w:proofErr w:type="gramStart"/>
       <w:r>
         <w:t>initialize</w:t>
       </w:r>
-      <w:bookmarkEnd w:id="39"/>
+      <w:bookmarkEnd w:id="40"/>
       <w:proofErr w:type="gramEnd"/>
     </w:p>
     <w:p>
@@ -11155,11 +11142,11 @@
       <w:pPr>
         <w:pStyle w:val="Heading3"/>
       </w:pPr>
-      <w:bookmarkStart w:id="40" w:name="_Toc378860013"/>
+      <w:bookmarkStart w:id="41" w:name="_Toc378860013"/>
       <w:r>
         <w:t>Example</w:t>
       </w:r>
-      <w:bookmarkEnd w:id="40"/>
+      <w:bookmarkEnd w:id="41"/>
     </w:p>
     <w:p>
       <w:r>
@@ -11642,12 +11629,12 @@
       <w:pPr>
         <w:pStyle w:val="Heading2"/>
       </w:pPr>
-      <w:bookmarkStart w:id="41" w:name="_Toc378860014"/>
+      <w:bookmarkStart w:id="42" w:name="_Toc378860014"/>
       <w:r>
         <w:lastRenderedPageBreak/>
         <w:t>Services</w:t>
       </w:r>
-      <w:bookmarkEnd w:id="41"/>
+      <w:bookmarkEnd w:id="42"/>
     </w:p>
     <w:p>
       <w:r>
@@ -11942,11 +11929,11 @@
       <w:pPr>
         <w:pStyle w:val="Heading3"/>
       </w:pPr>
-      <w:bookmarkStart w:id="42" w:name="_Toc378860015"/>
+      <w:bookmarkStart w:id="43" w:name="_Toc378860015"/>
       <w:r>
         <w:t>Standard Responses</w:t>
       </w:r>
-      <w:bookmarkEnd w:id="42"/>
+      <w:bookmarkEnd w:id="43"/>
     </w:p>
     <w:p>
       <w:r>
@@ -11995,7 +11982,7 @@
       <w:pPr>
         <w:pStyle w:val="Heading2"/>
       </w:pPr>
-      <w:bookmarkStart w:id="43" w:name="_Toc378860016"/>
+      <w:bookmarkStart w:id="44" w:name="_Toc378860016"/>
       <w:r>
         <w:lastRenderedPageBreak/>
         <w:t>Directory</w:t>
@@ -12003,7 +11990,7 @@
       <w:r>
         <w:t xml:space="preserve"> Organization</w:t>
       </w:r>
-      <w:bookmarkEnd w:id="43"/>
+      <w:bookmarkEnd w:id="44"/>
     </w:p>
     <w:p>
       <w:r>
@@ -12177,12 +12164,7 @@
         <w:t xml:space="preserve"> static assets for your application</w:t>
       </w:r>
       <w:r>
-        <w:t>:</w:t>
-      </w:r>
-      <w:bookmarkStart w:id="44" w:name="_GoBack"/>
-      <w:bookmarkEnd w:id="44"/>
-      <w:r>
-        <w:t xml:space="preserve"> </w:t>
+        <w:t xml:space="preserve">: </w:t>
       </w:r>
       <w:proofErr w:type="spellStart"/>
       <w:r>
@@ -16086,7 +16068,7 @@
       <w:rPr>
         <w:noProof/>
       </w:rPr>
-      <w:t>ii</w:t>
+      <w:t>iii</w:t>
     </w:r>
     <w:r>
       <w:rPr>
@@ -16151,7 +16133,7 @@
         <w:sz w:val="22"/>
         <w:szCs w:val="22"/>
       </w:rPr>
-      <w:t>23</w:t>
+      <w:t>10</w:t>
     </w:r>
     <w:r>
       <w:rPr>
@@ -16206,7 +16188,6 @@
         <w:dataBinding w:prefixMappings="xmlns:ns0='http://purl.org/dc/elements/1.1/' xmlns:ns1='http://schemas.openxmlformats.org/package/2006/metadata/core-properties' " w:xpath="/ns1:coreProperties[1]/ns0:subject[1]" w:storeItemID="{6C3C8BC8-F283-45AE-878A-BAB7291924A1}"/>
         <w:text/>
       </w:sdtPr>
-      <w:sdtEndPr/>
       <w:sdtContent>
         <w:r>
           <w:t>Programmer’s Reference</w:t>
@@ -16230,7 +16211,6 @@
         <w:dataBinding w:prefixMappings="xmlns:ns0='http://purl.org/dc/elements/1.1/' xmlns:ns1='http://schemas.openxmlformats.org/package/2006/metadata/core-properties' " w:xpath="/ns1:coreProperties[1]/ns0:subject[1]" w:storeItemID="{6C3C8BC8-F283-45AE-878A-BAB7291924A1}"/>
         <w:text/>
       </w:sdtPr>
-      <w:sdtEndPr/>
       <w:sdtContent>
         <w:r>
           <w:t>Programmer’s Reference</w:t>
@@ -21153,9 +21133,8 @@
     <w:panose1 w:val="020B0604030504040204"/>
     <w:charset w:val="00"/>
     <w:family w:val="swiss"/>
-    <w:notTrueType/>
     <w:pitch w:val="variable"/>
-    <w:sig w:usb0="00000003" w:usb1="00000000" w:usb2="00000000" w:usb3="00000000" w:csb0="00000001" w:csb1="00000000"/>
+    <w:sig w:usb0="E1002EFF" w:usb1="C000605B" w:usb2="00000029" w:usb3="00000000" w:csb0="000101FF" w:csb1="00000000"/>
   </w:font>
   <w:font w:name="Garamond">
     <w:panose1 w:val="02020404030301010803"/>
@@ -21206,6 +21185,7 @@
     <w:rsid w:val="008D5B88"/>
     <w:rsid w:val="008E4755"/>
     <w:rsid w:val="00964B62"/>
+    <w:rsid w:val="009D59F3"/>
     <w:rsid w:val="00AA14C1"/>
     <w:rsid w:val="00C3504E"/>
     <w:rsid w:val="00D523AA"/>
@@ -21987,7 +21967,7 @@
 </file>
 
 <file path=customXml/itemProps1.xml><?xml version="1.0" encoding="utf-8"?>
-<ds:datastoreItem xmlns:ds="http://schemas.openxmlformats.org/officeDocument/2006/customXml" ds:itemID="{BCA8156A-1B49-4AE9-B84E-0923E76D870C}">
+<ds:datastoreItem xmlns:ds="http://schemas.openxmlformats.org/officeDocument/2006/customXml" ds:itemID="{2C316C0D-D2CE-4ED4-85B9-A3708B4C1C3F}">
   <ds:schemaRefs>
     <ds:schemaRef ds:uri="http://schemas.openxmlformats.org/officeDocument/2006/bibliography"/>
   </ds:schemaRefs>

</xml_diff>